<commit_message>
Modify STP & root bridge section
</commit_message>
<xml_diff>
--- a/rgz/report.docx
+++ b/rgz/report.docx
@@ -2035,12 +2035,12 @@
           <wp:inline distB="0" distT="0" distL="0" distR="0">
             <wp:extent cx="5500120" cy="4928587"/>
             <wp:effectExtent b="0" l="0" r="0" t="0"/>
-            <wp:docPr id="5" name="image14.png"/>
+            <wp:docPr id="27" name="image22.png"/>
             <a:graphic>
               <a:graphicData uri="http://schemas.openxmlformats.org/drawingml/2006/picture">
                 <pic:pic>
                   <pic:nvPicPr>
-                    <pic:cNvPr id="0" name="image14.png"/>
+                    <pic:cNvPr id="0" name="image22.png"/>
                     <pic:cNvPicPr preferRelativeResize="0"/>
                   </pic:nvPicPr>
                   <pic:blipFill>
@@ -2467,14 +2467,14 @@
         <w:rPr/>
         <w:drawing>
           <wp:inline distB="114300" distT="114300" distL="114300" distR="114300">
-            <wp:extent cx="5620703" cy="933702"/>
+            <wp:extent cx="5477828" cy="909876"/>
             <wp:effectExtent b="0" l="0" r="0" t="0"/>
-            <wp:docPr id="23" name="image16.png"/>
+            <wp:docPr id="21" name="image5.png"/>
             <a:graphic>
               <a:graphicData uri="http://schemas.openxmlformats.org/drawingml/2006/picture">
                 <pic:pic>
                   <pic:nvPicPr>
-                    <pic:cNvPr id="0" name="image16.png"/>
+                    <pic:cNvPr id="0" name="image5.png"/>
                     <pic:cNvPicPr preferRelativeResize="0"/>
                   </pic:nvPicPr>
                   <pic:blipFill>
@@ -2487,7 +2487,7 @@
                   <pic:spPr>
                     <a:xfrm>
                       <a:off x="0" y="0"/>
-                      <a:ext cx="5620703" cy="933702"/>
+                      <a:ext cx="5477828" cy="909876"/>
                     </a:xfrm>
                     <a:prstGeom prst="rect"/>
                     <a:ln/>
@@ -2533,19 +2533,19 @@
         <w:rPr/>
         <w:drawing>
           <wp:inline distB="114300" distT="114300" distL="114300" distR="114300">
-            <wp:extent cx="5611178" cy="899227"/>
+            <wp:extent cx="5505450" cy="364755"/>
             <wp:effectExtent b="0" l="0" r="0" t="0"/>
-            <wp:docPr id="11" name="image23.png"/>
+            <wp:docPr id="8" name="image32.png"/>
             <a:graphic>
               <a:graphicData uri="http://schemas.openxmlformats.org/drawingml/2006/picture">
                 <pic:pic>
                   <pic:nvPicPr>
-                    <pic:cNvPr id="0" name="image23.png"/>
+                    <pic:cNvPr id="0" name="image32.png"/>
                     <pic:cNvPicPr preferRelativeResize="0"/>
                   </pic:nvPicPr>
                   <pic:blipFill>
                     <a:blip r:embed="rId9"/>
-                    <a:srcRect b="0" l="0" r="0" t="0"/>
+                    <a:srcRect b="58375" l="0" r="0" t="0"/>
                     <a:stretch>
                       <a:fillRect/>
                     </a:stretch>
@@ -2553,7 +2553,7 @@
                   <pic:spPr>
                     <a:xfrm>
                       <a:off x="0" y="0"/>
-                      <a:ext cx="5611178" cy="899227"/>
+                      <a:ext cx="5505450" cy="364755"/>
                     </a:xfrm>
                     <a:prstGeom prst="rect"/>
                     <a:ln/>
@@ -2601,12 +2601,12 @@
           <wp:inline distB="114300" distT="114300" distL="114300" distR="114300">
             <wp:extent cx="2782253" cy="778016"/>
             <wp:effectExtent b="0" l="0" r="0" t="0"/>
-            <wp:docPr id="22" name="image15.png"/>
+            <wp:docPr id="20" name="image3.png"/>
             <a:graphic>
               <a:graphicData uri="http://schemas.openxmlformats.org/drawingml/2006/picture">
                 <pic:pic>
                   <pic:nvPicPr>
-                    <pic:cNvPr id="0" name="image15.png"/>
+                    <pic:cNvPr id="0" name="image3.png"/>
                     <pic:cNvPicPr preferRelativeResize="0"/>
                   </pic:nvPicPr>
                   <pic:blipFill>
@@ -2640,14 +2640,14 @@
         <w:rPr/>
         <w:drawing>
           <wp:inline distB="114300" distT="114300" distL="114300" distR="114300">
-            <wp:extent cx="2744153" cy="834429"/>
+            <wp:extent cx="2582228" cy="790290"/>
             <wp:effectExtent b="0" l="0" r="0" t="0"/>
-            <wp:docPr id="16" name="image10.png"/>
+            <wp:docPr id="11" name="image27.png"/>
             <a:graphic>
               <a:graphicData uri="http://schemas.openxmlformats.org/drawingml/2006/picture">
                 <pic:pic>
                   <pic:nvPicPr>
-                    <pic:cNvPr id="0" name="image10.png"/>
+                    <pic:cNvPr id="0" name="image27.png"/>
                     <pic:cNvPicPr preferRelativeResize="0"/>
                   </pic:nvPicPr>
                   <pic:blipFill>
@@ -2660,7 +2660,7 @@
                   <pic:spPr>
                     <a:xfrm>
                       <a:off x="0" y="0"/>
-                      <a:ext cx="2744153" cy="834429"/>
+                      <a:ext cx="2582228" cy="790290"/>
                     </a:xfrm>
                     <a:prstGeom prst="rect"/>
                     <a:ln/>
@@ -2687,12 +2687,12 @@
           <wp:inline distB="114300" distT="114300" distL="114300" distR="114300">
             <wp:extent cx="2801303" cy="269216"/>
             <wp:effectExtent b="0" l="0" r="0" t="0"/>
-            <wp:docPr id="6" name="image9.png"/>
+            <wp:docPr id="28" name="image15.png"/>
             <a:graphic>
               <a:graphicData uri="http://schemas.openxmlformats.org/drawingml/2006/picture">
                 <pic:pic>
                   <pic:nvPicPr>
-                    <pic:cNvPr id="0" name="image9.png"/>
+                    <pic:cNvPr id="0" name="image15.png"/>
                     <pic:cNvPicPr preferRelativeResize="0"/>
                   </pic:nvPicPr>
                   <pic:blipFill>
@@ -2774,12 +2774,12 @@
           <wp:inline distB="114300" distT="114300" distL="114300" distR="114300">
             <wp:extent cx="1810703" cy="509260"/>
             <wp:effectExtent b="0" l="0" r="0" t="0"/>
-            <wp:docPr id="17" name="image21.png"/>
+            <wp:docPr id="13" name="image4.png"/>
             <a:graphic>
               <a:graphicData uri="http://schemas.openxmlformats.org/drawingml/2006/picture">
                 <pic:pic>
                   <pic:nvPicPr>
-                    <pic:cNvPr id="0" name="image21.png"/>
+                    <pic:cNvPr id="0" name="image4.png"/>
                     <pic:cNvPicPr preferRelativeResize="0"/>
                   </pic:nvPicPr>
                   <pic:blipFill>
@@ -2815,12 +2815,12 @@
           <wp:inline distB="114300" distT="114300" distL="114300" distR="114300">
             <wp:extent cx="1715453" cy="521751"/>
             <wp:effectExtent b="0" l="0" r="0" t="0"/>
-            <wp:docPr id="12" name="image12.png"/>
+            <wp:docPr id="9" name="image6.png"/>
             <a:graphic>
               <a:graphicData uri="http://schemas.openxmlformats.org/drawingml/2006/picture">
                 <pic:pic>
                   <pic:nvPicPr>
-                    <pic:cNvPr id="0" name="image12.png"/>
+                    <pic:cNvPr id="0" name="image6.png"/>
                     <pic:cNvPicPr preferRelativeResize="0"/>
                   </pic:nvPicPr>
                   <pic:blipFill>
@@ -2856,12 +2856,12 @@
           <wp:inline distB="114300" distT="114300" distL="114300" distR="114300">
             <wp:extent cx="1601153" cy="521724"/>
             <wp:effectExtent b="0" l="0" r="0" t="0"/>
-            <wp:docPr id="9" name="image6.png"/>
+            <wp:docPr id="30" name="image16.png"/>
             <a:graphic>
               <a:graphicData uri="http://schemas.openxmlformats.org/drawingml/2006/picture">
                 <pic:pic>
                   <pic:nvPicPr>
-                    <pic:cNvPr id="0" name="image6.png"/>
+                    <pic:cNvPr id="0" name="image16.png"/>
                     <pic:cNvPicPr preferRelativeResize="0"/>
                   </pic:nvPicPr>
                   <pic:blipFill>
@@ -2922,12 +2922,12 @@
           <wp:inline distB="114300" distT="114300" distL="114300" distR="114300">
             <wp:extent cx="1753553" cy="533690"/>
             <wp:effectExtent b="0" l="0" r="0" t="0"/>
-            <wp:docPr id="20" name="image7.png"/>
+            <wp:docPr id="36" name="image23.png"/>
             <a:graphic>
               <a:graphicData uri="http://schemas.openxmlformats.org/drawingml/2006/picture">
                 <pic:pic>
                   <pic:nvPicPr>
-                    <pic:cNvPr id="0" name="image7.png"/>
+                    <pic:cNvPr id="0" name="image23.png"/>
                     <pic:cNvPicPr preferRelativeResize="0"/>
                   </pic:nvPicPr>
                   <pic:blipFill>
@@ -2963,12 +2963,12 @@
           <wp:inline distB="114300" distT="114300" distL="114300" distR="114300">
             <wp:extent cx="1877378" cy="545045"/>
             <wp:effectExtent b="0" l="0" r="0" t="0"/>
-            <wp:docPr id="10" name="image11.png"/>
+            <wp:docPr id="7" name="image10.png"/>
             <a:graphic>
               <a:graphicData uri="http://schemas.openxmlformats.org/drawingml/2006/picture">
                 <pic:pic>
                   <pic:nvPicPr>
-                    <pic:cNvPr id="0" name="image11.png"/>
+                    <pic:cNvPr id="0" name="image10.png"/>
                     <pic:cNvPicPr preferRelativeResize="0"/>
                   </pic:nvPicPr>
                   <pic:blipFill>
@@ -3004,12 +3004,12 @@
           <wp:inline distB="114300" distT="114300" distL="114300" distR="114300">
             <wp:extent cx="1586864" cy="542605"/>
             <wp:effectExtent b="0" l="0" r="0" t="0"/>
-            <wp:docPr id="4" name="image5.png"/>
+            <wp:docPr id="4" name="image18.png"/>
             <a:graphic>
               <a:graphicData uri="http://schemas.openxmlformats.org/drawingml/2006/picture">
                 <pic:pic>
                   <pic:nvPicPr>
-                    <pic:cNvPr id="0" name="image5.png"/>
+                    <pic:cNvPr id="0" name="image18.png"/>
                     <pic:cNvPicPr preferRelativeResize="0"/>
                   </pic:nvPicPr>
                   <pic:blipFill>
@@ -3070,12 +3070,12 @@
           <wp:inline distB="114300" distT="114300" distL="114300" distR="114300">
             <wp:extent cx="1934528" cy="543510"/>
             <wp:effectExtent b="0" l="0" r="0" t="0"/>
-            <wp:docPr id="3" name="image1.png"/>
+            <wp:docPr id="24" name="image20.png"/>
             <a:graphic>
               <a:graphicData uri="http://schemas.openxmlformats.org/drawingml/2006/picture">
                 <pic:pic>
                   <pic:nvPicPr>
-                    <pic:cNvPr id="0" name="image1.png"/>
+                    <pic:cNvPr id="0" name="image20.png"/>
                     <pic:cNvPicPr preferRelativeResize="0"/>
                   </pic:nvPicPr>
                   <pic:blipFill>
@@ -3111,12 +3111,12 @@
           <wp:inline distB="114300" distT="114300" distL="114300" distR="114300">
             <wp:extent cx="1867853" cy="506989"/>
             <wp:effectExtent b="0" l="0" r="0" t="0"/>
-            <wp:docPr id="13" name="image19.png"/>
+            <wp:docPr id="31" name="image28.png"/>
             <a:graphic>
               <a:graphicData uri="http://schemas.openxmlformats.org/drawingml/2006/picture">
                 <pic:pic>
                   <pic:nvPicPr>
-                    <pic:cNvPr id="0" name="image19.png"/>
+                    <pic:cNvPr id="0" name="image28.png"/>
                     <pic:cNvPicPr preferRelativeResize="0"/>
                   </pic:nvPicPr>
                   <pic:blipFill>
@@ -3152,12 +3152,12 @@
           <wp:inline distB="114300" distT="114300" distL="114300" distR="114300">
             <wp:extent cx="1877378" cy="527742"/>
             <wp:effectExtent b="0" l="0" r="0" t="0"/>
-            <wp:docPr id="19" name="image20.png"/>
+            <wp:docPr id="16" name="image8.png"/>
             <a:graphic>
               <a:graphicData uri="http://schemas.openxmlformats.org/drawingml/2006/picture">
                 <pic:pic>
                   <pic:nvPicPr>
-                    <pic:cNvPr id="0" name="image20.png"/>
+                    <pic:cNvPr id="0" name="image8.png"/>
                     <pic:cNvPicPr preferRelativeResize="0"/>
                   </pic:nvPicPr>
                   <pic:blipFill>
@@ -3228,12 +3228,12 @@
           <wp:inline distB="114300" distT="114300" distL="114300" distR="114300">
             <wp:extent cx="1685925" cy="581025"/>
             <wp:effectExtent b="0" l="0" r="0" t="0"/>
-            <wp:docPr id="8" name="image22.png"/>
+            <wp:docPr id="6" name="image36.png"/>
             <a:graphic>
               <a:graphicData uri="http://schemas.openxmlformats.org/drawingml/2006/picture">
                 <pic:pic>
                   <pic:nvPicPr>
-                    <pic:cNvPr id="0" name="image22.png"/>
+                    <pic:cNvPr id="0" name="image36.png"/>
                     <pic:cNvPicPr preferRelativeResize="0"/>
                   </pic:nvPicPr>
                   <pic:blipFill>
@@ -3269,12 +3269,12 @@
           <wp:inline distB="114300" distT="114300" distL="114300" distR="114300">
             <wp:extent cx="1896428" cy="555052"/>
             <wp:effectExtent b="0" l="0" r="0" t="0"/>
-            <wp:docPr id="21" name="image13.png"/>
+            <wp:docPr id="17" name="image1.png"/>
             <a:graphic>
               <a:graphicData uri="http://schemas.openxmlformats.org/drawingml/2006/picture">
                 <pic:pic>
                   <pic:nvPicPr>
-                    <pic:cNvPr id="0" name="image13.png"/>
+                    <pic:cNvPr id="0" name="image1.png"/>
                     <pic:cNvPicPr preferRelativeResize="0"/>
                   </pic:nvPicPr>
                   <pic:blipFill>
@@ -3374,12 +3374,12 @@
           <wp:inline distB="114300" distT="114300" distL="114300" distR="114300">
             <wp:extent cx="2534603" cy="1192754"/>
             <wp:effectExtent b="0" l="0" r="0" t="0"/>
-            <wp:docPr id="15" name="image4.png"/>
+            <wp:docPr id="32" name="image21.png"/>
             <a:graphic>
               <a:graphicData uri="http://schemas.openxmlformats.org/drawingml/2006/picture">
                 <pic:pic>
                   <pic:nvPicPr>
-                    <pic:cNvPr id="0" name="image4.png"/>
+                    <pic:cNvPr id="0" name="image21.png"/>
                     <pic:cNvPicPr preferRelativeResize="0"/>
                   </pic:nvPicPr>
                   <pic:blipFill>
@@ -3415,12 +3415,12 @@
           <wp:inline distB="114300" distT="114300" distL="114300" distR="114300">
             <wp:extent cx="2696528" cy="1235281"/>
             <wp:effectExtent b="0" l="0" r="0" t="0"/>
-            <wp:docPr id="14" name="image18.png"/>
+            <wp:docPr id="10" name="image9.png"/>
             <a:graphic>
               <a:graphicData uri="http://schemas.openxmlformats.org/drawingml/2006/picture">
                 <pic:pic>
                   <pic:nvPicPr>
-                    <pic:cNvPr id="0" name="image18.png"/>
+                    <pic:cNvPr id="0" name="image9.png"/>
                     <pic:cNvPicPr preferRelativeResize="0"/>
                   </pic:nvPicPr>
                   <pic:blipFill>
@@ -3489,12 +3489,12 @@
           <wp:inline distB="114300" distT="114300" distL="114300" distR="114300">
             <wp:extent cx="2699407" cy="1252225"/>
             <wp:effectExtent b="0" l="0" r="0" t="0"/>
-            <wp:docPr id="7" name="image3.png"/>
+            <wp:docPr id="29" name="image17.png"/>
             <a:graphic>
               <a:graphicData uri="http://schemas.openxmlformats.org/drawingml/2006/picture">
                 <pic:pic>
                   <pic:nvPicPr>
-                    <pic:cNvPr id="0" name="image3.png"/>
+                    <pic:cNvPr id="0" name="image17.png"/>
                     <pic:cNvPicPr preferRelativeResize="0"/>
                   </pic:nvPicPr>
                   <pic:blipFill>
@@ -3530,12 +3530,12 @@
           <wp:inline distB="114300" distT="114300" distL="114300" distR="114300">
             <wp:extent cx="2772408" cy="1256615"/>
             <wp:effectExtent b="0" l="0" r="0" t="0"/>
-            <wp:docPr id="24" name="image17.png"/>
+            <wp:docPr id="23" name="image14.png"/>
             <a:graphic>
               <a:graphicData uri="http://schemas.openxmlformats.org/drawingml/2006/picture">
                 <pic:pic>
                   <pic:nvPicPr>
-                    <pic:cNvPr id="0" name="image17.png"/>
+                    <pic:cNvPr id="0" name="image14.png"/>
                     <pic:cNvPicPr preferRelativeResize="0"/>
                   </pic:nvPicPr>
                   <pic:blipFill>
@@ -3583,168 +3583,263 @@
         <w:rPr>
           <w:rtl w:val="0"/>
         </w:rPr>
-        <w:t xml:space="preserve">Изменим настройки протокола STP так, чтобы корневым коммутатором был mt-02, а mt-04 был резервным:</w:t>
-      </w:r>
-    </w:p>
-    <w:p>
-      <w:pPr>
-        <w:rPr/>
-      </w:pPr>
-      <w:r>
-        <w:rPr>
-          <w:rtl w:val="0"/>
-        </w:rPr>
-      </w:r>
-    </w:p>
-    <w:p>
-      <w:pPr>
-        <w:rPr/>
-      </w:pPr>
-      <w:r>
-        <w:rPr>
-          <w:rtl w:val="0"/>
-        </w:rPr>
-      </w:r>
-    </w:p>
-    <w:p>
-      <w:pPr>
-        <w:rPr/>
-      </w:pPr>
-      <w:r>
-        <w:rPr>
-          <w:rtl w:val="0"/>
-        </w:rPr>
-      </w:r>
-    </w:p>
-    <w:p>
-      <w:pPr>
-        <w:rPr/>
-      </w:pPr>
-      <w:r>
-        <w:rPr>
-          <w:rtl w:val="0"/>
-        </w:rPr>
-        <w:t xml:space="preserve">4. Выделенный диапазон 10.10.3.0/24 разделим на максимально возможное количество подсетей так, чтобы каждая подсеть могла адресовать до 6 узлов. Для этого необходимо выделить последние 3 бита четвёртого октета адреса IPv4, маска подсети соответственно будет составлять 29 битов. Полученные подсети можно увидеть на таблице ниже.</w:t>
-      </w:r>
-    </w:p>
-    <w:p>
-      <w:pPr>
-        <w:rPr/>
-      </w:pPr>
-      <w:r>
-        <w:rPr>
-          <w:rtl w:val="0"/>
-        </w:rPr>
-      </w:r>
-    </w:p>
-    <w:p>
-      <w:pPr>
-        <w:rPr/>
-      </w:pPr>
-      <w:r>
-        <w:rPr>
-          <w:rtl w:val="0"/>
-        </w:rPr>
-        <w:t xml:space="preserve">Выберем первый из полученных диапазонов и сконфигурируем интерфейсы виртуальных машин и сетевых мостов на маршрутизаторах для использования адресов из этой подсети. </w:t>
-      </w:r>
-    </w:p>
-    <w:p>
-      <w:pPr>
-        <w:rPr/>
-      </w:pPr>
-      <w:r>
-        <w:rPr>
-          <w:rtl w:val="0"/>
-        </w:rPr>
-      </w:r>
-    </w:p>
-    <w:p>
-      <w:pPr>
-        <w:rPr/>
-      </w:pPr>
-      <w:r>
-        <w:rPr>
-          <w:rtl w:val="0"/>
-        </w:rPr>
-        <w:t xml:space="preserve">Убедимся, что между всеми указанными сетевыми устройствами есть связь: проведём ping между всеми узлами и посмотрим захваченные пакеты в Wireshark.</w:t>
-      </w:r>
-    </w:p>
-    <w:p>
-      <w:pPr>
-        <w:rPr/>
-      </w:pPr>
-      <w:r>
-        <w:rPr>
-          <w:rtl w:val="0"/>
-        </w:rPr>
-      </w:r>
-    </w:p>
-    <w:p>
-      <w:pPr>
-        <w:jc w:val="both"/>
-        <w:rPr/>
-      </w:pPr>
-      <w:r>
-        <w:rPr>
-          <w:rtl w:val="0"/>
-        </w:rPr>
-      </w:r>
-    </w:p>
-    <w:p>
-      <w:pPr>
-        <w:jc w:val="both"/>
-        <w:rPr/>
-      </w:pPr>
-      <w:r>
-        <w:rPr>
-          <w:rtl w:val="0"/>
-        </w:rPr>
-      </w:r>
-    </w:p>
-    <w:p>
-      <w:pPr>
-        <w:jc w:val="both"/>
-        <w:rPr/>
-      </w:pPr>
-      <w:r>
-        <w:rPr>
-          <w:rtl w:val="0"/>
-        </w:rPr>
-      </w:r>
-    </w:p>
-    <w:p>
-      <w:pPr>
-        <w:jc w:val="both"/>
-        <w:rPr/>
-      </w:pPr>
-      <w:r>
-        <w:rPr>
-          <w:rtl w:val="0"/>
-        </w:rPr>
-        <w:t xml:space="preserve">Таблица подсетей из выделенного диапазона:</w:t>
-      </w:r>
-    </w:p>
-    <w:p>
-      <w:pPr>
-        <w:jc w:val="both"/>
+        <w:t xml:space="preserve">Изменим настройки протокола STP так, чтобы корневым коммутатором был mt-02, а mt-04 был резервным: уменьшим приоритет bridge1 в поле Priority на mt-02 до 7000 (стандартный - 8000), а на mt-04 - до 7500. Теперь bridge1 на mt-02 является корневым, а bridge1 на mt-04 станет таковым, если корневой выйдет из строя или отключится.</w:t>
+      </w:r>
+    </w:p>
+    <w:p>
+      <w:pPr>
+        <w:rPr/>
+      </w:pPr>
+      <w:r>
+        <w:rPr>
+          <w:rtl w:val="0"/>
+        </w:rPr>
+      </w:r>
+    </w:p>
+    <w:p>
+      <w:pPr>
+        <w:ind w:left="1440" w:firstLine="0"/>
+        <w:rPr/>
+      </w:pPr>
+      <w:r>
+        <w:rPr>
+          <w:rtl w:val="0"/>
+        </w:rPr>
+        <w:t xml:space="preserve">         mt-02</w:t>
+        <w:tab/>
+        <w:tab/>
+        <w:tab/>
+        <w:tab/>
+        <w:tab/>
+        <w:tab/>
+        <w:t xml:space="preserve">    mt-04</w:t>
+      </w:r>
+    </w:p>
+    <w:p>
+      <w:pPr>
         <w:rPr/>
       </w:pPr>
       <w:r>
         <w:rPr/>
         <w:drawing>
           <wp:inline distB="114300" distT="114300" distL="114300" distR="114300">
-            <wp:extent cx="3048953" cy="5155193"/>
+            <wp:extent cx="2744153" cy="575845"/>
             <wp:effectExtent b="0" l="0" r="0" t="0"/>
-            <wp:docPr id="2" name="image8.png"/>
+            <wp:docPr id="18" name="image12.png"/>
             <a:graphic>
               <a:graphicData uri="http://schemas.openxmlformats.org/drawingml/2006/picture">
                 <pic:pic>
                   <pic:nvPicPr>
-                    <pic:cNvPr id="0" name="image8.png"/>
+                    <pic:cNvPr id="0" name="image12.png"/>
                     <pic:cNvPicPr preferRelativeResize="0"/>
                   </pic:nvPicPr>
                   <pic:blipFill>
                     <a:blip r:embed="rId28"/>
+                    <a:srcRect b="0" l="0" r="0" t="0"/>
+                    <a:stretch>
+                      <a:fillRect/>
+                    </a:stretch>
+                  </pic:blipFill>
+                  <pic:spPr>
+                    <a:xfrm>
+                      <a:off x="0" y="0"/>
+                      <a:ext cx="2744153" cy="575845"/>
+                    </a:xfrm>
+                    <a:prstGeom prst="rect"/>
+                    <a:ln/>
+                  </pic:spPr>
+                </pic:pic>
+              </a:graphicData>
+            </a:graphic>
+          </wp:inline>
+        </w:drawing>
+      </w:r>
+      <w:r>
+        <w:rPr>
+          <w:rtl w:val="0"/>
+        </w:rPr>
+        <w:t xml:space="preserve">    </w:t>
+      </w:r>
+      <w:r>
+        <w:rPr/>
+        <w:drawing>
+          <wp:inline distB="114300" distT="114300" distL="114300" distR="114300">
+            <wp:extent cx="2948229" cy="514930"/>
+            <wp:effectExtent b="0" l="0" r="0" t="0"/>
+            <wp:docPr id="25" name="image30.png"/>
+            <a:graphic>
+              <a:graphicData uri="http://schemas.openxmlformats.org/drawingml/2006/picture">
+                <pic:pic>
+                  <pic:nvPicPr>
+                    <pic:cNvPr id="0" name="image30.png"/>
+                    <pic:cNvPicPr preferRelativeResize="0"/>
+                  </pic:nvPicPr>
+                  <pic:blipFill>
+                    <a:blip r:embed="rId29"/>
+                    <a:srcRect b="0" l="0" r="0" t="0"/>
+                    <a:stretch>
+                      <a:fillRect/>
+                    </a:stretch>
+                  </pic:blipFill>
+                  <pic:spPr>
+                    <a:xfrm>
+                      <a:off x="0" y="0"/>
+                      <a:ext cx="2948229" cy="514930"/>
+                    </a:xfrm>
+                    <a:prstGeom prst="rect"/>
+                    <a:ln/>
+                  </pic:spPr>
+                </pic:pic>
+              </a:graphicData>
+            </a:graphic>
+          </wp:inline>
+        </w:drawing>
+      </w:r>
+      <w:r>
+        <w:rPr>
+          <w:rtl w:val="0"/>
+        </w:rPr>
+      </w:r>
+    </w:p>
+    <w:p>
+      <w:pPr>
+        <w:rPr/>
+      </w:pPr>
+      <w:r>
+        <w:rPr/>
+        <w:drawing>
+          <wp:inline distB="114300" distT="114300" distL="114300" distR="114300">
+            <wp:extent cx="2816985" cy="2178189"/>
+            <wp:effectExtent b="0" l="0" r="0" t="0"/>
+            <wp:docPr id="26" name="image13.png"/>
+            <a:graphic>
+              <a:graphicData uri="http://schemas.openxmlformats.org/drawingml/2006/picture">
+                <pic:pic>
+                  <pic:nvPicPr>
+                    <pic:cNvPr id="0" name="image13.png"/>
+                    <pic:cNvPicPr preferRelativeResize="0"/>
+                  </pic:nvPicPr>
+                  <pic:blipFill>
+                    <a:blip r:embed="rId30"/>
+                    <a:srcRect b="0" l="0" r="0" t="0"/>
+                    <a:stretch>
+                      <a:fillRect/>
+                    </a:stretch>
+                  </pic:blipFill>
+                  <pic:spPr>
+                    <a:xfrm>
+                      <a:off x="0" y="0"/>
+                      <a:ext cx="2816985" cy="2178189"/>
+                    </a:xfrm>
+                    <a:prstGeom prst="rect"/>
+                    <a:ln/>
+                  </pic:spPr>
+                </pic:pic>
+              </a:graphicData>
+            </a:graphic>
+          </wp:inline>
+        </w:drawing>
+      </w:r>
+      <w:r>
+        <w:rPr>
+          <w:rtl w:val="0"/>
+        </w:rPr>
+        <w:t xml:space="preserve">      </w:t>
+      </w:r>
+      <w:r>
+        <w:rPr/>
+        <w:drawing>
+          <wp:inline distB="114300" distT="114300" distL="114300" distR="114300">
+            <wp:extent cx="2781300" cy="2177415"/>
+            <wp:effectExtent b="0" l="0" r="0" t="0"/>
+            <wp:docPr id="3" name="image2.png"/>
+            <a:graphic>
+              <a:graphicData uri="http://schemas.openxmlformats.org/drawingml/2006/picture">
+                <pic:pic>
+                  <pic:nvPicPr>
+                    <pic:cNvPr id="0" name="image2.png"/>
+                    <pic:cNvPicPr preferRelativeResize="0"/>
+                  </pic:nvPicPr>
+                  <pic:blipFill>
+                    <a:blip r:embed="rId31"/>
+                    <a:srcRect b="0" l="0" r="0" t="26964"/>
+                    <a:stretch>
+                      <a:fillRect/>
+                    </a:stretch>
+                  </pic:blipFill>
+                  <pic:spPr>
+                    <a:xfrm>
+                      <a:off x="0" y="0"/>
+                      <a:ext cx="2781300" cy="2177415"/>
+                    </a:xfrm>
+                    <a:prstGeom prst="rect"/>
+                    <a:ln/>
+                  </pic:spPr>
+                </pic:pic>
+              </a:graphicData>
+            </a:graphic>
+          </wp:inline>
+        </w:drawing>
+      </w:r>
+      <w:r>
+        <w:rPr>
+          <w:rtl w:val="0"/>
+        </w:rPr>
+      </w:r>
+    </w:p>
+    <w:p>
+      <w:pPr>
+        <w:rPr/>
+      </w:pPr>
+      <w:r>
+        <w:rPr>
+          <w:rtl w:val="0"/>
+        </w:rPr>
+      </w:r>
+    </w:p>
+    <w:p>
+      <w:pPr>
+        <w:rPr/>
+      </w:pPr>
+      <w:r>
+        <w:rPr>
+          <w:rtl w:val="0"/>
+        </w:rPr>
+        <w:t xml:space="preserve">4. Выделенный диапазон 10.10.3.0/24 разделим на максимально возможное количество подсетей так, чтобы каждая подсеть могла адресовать до 6 узлов. Для этого необходимо выделить последние 3 бита четвёртого октета адреса IPv4, маска подсети соответственно будет составлять 29 битов. Полученные подсети можно увидеть на таблице ниже.</w:t>
+      </w:r>
+    </w:p>
+    <w:p>
+      <w:pPr>
+        <w:rPr/>
+      </w:pPr>
+      <w:r>
+        <w:rPr>
+          <w:rtl w:val="0"/>
+        </w:rPr>
+      </w:r>
+      <w:r>
+        <w:drawing>
+          <wp:anchor allowOverlap="1" behindDoc="0" distB="114300" distT="114300" distL="114300" distR="114300" hidden="0" layoutInCell="1" locked="0" relativeHeight="0" simplePos="0">
+            <wp:simplePos x="0" y="0"/>
+            <wp:positionH relativeFrom="column">
+              <wp:posOffset>1</wp:posOffset>
+            </wp:positionH>
+            <wp:positionV relativeFrom="paragraph">
+              <wp:posOffset>175320</wp:posOffset>
+            </wp:positionV>
+            <wp:extent cx="3048953" cy="5155193"/>
+            <wp:effectExtent b="0" l="0" r="0" t="0"/>
+            <wp:wrapSquare wrapText="bothSides" distB="114300" distT="114300" distL="114300" distR="114300"/>
+            <wp:docPr id="12" name="image11.png"/>
+            <a:graphic>
+              <a:graphicData uri="http://schemas.openxmlformats.org/drawingml/2006/picture">
+                <pic:pic>
+                  <pic:nvPicPr>
+                    <pic:cNvPr id="0" name="image11.png"/>
+                    <pic:cNvPicPr preferRelativeResize="0"/>
+                  </pic:nvPicPr>
+                  <pic:blipFill>
+                    <a:blip r:embed="rId32"/>
                     <a:srcRect b="0" l="0" r="0" t="0"/>
                     <a:stretch>
                       <a:fillRect/>
@@ -3761,6 +3856,609 @@
                 </pic:pic>
               </a:graphicData>
             </a:graphic>
+          </wp:anchor>
+        </w:drawing>
+      </w:r>
+    </w:p>
+    <w:p>
+      <w:pPr>
+        <w:rPr/>
+      </w:pPr>
+      <w:r>
+        <w:rPr>
+          <w:rtl w:val="0"/>
+        </w:rPr>
+        <w:t xml:space="preserve">Выберем первый из полученных диапазонов (10.10.3.1-10.10.3.6). На маршрутизаторах меню IP -&gt; Addresses назначим нужные адреса на нужные сетевые мосты, на машинах astralinux зададим статические IP-адреса в файле /etc/network/interfaces.d/eth0.</w:t>
+      </w:r>
+    </w:p>
+    <w:p>
+      <w:pPr>
+        <w:rPr/>
+      </w:pPr>
+      <w:r>
+        <w:rPr>
+          <w:rtl w:val="0"/>
+        </w:rPr>
+      </w:r>
+    </w:p>
+    <w:p>
+      <w:pPr>
+        <w:rPr/>
+      </w:pPr>
+      <w:r>
+        <w:rPr>
+          <w:rtl w:val="0"/>
+        </w:rPr>
+        <w:t xml:space="preserve">mt-01</w:t>
+      </w:r>
+    </w:p>
+    <w:p>
+      <w:pPr>
+        <w:rPr/>
+      </w:pPr>
+      <w:r>
+        <w:rPr/>
+        <w:drawing>
+          <wp:inline distB="114300" distT="114300" distL="114300" distR="114300">
+            <wp:extent cx="2191703" cy="526925"/>
+            <wp:effectExtent b="0" l="0" r="0" t="0"/>
+            <wp:docPr id="35" name="image35.png"/>
+            <a:graphic>
+              <a:graphicData uri="http://schemas.openxmlformats.org/drawingml/2006/picture">
+                <pic:pic>
+                  <pic:nvPicPr>
+                    <pic:cNvPr id="0" name="image35.png"/>
+                    <pic:cNvPicPr preferRelativeResize="0"/>
+                  </pic:nvPicPr>
+                  <pic:blipFill>
+                    <a:blip r:embed="rId33"/>
+                    <a:srcRect b="0" l="0" r="0" t="0"/>
+                    <a:stretch>
+                      <a:fillRect/>
+                    </a:stretch>
+                  </pic:blipFill>
+                  <pic:spPr>
+                    <a:xfrm>
+                      <a:off x="0" y="0"/>
+                      <a:ext cx="2191703" cy="526925"/>
+                    </a:xfrm>
+                    <a:prstGeom prst="rect"/>
+                    <a:ln/>
+                  </pic:spPr>
+                </pic:pic>
+              </a:graphicData>
+            </a:graphic>
+          </wp:inline>
+        </w:drawing>
+      </w:r>
+      <w:r>
+        <w:rPr>
+          <w:rtl w:val="0"/>
+        </w:rPr>
+      </w:r>
+    </w:p>
+    <w:p>
+      <w:pPr>
+        <w:rPr/>
+      </w:pPr>
+      <w:r>
+        <w:rPr>
+          <w:rtl w:val="0"/>
+        </w:rPr>
+      </w:r>
+    </w:p>
+    <w:p>
+      <w:pPr>
+        <w:rPr/>
+      </w:pPr>
+      <w:r>
+        <w:rPr>
+          <w:rtl w:val="0"/>
+        </w:rPr>
+        <w:t xml:space="preserve">mt-02</w:t>
+      </w:r>
+    </w:p>
+    <w:p>
+      <w:pPr>
+        <w:rPr/>
+      </w:pPr>
+      <w:r>
+        <w:rPr/>
+        <w:drawing>
+          <wp:inline distB="114300" distT="114300" distL="114300" distR="114300">
+            <wp:extent cx="2325053" cy="552406"/>
+            <wp:effectExtent b="0" l="0" r="0" t="0"/>
+            <wp:docPr id="33" name="image19.png"/>
+            <a:graphic>
+              <a:graphicData uri="http://schemas.openxmlformats.org/drawingml/2006/picture">
+                <pic:pic>
+                  <pic:nvPicPr>
+                    <pic:cNvPr id="0" name="image19.png"/>
+                    <pic:cNvPicPr preferRelativeResize="0"/>
+                  </pic:nvPicPr>
+                  <pic:blipFill>
+                    <a:blip r:embed="rId34"/>
+                    <a:srcRect b="0" l="0" r="0" t="0"/>
+                    <a:stretch>
+                      <a:fillRect/>
+                    </a:stretch>
+                  </pic:blipFill>
+                  <pic:spPr>
+                    <a:xfrm>
+                      <a:off x="0" y="0"/>
+                      <a:ext cx="2325053" cy="552406"/>
+                    </a:xfrm>
+                    <a:prstGeom prst="rect"/>
+                    <a:ln/>
+                  </pic:spPr>
+                </pic:pic>
+              </a:graphicData>
+            </a:graphic>
+          </wp:inline>
+        </w:drawing>
+      </w:r>
+      <w:r>
+        <w:rPr>
+          <w:rtl w:val="0"/>
+        </w:rPr>
+      </w:r>
+    </w:p>
+    <w:p>
+      <w:pPr>
+        <w:rPr/>
+      </w:pPr>
+      <w:r>
+        <w:rPr>
+          <w:rtl w:val="0"/>
+        </w:rPr>
+      </w:r>
+    </w:p>
+    <w:p>
+      <w:pPr>
+        <w:rPr/>
+      </w:pPr>
+      <w:r>
+        <w:rPr>
+          <w:rtl w:val="0"/>
+        </w:rPr>
+        <w:t xml:space="preserve">mt-03</w:t>
+      </w:r>
+    </w:p>
+    <w:p>
+      <w:pPr>
+        <w:rPr/>
+      </w:pPr>
+      <w:r>
+        <w:rPr/>
+        <w:drawing>
+          <wp:inline distB="114300" distT="114300" distL="114300" distR="114300">
+            <wp:extent cx="2334578" cy="558983"/>
+            <wp:effectExtent b="0" l="0" r="0" t="0"/>
+            <wp:docPr id="2" name="image26.png"/>
+            <a:graphic>
+              <a:graphicData uri="http://schemas.openxmlformats.org/drawingml/2006/picture">
+                <pic:pic>
+                  <pic:nvPicPr>
+                    <pic:cNvPr id="0" name="image26.png"/>
+                    <pic:cNvPicPr preferRelativeResize="0"/>
+                  </pic:nvPicPr>
+                  <pic:blipFill>
+                    <a:blip r:embed="rId35"/>
+                    <a:srcRect b="0" l="0" r="0" t="0"/>
+                    <a:stretch>
+                      <a:fillRect/>
+                    </a:stretch>
+                  </pic:blipFill>
+                  <pic:spPr>
+                    <a:xfrm>
+                      <a:off x="0" y="0"/>
+                      <a:ext cx="2334578" cy="558983"/>
+                    </a:xfrm>
+                    <a:prstGeom prst="rect"/>
+                    <a:ln/>
+                  </pic:spPr>
+                </pic:pic>
+              </a:graphicData>
+            </a:graphic>
+          </wp:inline>
+        </w:drawing>
+      </w:r>
+      <w:r>
+        <w:rPr>
+          <w:rtl w:val="0"/>
+        </w:rPr>
+      </w:r>
+    </w:p>
+    <w:p>
+      <w:pPr>
+        <w:rPr/>
+      </w:pPr>
+      <w:r>
+        <w:rPr>
+          <w:rtl w:val="0"/>
+        </w:rPr>
+      </w:r>
+    </w:p>
+    <w:p>
+      <w:pPr>
+        <w:rPr/>
+      </w:pPr>
+      <w:r>
+        <w:rPr>
+          <w:rtl w:val="0"/>
+        </w:rPr>
+        <w:t xml:space="preserve">mt-04</w:t>
+      </w:r>
+    </w:p>
+    <w:p>
+      <w:pPr>
+        <w:rPr/>
+      </w:pPr>
+      <w:r>
+        <w:rPr/>
+        <w:drawing>
+          <wp:inline distB="114300" distT="114300" distL="114300" distR="114300">
+            <wp:extent cx="2353628" cy="553309"/>
+            <wp:effectExtent b="0" l="0" r="0" t="0"/>
+            <wp:docPr id="34" name="image34.png"/>
+            <a:graphic>
+              <a:graphicData uri="http://schemas.openxmlformats.org/drawingml/2006/picture">
+                <pic:pic>
+                  <pic:nvPicPr>
+                    <pic:cNvPr id="0" name="image34.png"/>
+                    <pic:cNvPicPr preferRelativeResize="0"/>
+                  </pic:nvPicPr>
+                  <pic:blipFill>
+                    <a:blip r:embed="rId36"/>
+                    <a:srcRect b="0" l="0" r="0" t="0"/>
+                    <a:stretch>
+                      <a:fillRect/>
+                    </a:stretch>
+                  </pic:blipFill>
+                  <pic:spPr>
+                    <a:xfrm>
+                      <a:off x="0" y="0"/>
+                      <a:ext cx="2353628" cy="553309"/>
+                    </a:xfrm>
+                    <a:prstGeom prst="rect"/>
+                    <a:ln/>
+                  </pic:spPr>
+                </pic:pic>
+              </a:graphicData>
+            </a:graphic>
+          </wp:inline>
+        </w:drawing>
+      </w:r>
+      <w:r>
+        <w:rPr>
+          <w:rtl w:val="0"/>
+        </w:rPr>
+      </w:r>
+    </w:p>
+    <w:p>
+      <w:pPr>
+        <w:rPr/>
+      </w:pPr>
+      <w:r>
+        <w:rPr>
+          <w:rtl w:val="0"/>
+        </w:rPr>
+      </w:r>
+    </w:p>
+    <w:p>
+      <w:pPr>
+        <w:rPr/>
+      </w:pPr>
+      <w:r>
+        <w:rPr>
+          <w:rtl w:val="0"/>
+        </w:rPr>
+      </w:r>
+    </w:p>
+    <w:p>
+      <w:pPr>
+        <w:rPr/>
+      </w:pPr>
+      <w:r>
+        <w:rPr>
+          <w:rtl w:val="0"/>
+        </w:rPr>
+        <w:t xml:space="preserve">astra1</w:t>
+      </w:r>
+    </w:p>
+    <w:p>
+      <w:pPr>
+        <w:rPr/>
+      </w:pPr>
+      <w:r>
+        <w:rPr/>
+        <w:drawing>
+          <wp:inline distB="114300" distT="114300" distL="114300" distR="114300">
+            <wp:extent cx="5239703" cy="970994"/>
+            <wp:effectExtent b="0" l="0" r="0" t="0"/>
+            <wp:docPr id="19" name="image25.png"/>
+            <a:graphic>
+              <a:graphicData uri="http://schemas.openxmlformats.org/drawingml/2006/picture">
+                <pic:pic>
+                  <pic:nvPicPr>
+                    <pic:cNvPr id="0" name="image25.png"/>
+                    <pic:cNvPicPr preferRelativeResize="0"/>
+                  </pic:nvPicPr>
+                  <pic:blipFill>
+                    <a:blip r:embed="rId37"/>
+                    <a:srcRect b="0" l="0" r="0" t="0"/>
+                    <a:stretch>
+                      <a:fillRect/>
+                    </a:stretch>
+                  </pic:blipFill>
+                  <pic:spPr>
+                    <a:xfrm>
+                      <a:off x="0" y="0"/>
+                      <a:ext cx="5239703" cy="970994"/>
+                    </a:xfrm>
+                    <a:prstGeom prst="rect"/>
+                    <a:ln/>
+                  </pic:spPr>
+                </pic:pic>
+              </a:graphicData>
+            </a:graphic>
+          </wp:inline>
+        </w:drawing>
+      </w:r>
+      <w:r>
+        <w:rPr>
+          <w:rtl w:val="0"/>
+        </w:rPr>
+      </w:r>
+    </w:p>
+    <w:p>
+      <w:pPr>
+        <w:rPr/>
+      </w:pPr>
+      <w:r>
+        <w:rPr>
+          <w:rtl w:val="0"/>
+        </w:rPr>
+      </w:r>
+    </w:p>
+    <w:p>
+      <w:pPr>
+        <w:rPr/>
+      </w:pPr>
+      <w:r>
+        <w:rPr>
+          <w:rtl w:val="0"/>
+        </w:rPr>
+        <w:t xml:space="preserve">astra2</w:t>
+      </w:r>
+    </w:p>
+    <w:p>
+      <w:pPr>
+        <w:rPr/>
+      </w:pPr>
+      <w:r>
+        <w:rPr/>
+        <w:drawing>
+          <wp:inline distB="114300" distT="114300" distL="114300" distR="114300">
+            <wp:extent cx="5277803" cy="948715"/>
+            <wp:effectExtent b="0" l="0" r="0" t="0"/>
+            <wp:docPr id="5" name="image29.png"/>
+            <a:graphic>
+              <a:graphicData uri="http://schemas.openxmlformats.org/drawingml/2006/picture">
+                <pic:pic>
+                  <pic:nvPicPr>
+                    <pic:cNvPr id="0" name="image29.png"/>
+                    <pic:cNvPicPr preferRelativeResize="0"/>
+                  </pic:nvPicPr>
+                  <pic:blipFill>
+                    <a:blip r:embed="rId38"/>
+                    <a:srcRect b="0" l="0" r="0" t="0"/>
+                    <a:stretch>
+                      <a:fillRect/>
+                    </a:stretch>
+                  </pic:blipFill>
+                  <pic:spPr>
+                    <a:xfrm>
+                      <a:off x="0" y="0"/>
+                      <a:ext cx="5277803" cy="948715"/>
+                    </a:xfrm>
+                    <a:prstGeom prst="rect"/>
+                    <a:ln/>
+                  </pic:spPr>
+                </pic:pic>
+              </a:graphicData>
+            </a:graphic>
+          </wp:inline>
+        </w:drawing>
+      </w:r>
+      <w:r>
+        <w:rPr>
+          <w:rtl w:val="0"/>
+        </w:rPr>
+      </w:r>
+    </w:p>
+    <w:p>
+      <w:pPr>
+        <w:rPr/>
+      </w:pPr>
+      <w:r>
+        <w:rPr>
+          <w:rtl w:val="0"/>
+        </w:rPr>
+        <w:t xml:space="preserve">Убедимся, что между всеми указанными сетевыми устройствами есть связь: проведём ping между всеми узлами и покажем некоторые такие попытки для наглядности.</w:t>
+      </w:r>
+    </w:p>
+    <w:p>
+      <w:pPr>
+        <w:rPr/>
+      </w:pPr>
+      <w:r>
+        <w:rPr>
+          <w:rtl w:val="0"/>
+        </w:rPr>
+      </w:r>
+    </w:p>
+    <w:p>
+      <w:pPr>
+        <w:rPr/>
+      </w:pPr>
+      <w:r>
+        <w:rPr>
+          <w:rtl w:val="0"/>
+        </w:rPr>
+        <w:t xml:space="preserve">astra2 -&gt; все устройства</w:t>
+      </w:r>
+    </w:p>
+    <w:p>
+      <w:pPr>
+        <w:rPr/>
+      </w:pPr>
+      <w:r>
+        <w:rPr/>
+        <w:drawing>
+          <wp:inline distB="114300" distT="114300" distL="114300" distR="114300">
+            <wp:extent cx="3172778" cy="3692131"/>
+            <wp:effectExtent b="0" l="0" r="0" t="0"/>
+            <wp:docPr id="22" name="image24.png"/>
+            <a:graphic>
+              <a:graphicData uri="http://schemas.openxmlformats.org/drawingml/2006/picture">
+                <pic:pic>
+                  <pic:nvPicPr>
+                    <pic:cNvPr id="0" name="image24.png"/>
+                    <pic:cNvPicPr preferRelativeResize="0"/>
+                  </pic:nvPicPr>
+                  <pic:blipFill>
+                    <a:blip r:embed="rId39"/>
+                    <a:srcRect b="0" l="0" r="0" t="0"/>
+                    <a:stretch>
+                      <a:fillRect/>
+                    </a:stretch>
+                  </pic:blipFill>
+                  <pic:spPr>
+                    <a:xfrm>
+                      <a:off x="0" y="0"/>
+                      <a:ext cx="3172778" cy="3692131"/>
+                    </a:xfrm>
+                    <a:prstGeom prst="rect"/>
+                    <a:ln/>
+                  </pic:spPr>
+                </pic:pic>
+              </a:graphicData>
+            </a:graphic>
+          </wp:inline>
+        </w:drawing>
+      </w:r>
+      <w:r>
+        <w:rPr>
+          <w:rtl w:val="0"/>
+        </w:rPr>
+      </w:r>
+    </w:p>
+    <w:p>
+      <w:pPr>
+        <w:rPr/>
+      </w:pPr>
+      <w:r>
+        <w:rPr>
+          <w:rtl w:val="0"/>
+        </w:rPr>
+      </w:r>
+    </w:p>
+    <w:p>
+      <w:pPr>
+        <w:jc w:val="both"/>
+        <w:rPr/>
+      </w:pPr>
+      <w:r>
+        <w:rPr>
+          <w:rtl w:val="0"/>
+        </w:rPr>
+        <w:t xml:space="preserve">mt-03 -&gt; все устройства</w:t>
+      </w:r>
+    </w:p>
+    <w:p>
+      <w:pPr>
+        <w:jc w:val="both"/>
+        <w:rPr/>
+      </w:pPr>
+      <w:r>
+        <w:rPr/>
+        <w:drawing>
+          <wp:inline distB="114300" distT="114300" distL="114300" distR="114300">
+            <wp:extent cx="4944428" cy="2444436"/>
+            <wp:effectExtent b="0" l="0" r="0" t="0"/>
+            <wp:docPr id="15" name="image33.png"/>
+            <a:graphic>
+              <a:graphicData uri="http://schemas.openxmlformats.org/drawingml/2006/picture">
+                <pic:pic>
+                  <pic:nvPicPr>
+                    <pic:cNvPr id="0" name="image33.png"/>
+                    <pic:cNvPicPr preferRelativeResize="0"/>
+                  </pic:nvPicPr>
+                  <pic:blipFill>
+                    <a:blip r:embed="rId40"/>
+                    <a:srcRect b="0" l="0" r="0" t="0"/>
+                    <a:stretch>
+                      <a:fillRect/>
+                    </a:stretch>
+                  </pic:blipFill>
+                  <pic:spPr>
+                    <a:xfrm>
+                      <a:off x="0" y="0"/>
+                      <a:ext cx="4944428" cy="2444436"/>
+                    </a:xfrm>
+                    <a:prstGeom prst="rect"/>
+                    <a:ln/>
+                  </pic:spPr>
+                </pic:pic>
+              </a:graphicData>
+            </a:graphic>
+          </wp:inline>
+        </w:drawing>
+      </w:r>
+      <w:r>
+        <w:rPr>
+          <w:rtl w:val="0"/>
+        </w:rPr>
+      </w:r>
+    </w:p>
+    <w:p>
+      <w:pPr>
+        <w:jc w:val="both"/>
+        <w:rPr/>
+      </w:pPr>
+      <w:r>
+        <w:rPr/>
+        <w:drawing>
+          <wp:inline distB="114300" distT="114300" distL="114300" distR="114300">
+            <wp:extent cx="4941172" cy="1591628"/>
+            <wp:effectExtent b="0" l="0" r="0" t="0"/>
+            <wp:docPr id="37" name="image31.png"/>
+            <a:graphic>
+              <a:graphicData uri="http://schemas.openxmlformats.org/drawingml/2006/picture">
+                <pic:pic>
+                  <pic:nvPicPr>
+                    <pic:cNvPr id="0" name="image31.png"/>
+                    <pic:cNvPicPr preferRelativeResize="0"/>
+                  </pic:nvPicPr>
+                  <pic:blipFill>
+                    <a:blip r:embed="rId41"/>
+                    <a:srcRect b="0" l="0" r="0" t="0"/>
+                    <a:stretch>
+                      <a:fillRect/>
+                    </a:stretch>
+                  </pic:blipFill>
+                  <pic:spPr>
+                    <a:xfrm>
+                      <a:off x="0" y="0"/>
+                      <a:ext cx="4941172" cy="1591628"/>
+                    </a:xfrm>
+                    <a:prstGeom prst="rect"/>
+                    <a:ln/>
+                  </pic:spPr>
+                </pic:pic>
+              </a:graphicData>
+            </a:graphic>
           </wp:inline>
         </w:drawing>
       </w:r>
@@ -3813,16 +4511,16 @@
           <wp:inline distB="114300" distT="114300" distL="114300" distR="114300">
             <wp:extent cx="2677478" cy="1922999"/>
             <wp:effectExtent b="0" l="0" r="0" t="0"/>
-            <wp:docPr id="18" name="image2.png"/>
+            <wp:docPr id="14" name="image7.png"/>
             <a:graphic>
               <a:graphicData uri="http://schemas.openxmlformats.org/drawingml/2006/picture">
                 <pic:pic>
                   <pic:nvPicPr>
-                    <pic:cNvPr id="0" name="image2.png"/>
+                    <pic:cNvPr id="0" name="image7.png"/>
                     <pic:cNvPicPr preferRelativeResize="0"/>
                   </pic:nvPicPr>
                   <pic:blipFill>
-                    <a:blip r:embed="rId29"/>
+                    <a:blip r:embed="rId42"/>
                     <a:srcRect b="0" l="0" r="0" t="0"/>
                     <a:stretch>
                       <a:fillRect/>
@@ -4278,11 +4976,22 @@
         <w:rPr>
           <w:rtl w:val="0"/>
         </w:rPr>
-        <w:t xml:space="preserve">Все задания практической работы выполнены успешно.</w:t>
+      </w:r>
+    </w:p>
+    <w:p>
+      <w:pPr>
+        <w:jc w:val="both"/>
+        <w:rPr/>
+      </w:pPr>
+      <w:r>
+        <w:rPr>
+          <w:rtl w:val="0"/>
+        </w:rPr>
+        <w:t xml:space="preserve">Все задания расчётно-графической работы выполнены успешно.</w:t>
       </w:r>
     </w:p>
     <w:sectPr>
-      <w:footerReference r:id="rId30" w:type="default"/>
+      <w:footerReference r:id="rId43" w:type="default"/>
       <w:pgSz w:h="16838" w:w="11906" w:orient="portrait"/>
       <w:pgMar w:bottom="1134" w:top="1134" w:left="1701" w:right="851" w:header="709" w:footer="709"/>
       <w:pgNumType w:start="1"/>
@@ -5539,7 +6248,7 @@
 
 <file path=customXML/item1.xml><?xml version="1.0" encoding="utf-8"?>
 <go:gDocsCustomXmlDataStorage xmlns:go="http://customooxmlschemas.google.com/" xmlns:r="http://schemas.openxmlformats.org/officeDocument/2006/relationships" uri="GoogleDocsCustomDataVersion1">
-  <go:docsCustomData xmlns:go="http://customooxmlschemas.google.com/" roundtripDataSignature="AMtx7mgTkZ4UaGxOEQCETz+Xu3hdNhK1Ig==">AMUW2mVpOHs8AVI9IbG1E05Z+JdAkSTreV2nk1yuwUEuhUisXMQ/8vhfgBSaUBtd0eeBxtzuXn9Htr4KLQnD9PCxEgYGIL0Brez4ISw9DhuRUjklh2XkbnW7ni4PHCiiqkbKGah5lgBnx66mJ8RueMs1KlvBiofzBWGMbiI2+dHlsW5HAzIfAoKylb8APxELkUa1qL3tyPL0</go:docsCustomData>
+  <go:docsCustomData xmlns:go="http://customooxmlschemas.google.com/" roundtripDataSignature="AMtx7mgTkZ4UaGxOEQCETz+Xu3hdNhK1Ig==">AMUW2mVulLgG7C3i5vBFB3YVHVGUnMg7wIOgv3ENdKM++MqWaRmSUoRAJl42zruMlEKIM8vdGVk3PPxB/3s9WpAM49x9qIt35k0g5P98vXbgJiKT1tn/z/LaWbOFuBWre+t61K3w5LGPLl2hJ/07e3rDm9brEoBqrsdh16UC2tLA0lSD+ZqPtlkCM3b8xTV/9XOqUcQXWtBX</go:docsCustomData>
 </go:gDocsCustomXmlDataStorage>
 </file>
 

</xml_diff>

<commit_message>
Add tasks 6&7 to report
</commit_message>
<xml_diff>
--- a/rgz/report.docx
+++ b/rgz/report.docx
@@ -2035,12 +2035,12 @@
           <wp:inline distB="0" distT="0" distL="0" distR="0">
             <wp:extent cx="5500120" cy="4928587"/>
             <wp:effectExtent b="0" l="0" r="0" t="0"/>
-            <wp:docPr id="27" name="image22.png"/>
+            <wp:docPr id="53" name="image48.png"/>
             <a:graphic>
               <a:graphicData uri="http://schemas.openxmlformats.org/drawingml/2006/picture">
                 <pic:pic>
                   <pic:nvPicPr>
-                    <pic:cNvPr id="0" name="image22.png"/>
+                    <pic:cNvPr id="0" name="image48.png"/>
                     <pic:cNvPicPr preferRelativeResize="0"/>
                   </pic:nvPicPr>
                   <pic:blipFill>
@@ -2208,7 +2208,7 @@
         <w:rPr>
           <w:rtl w:val="0"/>
         </w:rPr>
-        <w:t xml:space="preserve">8. На всех машрутизаторах настройте протокол динамической маршрутизации OSPF или RIP (тип используемого протокола назначается преподавателем).</w:t>
+        <w:t xml:space="preserve">8. На всех маршрутизаторах настройте протокол динамической маршрутизации OSPF или RIP (тип используемого протокола назначается преподавателем).</w:t>
       </w:r>
     </w:p>
     <w:p>
@@ -2261,28 +2261,28 @@
         <w:rPr>
           <w:rtl w:val="0"/>
         </w:rPr>
-        <w:t xml:space="preserve">11. На маршрутизаторе mt-01 настройте DHCP клиента так, чтобы он получил префикс для распределения. Из полученного пула IPv6адресов назначьте адрес на интерфейс сетевого моста и настройте распространение префикса. На виртуальных машинах astalinux настройте автоматическую конфигурацию IPv6 адресов.</w:t>
-      </w:r>
-    </w:p>
-    <w:p>
-      <w:pPr>
-        <w:rPr/>
-      </w:pPr>
-      <w:r>
-        <w:rPr>
-          <w:rtl w:val="0"/>
-        </w:rPr>
-      </w:r>
-    </w:p>
-    <w:p>
-      <w:pPr>
-        <w:rPr/>
-      </w:pPr>
-      <w:r>
-        <w:rPr>
-          <w:rtl w:val="0"/>
-        </w:rPr>
-        <w:t xml:space="preserve">12. Настройте машрутизацию для IPv6 таким образом, чтобы пинговались виртуальные машина и host-машина.</w:t>
+        <w:t xml:space="preserve">11. На маршрутизаторе mt-01 настройте DHCP клиента так, чтобы он получил префикс для распределения. Из полученного пула IPv6 адресов назначьте адрес на интерфейс сетевого моста и настройте распространение префикса. На виртуальных машинах astralinux настройте автоматическую конфигурацию IPv6 адресов.</w:t>
+      </w:r>
+    </w:p>
+    <w:p>
+      <w:pPr>
+        <w:rPr/>
+      </w:pPr>
+      <w:r>
+        <w:rPr>
+          <w:rtl w:val="0"/>
+        </w:rPr>
+      </w:r>
+    </w:p>
+    <w:p>
+      <w:pPr>
+        <w:rPr/>
+      </w:pPr>
+      <w:r>
+        <w:rPr>
+          <w:rtl w:val="0"/>
+        </w:rPr>
+        <w:t xml:space="preserve">12. Настройте маршрутизацию для IPv6 таким образом, чтобы пинговались виртуальные машина и host-машина.</w:t>
       </w:r>
     </w:p>
     <w:p>
@@ -2469,12 +2469,12 @@
           <wp:inline distB="114300" distT="114300" distL="114300" distR="114300">
             <wp:extent cx="5477828" cy="909876"/>
             <wp:effectExtent b="0" l="0" r="0" t="0"/>
-            <wp:docPr id="21" name="image5.png"/>
+            <wp:docPr id="46" name="image32.png"/>
             <a:graphic>
               <a:graphicData uri="http://schemas.openxmlformats.org/drawingml/2006/picture">
                 <pic:pic>
                   <pic:nvPicPr>
-                    <pic:cNvPr id="0" name="image5.png"/>
+                    <pic:cNvPr id="0" name="image32.png"/>
                     <pic:cNvPicPr preferRelativeResize="0"/>
                   </pic:nvPicPr>
                   <pic:blipFill>
@@ -2535,12 +2535,12 @@
           <wp:inline distB="114300" distT="114300" distL="114300" distR="114300">
             <wp:extent cx="5505450" cy="364755"/>
             <wp:effectExtent b="0" l="0" r="0" t="0"/>
-            <wp:docPr id="8" name="image32.png"/>
+            <wp:docPr id="11" name="image59.png"/>
             <a:graphic>
               <a:graphicData uri="http://schemas.openxmlformats.org/drawingml/2006/picture">
                 <pic:pic>
                   <pic:nvPicPr>
-                    <pic:cNvPr id="0" name="image32.png"/>
+                    <pic:cNvPr id="0" name="image59.png"/>
                     <pic:cNvPicPr preferRelativeResize="0"/>
                   </pic:nvPicPr>
                   <pic:blipFill>
@@ -2601,12 +2601,12 @@
           <wp:inline distB="114300" distT="114300" distL="114300" distR="114300">
             <wp:extent cx="2782253" cy="778016"/>
             <wp:effectExtent b="0" l="0" r="0" t="0"/>
-            <wp:docPr id="20" name="image3.png"/>
+            <wp:docPr id="45" name="image33.png"/>
             <a:graphic>
               <a:graphicData uri="http://schemas.openxmlformats.org/drawingml/2006/picture">
                 <pic:pic>
                   <pic:nvPicPr>
-                    <pic:cNvPr id="0" name="image3.png"/>
+                    <pic:cNvPr id="0" name="image33.png"/>
                     <pic:cNvPicPr preferRelativeResize="0"/>
                   </pic:nvPicPr>
                   <pic:blipFill>
@@ -2642,12 +2642,12 @@
           <wp:inline distB="114300" distT="114300" distL="114300" distR="114300">
             <wp:extent cx="2582228" cy="790290"/>
             <wp:effectExtent b="0" l="0" r="0" t="0"/>
-            <wp:docPr id="11" name="image27.png"/>
+            <wp:docPr id="36" name="image24.png"/>
             <a:graphic>
               <a:graphicData uri="http://schemas.openxmlformats.org/drawingml/2006/picture">
                 <pic:pic>
                   <pic:nvPicPr>
-                    <pic:cNvPr id="0" name="image27.png"/>
+                    <pic:cNvPr id="0" name="image24.png"/>
                     <pic:cNvPicPr preferRelativeResize="0"/>
                   </pic:nvPicPr>
                   <pic:blipFill>
@@ -2687,12 +2687,12 @@
           <wp:inline distB="114300" distT="114300" distL="114300" distR="114300">
             <wp:extent cx="2801303" cy="269216"/>
             <wp:effectExtent b="0" l="0" r="0" t="0"/>
-            <wp:docPr id="28" name="image15.png"/>
+            <wp:docPr id="54" name="image44.png"/>
             <a:graphic>
               <a:graphicData uri="http://schemas.openxmlformats.org/drawingml/2006/picture">
                 <pic:pic>
                   <pic:nvPicPr>
-                    <pic:cNvPr id="0" name="image15.png"/>
+                    <pic:cNvPr id="0" name="image44.png"/>
                     <pic:cNvPicPr preferRelativeResize="0"/>
                   </pic:nvPicPr>
                   <pic:blipFill>
@@ -2774,12 +2774,12 @@
           <wp:inline distB="114300" distT="114300" distL="114300" distR="114300">
             <wp:extent cx="1810703" cy="509260"/>
             <wp:effectExtent b="0" l="0" r="0" t="0"/>
-            <wp:docPr id="13" name="image4.png"/>
+            <wp:docPr id="17" name="image10.png"/>
             <a:graphic>
               <a:graphicData uri="http://schemas.openxmlformats.org/drawingml/2006/picture">
                 <pic:pic>
                   <pic:nvPicPr>
-                    <pic:cNvPr id="0" name="image4.png"/>
+                    <pic:cNvPr id="0" name="image10.png"/>
                     <pic:cNvPicPr preferRelativeResize="0"/>
                   </pic:nvPicPr>
                   <pic:blipFill>
@@ -2815,12 +2815,12 @@
           <wp:inline distB="114300" distT="114300" distL="114300" distR="114300">
             <wp:extent cx="1715453" cy="521751"/>
             <wp:effectExtent b="0" l="0" r="0" t="0"/>
-            <wp:docPr id="9" name="image6.png"/>
+            <wp:docPr id="12" name="image61.png"/>
             <a:graphic>
               <a:graphicData uri="http://schemas.openxmlformats.org/drawingml/2006/picture">
                 <pic:pic>
                   <pic:nvPicPr>
-                    <pic:cNvPr id="0" name="image6.png"/>
+                    <pic:cNvPr id="0" name="image61.png"/>
                     <pic:cNvPicPr preferRelativeResize="0"/>
                   </pic:nvPicPr>
                   <pic:blipFill>
@@ -2856,12 +2856,12 @@
           <wp:inline distB="114300" distT="114300" distL="114300" distR="114300">
             <wp:extent cx="1601153" cy="521724"/>
             <wp:effectExtent b="0" l="0" r="0" t="0"/>
-            <wp:docPr id="30" name="image16.png"/>
+            <wp:docPr id="24" name="image17.png"/>
             <a:graphic>
               <a:graphicData uri="http://schemas.openxmlformats.org/drawingml/2006/picture">
                 <pic:pic>
                   <pic:nvPicPr>
-                    <pic:cNvPr id="0" name="image16.png"/>
+                    <pic:cNvPr id="0" name="image17.png"/>
                     <pic:cNvPicPr preferRelativeResize="0"/>
                   </pic:nvPicPr>
                   <pic:blipFill>
@@ -2922,12 +2922,12 @@
           <wp:inline distB="114300" distT="114300" distL="114300" distR="114300">
             <wp:extent cx="1753553" cy="533690"/>
             <wp:effectExtent b="0" l="0" r="0" t="0"/>
-            <wp:docPr id="36" name="image23.png"/>
+            <wp:docPr id="60" name="image57.png"/>
             <a:graphic>
               <a:graphicData uri="http://schemas.openxmlformats.org/drawingml/2006/picture">
                 <pic:pic>
                   <pic:nvPicPr>
-                    <pic:cNvPr id="0" name="image23.png"/>
+                    <pic:cNvPr id="0" name="image57.png"/>
                     <pic:cNvPicPr preferRelativeResize="0"/>
                   </pic:nvPicPr>
                   <pic:blipFill>
@@ -2963,12 +2963,12 @@
           <wp:inline distB="114300" distT="114300" distL="114300" distR="114300">
             <wp:extent cx="1877378" cy="545045"/>
             <wp:effectExtent b="0" l="0" r="0" t="0"/>
-            <wp:docPr id="7" name="image10.png"/>
+            <wp:docPr id="10" name="image7.png"/>
             <a:graphic>
               <a:graphicData uri="http://schemas.openxmlformats.org/drawingml/2006/picture">
                 <pic:pic>
                   <pic:nvPicPr>
-                    <pic:cNvPr id="0" name="image10.png"/>
+                    <pic:cNvPr id="0" name="image7.png"/>
                     <pic:cNvPicPr preferRelativeResize="0"/>
                   </pic:nvPicPr>
                   <pic:blipFill>
@@ -3004,12 +3004,12 @@
           <wp:inline distB="114300" distT="114300" distL="114300" distR="114300">
             <wp:extent cx="1586864" cy="542605"/>
             <wp:effectExtent b="0" l="0" r="0" t="0"/>
-            <wp:docPr id="4" name="image18.png"/>
+            <wp:docPr id="7" name="image11.png"/>
             <a:graphic>
               <a:graphicData uri="http://schemas.openxmlformats.org/drawingml/2006/picture">
                 <pic:pic>
                   <pic:nvPicPr>
-                    <pic:cNvPr id="0" name="image18.png"/>
+                    <pic:cNvPr id="0" name="image11.png"/>
                     <pic:cNvPicPr preferRelativeResize="0"/>
                   </pic:nvPicPr>
                   <pic:blipFill>
@@ -3070,12 +3070,12 @@
           <wp:inline distB="114300" distT="114300" distL="114300" distR="114300">
             <wp:extent cx="1934528" cy="543510"/>
             <wp:effectExtent b="0" l="0" r="0" t="0"/>
-            <wp:docPr id="24" name="image20.png"/>
+            <wp:docPr id="20" name="image2.png"/>
             <a:graphic>
               <a:graphicData uri="http://schemas.openxmlformats.org/drawingml/2006/picture">
                 <pic:pic>
                   <pic:nvPicPr>
-                    <pic:cNvPr id="0" name="image20.png"/>
+                    <pic:cNvPr id="0" name="image2.png"/>
                     <pic:cNvPicPr preferRelativeResize="0"/>
                   </pic:nvPicPr>
                   <pic:blipFill>
@@ -3111,12 +3111,12 @@
           <wp:inline distB="114300" distT="114300" distL="114300" distR="114300">
             <wp:extent cx="1867853" cy="506989"/>
             <wp:effectExtent b="0" l="0" r="0" t="0"/>
-            <wp:docPr id="31" name="image28.png"/>
+            <wp:docPr id="25" name="image37.png"/>
             <a:graphic>
               <a:graphicData uri="http://schemas.openxmlformats.org/drawingml/2006/picture">
                 <pic:pic>
                   <pic:nvPicPr>
-                    <pic:cNvPr id="0" name="image28.png"/>
+                    <pic:cNvPr id="0" name="image37.png"/>
                     <pic:cNvPicPr preferRelativeResize="0"/>
                   </pic:nvPicPr>
                   <pic:blipFill>
@@ -3152,12 +3152,12 @@
           <wp:inline distB="114300" distT="114300" distL="114300" distR="114300">
             <wp:extent cx="1877378" cy="527742"/>
             <wp:effectExtent b="0" l="0" r="0" t="0"/>
-            <wp:docPr id="16" name="image8.png"/>
+            <wp:docPr id="40" name="image31.png"/>
             <a:graphic>
               <a:graphicData uri="http://schemas.openxmlformats.org/drawingml/2006/picture">
                 <pic:pic>
                   <pic:nvPicPr>
-                    <pic:cNvPr id="0" name="image8.png"/>
+                    <pic:cNvPr id="0" name="image31.png"/>
                     <pic:cNvPicPr preferRelativeResize="0"/>
                   </pic:nvPicPr>
                   <pic:blipFill>
@@ -3228,12 +3228,12 @@
           <wp:inline distB="114300" distT="114300" distL="114300" distR="114300">
             <wp:extent cx="1685925" cy="581025"/>
             <wp:effectExtent b="0" l="0" r="0" t="0"/>
-            <wp:docPr id="6" name="image36.png"/>
+            <wp:docPr id="9" name="image46.png"/>
             <a:graphic>
               <a:graphicData uri="http://schemas.openxmlformats.org/drawingml/2006/picture">
                 <pic:pic>
                   <pic:nvPicPr>
-                    <pic:cNvPr id="0" name="image36.png"/>
+                    <pic:cNvPr id="0" name="image46.png"/>
                     <pic:cNvPicPr preferRelativeResize="0"/>
                   </pic:nvPicPr>
                   <pic:blipFill>
@@ -3269,12 +3269,12 @@
           <wp:inline distB="114300" distT="114300" distL="114300" distR="114300">
             <wp:extent cx="1896428" cy="555052"/>
             <wp:effectExtent b="0" l="0" r="0" t="0"/>
-            <wp:docPr id="17" name="image1.png"/>
+            <wp:docPr id="41" name="image28.png"/>
             <a:graphic>
               <a:graphicData uri="http://schemas.openxmlformats.org/drawingml/2006/picture">
                 <pic:pic>
                   <pic:nvPicPr>
-                    <pic:cNvPr id="0" name="image1.png"/>
+                    <pic:cNvPr id="0" name="image28.png"/>
                     <pic:cNvPicPr preferRelativeResize="0"/>
                   </pic:nvPicPr>
                   <pic:blipFill>
@@ -3374,12 +3374,12 @@
           <wp:inline distB="114300" distT="114300" distL="114300" distR="114300">
             <wp:extent cx="2534603" cy="1192754"/>
             <wp:effectExtent b="0" l="0" r="0" t="0"/>
-            <wp:docPr id="32" name="image21.png"/>
+            <wp:docPr id="26" name="image34.png"/>
             <a:graphic>
               <a:graphicData uri="http://schemas.openxmlformats.org/drawingml/2006/picture">
                 <pic:pic>
                   <pic:nvPicPr>
-                    <pic:cNvPr id="0" name="image21.png"/>
+                    <pic:cNvPr id="0" name="image34.png"/>
                     <pic:cNvPicPr preferRelativeResize="0"/>
                   </pic:nvPicPr>
                   <pic:blipFill>
@@ -3415,12 +3415,12 @@
           <wp:inline distB="114300" distT="114300" distL="114300" distR="114300">
             <wp:extent cx="2696528" cy="1235281"/>
             <wp:effectExtent b="0" l="0" r="0" t="0"/>
-            <wp:docPr id="10" name="image9.png"/>
+            <wp:docPr id="13" name="image13.png"/>
             <a:graphic>
               <a:graphicData uri="http://schemas.openxmlformats.org/drawingml/2006/picture">
                 <pic:pic>
                   <pic:nvPicPr>
-                    <pic:cNvPr id="0" name="image9.png"/>
+                    <pic:cNvPr id="0" name="image13.png"/>
                     <pic:cNvPicPr preferRelativeResize="0"/>
                   </pic:nvPicPr>
                   <pic:blipFill>
@@ -3489,12 +3489,12 @@
           <wp:inline distB="114300" distT="114300" distL="114300" distR="114300">
             <wp:extent cx="2699407" cy="1252225"/>
             <wp:effectExtent b="0" l="0" r="0" t="0"/>
-            <wp:docPr id="29" name="image17.png"/>
+            <wp:docPr id="23" name="image16.png"/>
             <a:graphic>
               <a:graphicData uri="http://schemas.openxmlformats.org/drawingml/2006/picture">
                 <pic:pic>
                   <pic:nvPicPr>
-                    <pic:cNvPr id="0" name="image17.png"/>
+                    <pic:cNvPr id="0" name="image16.png"/>
                     <pic:cNvPicPr preferRelativeResize="0"/>
                   </pic:nvPicPr>
                   <pic:blipFill>
@@ -3530,12 +3530,12 @@
           <wp:inline distB="114300" distT="114300" distL="114300" distR="114300">
             <wp:extent cx="2772408" cy="1256615"/>
             <wp:effectExtent b="0" l="0" r="0" t="0"/>
-            <wp:docPr id="23" name="image14.png"/>
+            <wp:docPr id="48" name="image39.png"/>
             <a:graphic>
               <a:graphicData uri="http://schemas.openxmlformats.org/drawingml/2006/picture">
                 <pic:pic>
                   <pic:nvPicPr>
-                    <pic:cNvPr id="0" name="image14.png"/>
+                    <pic:cNvPr id="0" name="image39.png"/>
                     <pic:cNvPicPr preferRelativeResize="0"/>
                   </pic:nvPicPr>
                   <pic:blipFill>
@@ -3625,12 +3625,12 @@
           <wp:inline distB="114300" distT="114300" distL="114300" distR="114300">
             <wp:extent cx="2744153" cy="575845"/>
             <wp:effectExtent b="0" l="0" r="0" t="0"/>
-            <wp:docPr id="18" name="image12.png"/>
+            <wp:docPr id="43" name="image58.png"/>
             <a:graphic>
               <a:graphicData uri="http://schemas.openxmlformats.org/drawingml/2006/picture">
                 <pic:pic>
                   <pic:nvPicPr>
-                    <pic:cNvPr id="0" name="image12.png"/>
+                    <pic:cNvPr id="0" name="image58.png"/>
                     <pic:cNvPicPr preferRelativeResize="0"/>
                   </pic:nvPicPr>
                   <pic:blipFill>
@@ -3666,12 +3666,12 @@
           <wp:inline distB="114300" distT="114300" distL="114300" distR="114300">
             <wp:extent cx="2948229" cy="514930"/>
             <wp:effectExtent b="0" l="0" r="0" t="0"/>
-            <wp:docPr id="25" name="image30.png"/>
+            <wp:docPr id="50" name="image41.png"/>
             <a:graphic>
               <a:graphicData uri="http://schemas.openxmlformats.org/drawingml/2006/picture">
                 <pic:pic>
                   <pic:nvPicPr>
-                    <pic:cNvPr id="0" name="image30.png"/>
+                    <pic:cNvPr id="0" name="image41.png"/>
                     <pic:cNvPicPr preferRelativeResize="0"/>
                   </pic:nvPicPr>
                   <pic:blipFill>
@@ -3711,12 +3711,12 @@
           <wp:inline distB="114300" distT="114300" distL="114300" distR="114300">
             <wp:extent cx="2816985" cy="2178189"/>
             <wp:effectExtent b="0" l="0" r="0" t="0"/>
-            <wp:docPr id="26" name="image13.png"/>
+            <wp:docPr id="51" name="image52.png"/>
             <a:graphic>
               <a:graphicData uri="http://schemas.openxmlformats.org/drawingml/2006/picture">
                 <pic:pic>
                   <pic:nvPicPr>
-                    <pic:cNvPr id="0" name="image13.png"/>
+                    <pic:cNvPr id="0" name="image52.png"/>
                     <pic:cNvPicPr preferRelativeResize="0"/>
                   </pic:nvPicPr>
                   <pic:blipFill>
@@ -3752,12 +3752,12 @@
           <wp:inline distB="114300" distT="114300" distL="114300" distR="114300">
             <wp:extent cx="2781300" cy="2177415"/>
             <wp:effectExtent b="0" l="0" r="0" t="0"/>
-            <wp:docPr id="3" name="image2.png"/>
+            <wp:docPr id="4" name="image6.png"/>
             <a:graphic>
               <a:graphicData uri="http://schemas.openxmlformats.org/drawingml/2006/picture">
                 <pic:pic>
                   <pic:nvPicPr>
-                    <pic:cNvPr id="0" name="image2.png"/>
+                    <pic:cNvPr id="0" name="image6.png"/>
                     <pic:cNvPicPr preferRelativeResize="0"/>
                   </pic:nvPicPr>
                   <pic:blipFill>
@@ -3830,12 +3830,12 @@
             <wp:extent cx="3048953" cy="5155193"/>
             <wp:effectExtent b="0" l="0" r="0" t="0"/>
             <wp:wrapSquare wrapText="bothSides" distB="114300" distT="114300" distL="114300" distR="114300"/>
-            <wp:docPr id="12" name="image11.png"/>
+            <wp:docPr id="16" name="image29.png"/>
             <a:graphic>
               <a:graphicData uri="http://schemas.openxmlformats.org/drawingml/2006/picture">
                 <pic:pic>
                   <pic:nvPicPr>
-                    <pic:cNvPr id="0" name="image11.png"/>
+                    <pic:cNvPr id="0" name="image29.png"/>
                     <pic:cNvPicPr preferRelativeResize="0"/>
                   </pic:nvPicPr>
                   <pic:blipFill>
@@ -3902,12 +3902,12 @@
           <wp:inline distB="114300" distT="114300" distL="114300" distR="114300">
             <wp:extent cx="2191703" cy="526925"/>
             <wp:effectExtent b="0" l="0" r="0" t="0"/>
-            <wp:docPr id="35" name="image35.png"/>
+            <wp:docPr id="28" name="image23.png"/>
             <a:graphic>
               <a:graphicData uri="http://schemas.openxmlformats.org/drawingml/2006/picture">
                 <pic:pic>
                   <pic:nvPicPr>
-                    <pic:cNvPr id="0" name="image35.png"/>
+                    <pic:cNvPr id="0" name="image23.png"/>
                     <pic:cNvPicPr preferRelativeResize="0"/>
                   </pic:nvPicPr>
                   <pic:blipFill>
@@ -3968,12 +3968,12 @@
           <wp:inline distB="114300" distT="114300" distL="114300" distR="114300">
             <wp:extent cx="2325053" cy="552406"/>
             <wp:effectExtent b="0" l="0" r="0" t="0"/>
-            <wp:docPr id="33" name="image19.png"/>
+            <wp:docPr id="27" name="image53.png"/>
             <a:graphic>
               <a:graphicData uri="http://schemas.openxmlformats.org/drawingml/2006/picture">
                 <pic:pic>
                   <pic:nvPicPr>
-                    <pic:cNvPr id="0" name="image19.png"/>
+                    <pic:cNvPr id="0" name="image53.png"/>
                     <pic:cNvPicPr preferRelativeResize="0"/>
                   </pic:nvPicPr>
                   <pic:blipFill>
@@ -4034,12 +4034,12 @@
           <wp:inline distB="114300" distT="114300" distL="114300" distR="114300">
             <wp:extent cx="2334578" cy="558983"/>
             <wp:effectExtent b="0" l="0" r="0" t="0"/>
-            <wp:docPr id="2" name="image26.png"/>
+            <wp:docPr id="3" name="image9.png"/>
             <a:graphic>
               <a:graphicData uri="http://schemas.openxmlformats.org/drawingml/2006/picture">
                 <pic:pic>
                   <pic:nvPicPr>
-                    <pic:cNvPr id="0" name="image26.png"/>
+                    <pic:cNvPr id="0" name="image9.png"/>
                     <pic:cNvPicPr preferRelativeResize="0"/>
                   </pic:nvPicPr>
                   <pic:blipFill>
@@ -4100,12 +4100,12 @@
           <wp:inline distB="114300" distT="114300" distL="114300" distR="114300">
             <wp:extent cx="2353628" cy="553309"/>
             <wp:effectExtent b="0" l="0" r="0" t="0"/>
-            <wp:docPr id="34" name="image34.png"/>
+            <wp:docPr id="59" name="image49.png"/>
             <a:graphic>
               <a:graphicData uri="http://schemas.openxmlformats.org/drawingml/2006/picture">
                 <pic:pic>
                   <pic:nvPicPr>
-                    <pic:cNvPr id="0" name="image34.png"/>
+                    <pic:cNvPr id="0" name="image49.png"/>
                     <pic:cNvPicPr preferRelativeResize="0"/>
                   </pic:nvPicPr>
                   <pic:blipFill>
@@ -4176,12 +4176,12 @@
           <wp:inline distB="114300" distT="114300" distL="114300" distR="114300">
             <wp:extent cx="5239703" cy="970994"/>
             <wp:effectExtent b="0" l="0" r="0" t="0"/>
-            <wp:docPr id="19" name="image25.png"/>
+            <wp:docPr id="44" name="image35.png"/>
             <a:graphic>
               <a:graphicData uri="http://schemas.openxmlformats.org/drawingml/2006/picture">
                 <pic:pic>
                   <pic:nvPicPr>
-                    <pic:cNvPr id="0" name="image25.png"/>
+                    <pic:cNvPr id="0" name="image35.png"/>
                     <pic:cNvPicPr preferRelativeResize="0"/>
                   </pic:nvPicPr>
                   <pic:blipFill>
@@ -4242,12 +4242,12 @@
           <wp:inline distB="114300" distT="114300" distL="114300" distR="114300">
             <wp:extent cx="5277803" cy="948715"/>
             <wp:effectExtent b="0" l="0" r="0" t="0"/>
-            <wp:docPr id="5" name="image29.png"/>
+            <wp:docPr id="32" name="image38.png"/>
             <a:graphic>
               <a:graphicData uri="http://schemas.openxmlformats.org/drawingml/2006/picture">
                 <pic:pic>
                   <pic:nvPicPr>
-                    <pic:cNvPr id="0" name="image29.png"/>
+                    <pic:cNvPr id="0" name="image38.png"/>
                     <pic:cNvPicPr preferRelativeResize="0"/>
                   </pic:nvPicPr>
                   <pic:blipFill>
@@ -4319,12 +4319,12 @@
           <wp:inline distB="114300" distT="114300" distL="114300" distR="114300">
             <wp:extent cx="3172778" cy="3692131"/>
             <wp:effectExtent b="0" l="0" r="0" t="0"/>
-            <wp:docPr id="22" name="image24.png"/>
+            <wp:docPr id="47" name="image36.png"/>
             <a:graphic>
               <a:graphicData uri="http://schemas.openxmlformats.org/drawingml/2006/picture">
                 <pic:pic>
                   <pic:nvPicPr>
-                    <pic:cNvPr id="0" name="image24.png"/>
+                    <pic:cNvPr id="0" name="image36.png"/>
                     <pic:cNvPicPr preferRelativeResize="0"/>
                   </pic:nvPicPr>
                   <pic:blipFill>
@@ -4387,12 +4387,12 @@
           <wp:inline distB="114300" distT="114300" distL="114300" distR="114300">
             <wp:extent cx="4944428" cy="2444436"/>
             <wp:effectExtent b="0" l="0" r="0" t="0"/>
-            <wp:docPr id="15" name="image33.png"/>
+            <wp:docPr id="39" name="image56.png"/>
             <a:graphic>
               <a:graphicData uri="http://schemas.openxmlformats.org/drawingml/2006/picture">
                 <pic:pic>
                   <pic:nvPicPr>
-                    <pic:cNvPr id="0" name="image33.png"/>
+                    <pic:cNvPr id="0" name="image56.png"/>
                     <pic:cNvPicPr preferRelativeResize="0"/>
                   </pic:nvPicPr>
                   <pic:blipFill>
@@ -4433,12 +4433,12 @@
           <wp:inline distB="114300" distT="114300" distL="114300" distR="114300">
             <wp:extent cx="4941172" cy="1591628"/>
             <wp:effectExtent b="0" l="0" r="0" t="0"/>
-            <wp:docPr id="37" name="image31.png"/>
+            <wp:docPr id="30" name="image19.png"/>
             <a:graphic>
               <a:graphicData uri="http://schemas.openxmlformats.org/drawingml/2006/picture">
                 <pic:pic>
                   <pic:nvPicPr>
-                    <pic:cNvPr id="0" name="image31.png"/>
+                    <pic:cNvPr id="0" name="image19.png"/>
                     <pic:cNvPicPr preferRelativeResize="0"/>
                   </pic:nvPicPr>
                   <pic:blipFill>
@@ -4477,46 +4477,37 @@
         <w:rPr>
           <w:rtl w:val="0"/>
         </w:rPr>
-        <w:t xml:space="preserve">5. На маршрутизаторах mt-01, mt-02, mt-03 создадим VLAN с ID 2, которая будет использоваться для доступа в сеть NAT.</w:t>
-      </w:r>
-    </w:p>
-    <w:p>
-      <w:pPr>
-        <w:rPr/>
-      </w:pPr>
-      <w:r>
-        <w:rPr>
-          <w:rtl w:val="0"/>
-        </w:rPr>
-      </w:r>
-    </w:p>
-    <w:p>
-      <w:pPr>
-        <w:rPr/>
-      </w:pPr>
-      <w:r>
-        <w:rPr>
-          <w:rtl w:val="0"/>
-        </w:rPr>
-        <w:t xml:space="preserve">Настроим сеть NAT в VirtualBox так, чтобы в ней функционировал DHCP, раздающий IPv4 адреса из второго диапазона подсетей (10.10.3.8-10.10.3.15). На каждом из маршрутизаторов настроим dhcp-client так, чтобы автоматически конфигурировались соответствующие интерфейсы и маршрутизаторы получили доступ в сеть Интернет (интерфейс маршрутизатора mt-02 в сети vboxnet2 пока в эту VLAN не включается).</w:t>
-      </w:r>
-    </w:p>
-    <w:p>
-      <w:pPr>
-        <w:rPr/>
-      </w:pPr>
-      <w:r>
-        <w:rPr/>
+        <w:t xml:space="preserve">5. На маршрутизаторах mt-01, mt-02 и mt-03 создадим виртуальные интерфейсы VLAN с ID 2, которые будут использоваться для доступа в сеть NAT (внешнюю сеть Интернет).</w:t>
+      </w:r>
+    </w:p>
+    <w:p>
+      <w:pPr>
+        <w:rPr/>
+      </w:pPr>
+      <w:r>
+        <w:rPr>
+          <w:rtl w:val="0"/>
+        </w:rPr>
+      </w:r>
+      <w:r>
         <w:drawing>
-          <wp:inline distB="114300" distT="114300" distL="114300" distR="114300">
-            <wp:extent cx="2677478" cy="1922999"/>
+          <wp:anchor allowOverlap="1" behindDoc="0" distB="114300" distT="114300" distL="114300" distR="114300" hidden="0" layoutInCell="1" locked="0" relativeHeight="0" simplePos="0">
+            <wp:simplePos x="0" y="0"/>
+            <wp:positionH relativeFrom="column">
+              <wp:posOffset>1</wp:posOffset>
+            </wp:positionH>
+            <wp:positionV relativeFrom="paragraph">
+              <wp:posOffset>152400</wp:posOffset>
+            </wp:positionV>
+            <wp:extent cx="2259474" cy="3003188"/>
             <wp:effectExtent b="0" l="0" r="0" t="0"/>
-            <wp:docPr id="14" name="image7.png"/>
+            <wp:wrapSquare wrapText="bothSides" distB="114300" distT="114300" distL="114300" distR="114300"/>
+            <wp:docPr id="61" name="image50.png"/>
             <a:graphic>
               <a:graphicData uri="http://schemas.openxmlformats.org/drawingml/2006/picture">
                 <pic:pic>
                   <pic:nvPicPr>
-                    <pic:cNvPr id="0" name="image7.png"/>
+                    <pic:cNvPr id="0" name="image50.png"/>
                     <pic:cNvPicPr preferRelativeResize="0"/>
                   </pic:nvPicPr>
                   <pic:blipFill>
@@ -4529,7 +4520,58 @@
                   <pic:spPr>
                     <a:xfrm>
                       <a:off x="0" y="0"/>
-                      <a:ext cx="2677478" cy="1922999"/>
+                      <a:ext cx="2259474" cy="3003188"/>
+                    </a:xfrm>
+                    <a:prstGeom prst="rect"/>
+                    <a:ln/>
+                  </pic:spPr>
+                </pic:pic>
+              </a:graphicData>
+            </a:graphic>
+          </wp:anchor>
+        </w:drawing>
+      </w:r>
+    </w:p>
+    <w:p>
+      <w:pPr>
+        <w:rPr/>
+      </w:pPr>
+      <w:r>
+        <w:rPr>
+          <w:rtl w:val="0"/>
+        </w:rPr>
+        <w:t xml:space="preserve">Настроим сеть NAT в VirtualBox так, чтобы в ней функционировал DHCP-сервер, раздающий IPv4 адреса из второго диапазона подсетей (10.10.3.8-10.10.3.15) DHCP-клиентам на VLAN2-интерфейсах маршрутизаторов, и они получили доступ в сеть Интернет.</w:t>
+      </w:r>
+    </w:p>
+    <w:p>
+      <w:pPr>
+        <w:rPr/>
+      </w:pPr>
+      <w:r>
+        <w:rPr/>
+        <w:drawing>
+          <wp:inline distB="114300" distT="114300" distL="114300" distR="114300">
+            <wp:extent cx="2896553" cy="2035915"/>
+            <wp:effectExtent b="0" l="0" r="0" t="0"/>
+            <wp:docPr id="14" name="image45.png"/>
+            <a:graphic>
+              <a:graphicData uri="http://schemas.openxmlformats.org/drawingml/2006/picture">
+                <pic:pic>
+                  <pic:nvPicPr>
+                    <pic:cNvPr id="0" name="image45.png"/>
+                    <pic:cNvPicPr preferRelativeResize="0"/>
+                  </pic:nvPicPr>
+                  <pic:blipFill>
+                    <a:blip r:embed="rId43"/>
+                    <a:srcRect b="0" l="0" r="0" t="0"/>
+                    <a:stretch>
+                      <a:fillRect/>
+                    </a:stretch>
+                  </pic:blipFill>
+                  <pic:spPr>
+                    <a:xfrm>
+                      <a:off x="0" y="0"/>
+                      <a:ext cx="2896553" cy="2035915"/>
                     </a:xfrm>
                     <a:prstGeom prst="rect"/>
                     <a:ln/>
@@ -4544,31 +4586,307 @@
         <w:rPr>
           <w:rtl w:val="0"/>
         </w:rPr>
-      </w:r>
-    </w:p>
-    <w:p>
-      <w:pPr>
-        <w:rPr/>
-      </w:pPr>
-      <w:r>
-        <w:rPr>
-          <w:rtl w:val="0"/>
-        </w:rPr>
-      </w:r>
-    </w:p>
-    <w:p>
-      <w:pPr>
-        <w:rPr/>
-      </w:pPr>
-      <w:r>
-        <w:rPr>
-          <w:rtl w:val="0"/>
-        </w:rPr>
-        <w:t xml:space="preserve">Определим, какие адреса назначены на маршрутизаторах:</w:t>
-      </w:r>
-    </w:p>
-    <w:p>
-      <w:pPr>
+        <w:t xml:space="preserve"> </w:t>
+      </w:r>
+    </w:p>
+    <w:p>
+      <w:pPr>
+        <w:rPr/>
+      </w:pPr>
+      <w:r>
+        <w:rPr/>
+        <w:drawing>
+          <wp:inline distB="114300" distT="114300" distL="114300" distR="114300">
+            <wp:extent cx="5939480" cy="596900"/>
+            <wp:effectExtent b="0" l="0" r="0" t="0"/>
+            <wp:docPr id="22" name="image18.png"/>
+            <a:graphic>
+              <a:graphicData uri="http://schemas.openxmlformats.org/drawingml/2006/picture">
+                <pic:pic>
+                  <pic:nvPicPr>
+                    <pic:cNvPr id="0" name="image18.png"/>
+                    <pic:cNvPicPr preferRelativeResize="0"/>
+                  </pic:nvPicPr>
+                  <pic:blipFill>
+                    <a:blip r:embed="rId44"/>
+                    <a:srcRect b="0" l="0" r="0" t="0"/>
+                    <a:stretch>
+                      <a:fillRect/>
+                    </a:stretch>
+                  </pic:blipFill>
+                  <pic:spPr>
+                    <a:xfrm>
+                      <a:off x="0" y="0"/>
+                      <a:ext cx="5939480" cy="596900"/>
+                    </a:xfrm>
+                    <a:prstGeom prst="rect"/>
+                    <a:ln/>
+                  </pic:spPr>
+                </pic:pic>
+              </a:graphicData>
+            </a:graphic>
+          </wp:inline>
+        </w:drawing>
+      </w:r>
+      <w:r>
+        <w:rPr>
+          <w:rtl w:val="0"/>
+        </w:rPr>
+      </w:r>
+    </w:p>
+    <w:p>
+      <w:pPr>
+        <w:rPr/>
+      </w:pPr>
+      <w:r>
+        <w:rPr>
+          <w:rtl w:val="0"/>
+        </w:rPr>
+      </w:r>
+    </w:p>
+    <w:p>
+      <w:pPr>
+        <w:rPr/>
+      </w:pPr>
+      <w:r>
+        <w:rPr>
+          <w:rtl w:val="0"/>
+        </w:rPr>
+        <w:t xml:space="preserve">Распределим нужные интерфейсы по VLAN-сетям:</w:t>
+      </w:r>
+    </w:p>
+    <w:p>
+      <w:pPr>
+        <w:rPr/>
+      </w:pPr>
+      <w:r>
+        <w:rPr>
+          <w:rtl w:val="0"/>
+        </w:rPr>
+      </w:r>
+    </w:p>
+    <w:p>
+      <w:pPr>
+        <w:rPr/>
+      </w:pPr>
+      <w:r>
+        <w:rPr>
+          <w:rtl w:val="0"/>
+        </w:rPr>
+        <w:t xml:space="preserve">mt-01</w:t>
+      </w:r>
+    </w:p>
+    <w:p>
+      <w:pPr>
+        <w:rPr/>
+      </w:pPr>
+      <w:r>
+        <w:rPr/>
+        <w:drawing>
+          <wp:inline distB="114300" distT="114300" distL="114300" distR="114300">
+            <wp:extent cx="5477828" cy="921750"/>
+            <wp:effectExtent b="0" l="0" r="0" t="0"/>
+            <wp:docPr id="2" name="image3.png"/>
+            <a:graphic>
+              <a:graphicData uri="http://schemas.openxmlformats.org/drawingml/2006/picture">
+                <pic:pic>
+                  <pic:nvPicPr>
+                    <pic:cNvPr id="0" name="image3.png"/>
+                    <pic:cNvPicPr preferRelativeResize="0"/>
+                  </pic:nvPicPr>
+                  <pic:blipFill>
+                    <a:blip r:embed="rId45"/>
+                    <a:srcRect b="0" l="0" r="0" t="0"/>
+                    <a:stretch>
+                      <a:fillRect/>
+                    </a:stretch>
+                  </pic:blipFill>
+                  <pic:spPr>
+                    <a:xfrm>
+                      <a:off x="0" y="0"/>
+                      <a:ext cx="5477828" cy="921750"/>
+                    </a:xfrm>
+                    <a:prstGeom prst="rect"/>
+                    <a:ln/>
+                  </pic:spPr>
+                </pic:pic>
+              </a:graphicData>
+            </a:graphic>
+          </wp:inline>
+        </w:drawing>
+      </w:r>
+      <w:r>
+        <w:rPr>
+          <w:rtl w:val="0"/>
+        </w:rPr>
+      </w:r>
+    </w:p>
+    <w:p>
+      <w:pPr>
+        <w:rPr/>
+      </w:pPr>
+      <w:r>
+        <w:rPr>
+          <w:rtl w:val="0"/>
+        </w:rPr>
+      </w:r>
+    </w:p>
+    <w:p>
+      <w:pPr>
+        <w:rPr/>
+      </w:pPr>
+      <w:r>
+        <w:rPr>
+          <w:rtl w:val="0"/>
+        </w:rPr>
+        <w:t xml:space="preserve">mt-02</w:t>
+      </w:r>
+    </w:p>
+    <w:p>
+      <w:pPr>
+        <w:rPr/>
+      </w:pPr>
+      <w:r>
+        <w:rPr/>
+        <w:drawing>
+          <wp:inline distB="114300" distT="114300" distL="114300" distR="114300">
+            <wp:extent cx="5620703" cy="648543"/>
+            <wp:effectExtent b="0" l="0" r="0" t="0"/>
+            <wp:docPr id="42" name="image30.png"/>
+            <a:graphic>
+              <a:graphicData uri="http://schemas.openxmlformats.org/drawingml/2006/picture">
+                <pic:pic>
+                  <pic:nvPicPr>
+                    <pic:cNvPr id="0" name="image30.png"/>
+                    <pic:cNvPicPr preferRelativeResize="0"/>
+                  </pic:nvPicPr>
+                  <pic:blipFill>
+                    <a:blip r:embed="rId46"/>
+                    <a:srcRect b="0" l="0" r="0" t="0"/>
+                    <a:stretch>
+                      <a:fillRect/>
+                    </a:stretch>
+                  </pic:blipFill>
+                  <pic:spPr>
+                    <a:xfrm>
+                      <a:off x="0" y="0"/>
+                      <a:ext cx="5620703" cy="648543"/>
+                    </a:xfrm>
+                    <a:prstGeom prst="rect"/>
+                    <a:ln/>
+                  </pic:spPr>
+                </pic:pic>
+              </a:graphicData>
+            </a:graphic>
+          </wp:inline>
+        </w:drawing>
+      </w:r>
+      <w:r>
+        <w:rPr>
+          <w:rtl w:val="0"/>
+        </w:rPr>
+      </w:r>
+    </w:p>
+    <w:p>
+      <w:pPr>
+        <w:rPr/>
+      </w:pPr>
+      <w:r>
+        <w:rPr>
+          <w:rtl w:val="0"/>
+        </w:rPr>
+      </w:r>
+    </w:p>
+    <w:p>
+      <w:pPr>
+        <w:rPr/>
+      </w:pPr>
+      <w:r>
+        <w:rPr>
+          <w:rtl w:val="0"/>
+        </w:rPr>
+        <w:t xml:space="preserve">mt-03</w:t>
+      </w:r>
+    </w:p>
+    <w:p>
+      <w:pPr>
+        <w:rPr/>
+      </w:pPr>
+      <w:r>
+        <w:rPr/>
+        <w:drawing>
+          <wp:inline distB="114300" distT="114300" distL="114300" distR="114300">
+            <wp:extent cx="5939480" cy="1016000"/>
+            <wp:effectExtent b="0" l="0" r="0" t="0"/>
+            <wp:docPr id="29" name="image42.png"/>
+            <a:graphic>
+              <a:graphicData uri="http://schemas.openxmlformats.org/drawingml/2006/picture">
+                <pic:pic>
+                  <pic:nvPicPr>
+                    <pic:cNvPr id="0" name="image42.png"/>
+                    <pic:cNvPicPr preferRelativeResize="0"/>
+                  </pic:nvPicPr>
+                  <pic:blipFill>
+                    <a:blip r:embed="rId47"/>
+                    <a:srcRect b="0" l="0" r="0" t="0"/>
+                    <a:stretch>
+                      <a:fillRect/>
+                    </a:stretch>
+                  </pic:blipFill>
+                  <pic:spPr>
+                    <a:xfrm>
+                      <a:off x="0" y="0"/>
+                      <a:ext cx="5939480" cy="1016000"/>
+                    </a:xfrm>
+                    <a:prstGeom prst="rect"/>
+                    <a:ln/>
+                  </pic:spPr>
+                </pic:pic>
+              </a:graphicData>
+            </a:graphic>
+          </wp:inline>
+        </w:drawing>
+      </w:r>
+      <w:r>
+        <w:rPr>
+          <w:rtl w:val="0"/>
+        </w:rPr>
+      </w:r>
+    </w:p>
+    <w:p>
+      <w:pPr>
+        <w:rPr/>
+      </w:pPr>
+      <w:r>
+        <w:rPr>
+          <w:rtl w:val="0"/>
+        </w:rPr>
+      </w:r>
+    </w:p>
+    <w:p>
+      <w:pPr>
+        <w:rPr/>
+      </w:pPr>
+      <w:r>
+        <w:rPr>
+          <w:rtl w:val="0"/>
+        </w:rPr>
+        <w:t xml:space="preserve">Определим, какие адреса теперь назначены на интерфейсах маршрутизаторов:</w:t>
+      </w:r>
+    </w:p>
+    <w:p>
+      <w:pPr>
+        <w:rPr/>
+      </w:pPr>
+      <w:r>
+        <w:rPr>
+          <w:rtl w:val="0"/>
+        </w:rPr>
+      </w:r>
+    </w:p>
+    <w:p>
+      <w:pPr>
+        <w:ind w:left="0" w:firstLine="0"/>
         <w:rPr>
           <w:b w:val="1"/>
           <w:sz w:val="28"/>
@@ -4579,86 +4897,1446 @@
         <w:rPr>
           <w:rtl w:val="0"/>
         </w:rPr>
-      </w:r>
-    </w:p>
-    <w:p>
-      <w:pPr>
-        <w:rPr/>
-      </w:pPr>
-      <w:r>
-        <w:rPr>
-          <w:rtl w:val="0"/>
-        </w:rPr>
-        <w:t xml:space="preserve">6. На всех маршрутизаторах создадим VLAN с ID 3, которая будет использоваться для доступа в сеть vboxnet4.</w:t>
-      </w:r>
-    </w:p>
-    <w:p>
-      <w:pPr>
-        <w:rPr/>
-      </w:pPr>
-      <w:r>
-        <w:rPr>
-          <w:rtl w:val="0"/>
-        </w:rPr>
-      </w:r>
-    </w:p>
-    <w:p>
-      <w:pPr>
-        <w:rPr/>
-      </w:pPr>
-      <w:r>
-        <w:rPr>
-          <w:rtl w:val="0"/>
-        </w:rPr>
-        <w:t xml:space="preserve">Для адресации узлов в этой сети используем третий диапазон из IPv4 адресов, полученных в пункте 4.</w:t>
-      </w:r>
-    </w:p>
-    <w:p>
-      <w:pPr>
-        <w:rPr/>
-      </w:pPr>
-      <w:r>
-        <w:rPr>
-          <w:rtl w:val="0"/>
-        </w:rPr>
-      </w:r>
-    </w:p>
-    <w:p>
-      <w:pPr>
-        <w:rPr/>
-      </w:pPr>
-      <w:r>
-        <w:rPr>
-          <w:rtl w:val="0"/>
-        </w:rPr>
-        <w:t xml:space="preserve">Назначим адреса всем сетевым устройствам сети (маршрутизаторам, виртуальным машинам, хост-машине). Проверим, какие интерфейсы пингуются между собой:</w:t>
-      </w:r>
-    </w:p>
-    <w:p>
-      <w:pPr>
-        <w:rPr/>
-      </w:pPr>
-      <w:r>
-        <w:rPr>
-          <w:rtl w:val="0"/>
-        </w:rPr>
-      </w:r>
-    </w:p>
-    <w:p>
-      <w:pPr>
-        <w:rPr/>
-      </w:pPr>
-      <w:r>
-        <w:rPr>
-          <w:rtl w:val="0"/>
-        </w:rPr>
-        <w:t xml:space="preserve">Примечание: на виртуальных машинах должны быть созданы виртуальные интерфейсы для доступа в тегированную VLAN с номером 3.</w:t>
-      </w:r>
-    </w:p>
-    <w:p>
-      <w:pPr>
-        <w:rPr/>
-      </w:pPr>
+        <w:t xml:space="preserve">DHCP-клиенты:        mt-01</w:t>
+        <w:tab/>
+        <w:tab/>
+        <w:tab/>
+        <w:tab/>
+        <w:t xml:space="preserve">mt-02</w:t>
+      </w:r>
+      <w:r>
+        <w:rPr/>
+        <w:drawing>
+          <wp:inline distB="114300" distT="114300" distL="114300" distR="114300">
+            <wp:extent cx="2725103" cy="211871"/>
+            <wp:effectExtent b="0" l="0" r="0" t="0"/>
+            <wp:docPr id="19" name="image15.png"/>
+            <a:graphic>
+              <a:graphicData uri="http://schemas.openxmlformats.org/drawingml/2006/picture">
+                <pic:pic>
+                  <pic:nvPicPr>
+                    <pic:cNvPr id="0" name="image15.png"/>
+                    <pic:cNvPicPr preferRelativeResize="0"/>
+                  </pic:nvPicPr>
+                  <pic:blipFill>
+                    <a:blip r:embed="rId48"/>
+                    <a:srcRect b="0" l="0" r="0" t="0"/>
+                    <a:stretch>
+                      <a:fillRect/>
+                    </a:stretch>
+                  </pic:blipFill>
+                  <pic:spPr>
+                    <a:xfrm>
+                      <a:off x="0" y="0"/>
+                      <a:ext cx="2725103" cy="211871"/>
+                    </a:xfrm>
+                    <a:prstGeom prst="rect"/>
+                    <a:ln/>
+                  </pic:spPr>
+                </pic:pic>
+              </a:graphicData>
+            </a:graphic>
+          </wp:inline>
+        </w:drawing>
+      </w:r>
+      <w:r>
+        <w:rPr>
+          <w:rtl w:val="0"/>
+        </w:rPr>
+        <w:t xml:space="preserve"> </w:t>
+      </w:r>
+      <w:r>
+        <w:rPr/>
+        <w:drawing>
+          <wp:inline distB="114300" distT="114300" distL="114300" distR="114300">
+            <wp:extent cx="2839403" cy="192371"/>
+            <wp:effectExtent b="0" l="0" r="0" t="0"/>
+            <wp:docPr id="56" name="image55.png"/>
+            <a:graphic>
+              <a:graphicData uri="http://schemas.openxmlformats.org/drawingml/2006/picture">
+                <pic:pic>
+                  <pic:nvPicPr>
+                    <pic:cNvPr id="0" name="image55.png"/>
+                    <pic:cNvPicPr preferRelativeResize="0"/>
+                  </pic:nvPicPr>
+                  <pic:blipFill>
+                    <a:blip r:embed="rId49"/>
+                    <a:srcRect b="0" l="0" r="0" t="0"/>
+                    <a:stretch>
+                      <a:fillRect/>
+                    </a:stretch>
+                  </pic:blipFill>
+                  <pic:spPr>
+                    <a:xfrm>
+                      <a:off x="0" y="0"/>
+                      <a:ext cx="2839403" cy="192371"/>
+                    </a:xfrm>
+                    <a:prstGeom prst="rect"/>
+                    <a:ln/>
+                  </pic:spPr>
+                </pic:pic>
+              </a:graphicData>
+            </a:graphic>
+          </wp:inline>
+        </w:drawing>
+      </w:r>
+      <w:r>
+        <w:rPr>
+          <w:rtl w:val="0"/>
+        </w:rPr>
+      </w:r>
+    </w:p>
+    <w:p>
+      <w:pPr>
+        <w:rPr/>
+      </w:pPr>
+      <w:r>
+        <w:rPr>
+          <w:rtl w:val="0"/>
+        </w:rPr>
+      </w:r>
+    </w:p>
+    <w:p>
+      <w:pPr>
+        <w:rPr/>
+      </w:pPr>
+      <w:r>
+        <w:rPr>
+          <w:rtl w:val="0"/>
+        </w:rPr>
+        <w:t xml:space="preserve">mt-03</w:t>
+      </w:r>
+    </w:p>
+    <w:p>
+      <w:pPr>
+        <w:rPr>
+          <w:b w:val="1"/>
+          <w:sz w:val="28"/>
+          <w:szCs w:val="28"/>
+        </w:rPr>
+      </w:pPr>
+      <w:r>
+        <w:rPr>
+          <w:b w:val="1"/>
+          <w:sz w:val="28"/>
+          <w:szCs w:val="28"/>
+        </w:rPr>
+        <w:drawing>
+          <wp:inline distB="114300" distT="114300" distL="114300" distR="114300">
+            <wp:extent cx="3182303" cy="246756"/>
+            <wp:effectExtent b="0" l="0" r="0" t="0"/>
+            <wp:docPr id="8" name="image12.png"/>
+            <a:graphic>
+              <a:graphicData uri="http://schemas.openxmlformats.org/drawingml/2006/picture">
+                <pic:pic>
+                  <pic:nvPicPr>
+                    <pic:cNvPr id="0" name="image12.png"/>
+                    <pic:cNvPicPr preferRelativeResize="0"/>
+                  </pic:nvPicPr>
+                  <pic:blipFill>
+                    <a:blip r:embed="rId50"/>
+                    <a:srcRect b="0" l="0" r="0" t="0"/>
+                    <a:stretch>
+                      <a:fillRect/>
+                    </a:stretch>
+                  </pic:blipFill>
+                  <pic:spPr>
+                    <a:xfrm>
+                      <a:off x="0" y="0"/>
+                      <a:ext cx="3182303" cy="246756"/>
+                    </a:xfrm>
+                    <a:prstGeom prst="rect"/>
+                    <a:ln/>
+                  </pic:spPr>
+                </pic:pic>
+              </a:graphicData>
+            </a:graphic>
+          </wp:inline>
+        </w:drawing>
+      </w:r>
+      <w:r>
+        <w:rPr>
+          <w:rtl w:val="0"/>
+        </w:rPr>
+      </w:r>
+    </w:p>
+    <w:p>
+      <w:pPr>
+        <w:rPr>
+          <w:b w:val="1"/>
+          <w:sz w:val="28"/>
+          <w:szCs w:val="28"/>
+        </w:rPr>
+      </w:pPr>
+      <w:r>
+        <w:rPr>
+          <w:rtl w:val="0"/>
+        </w:rPr>
+      </w:r>
+    </w:p>
+    <w:p>
+      <w:pPr>
+        <w:ind w:firstLine="720"/>
+        <w:rPr/>
+      </w:pPr>
+      <w:r>
+        <w:rPr>
+          <w:rtl w:val="0"/>
+        </w:rPr>
+        <w:t xml:space="preserve">Получение IPv4-адреса по протоколу DHCP от сети NAT: (mt-01)</w:t>
+      </w:r>
+      <w:r>
+        <w:rPr>
+          <w:rtl w:val="0"/>
+        </w:rPr>
+      </w:r>
+    </w:p>
+    <w:p>
+      <w:pPr>
+        <w:rPr>
+          <w:b w:val="1"/>
+          <w:sz w:val="28"/>
+          <w:szCs w:val="28"/>
+        </w:rPr>
+      </w:pPr>
+      <w:r>
+        <w:rPr>
+          <w:b w:val="1"/>
+          <w:sz w:val="28"/>
+          <w:szCs w:val="28"/>
+        </w:rPr>
+        <w:drawing>
+          <wp:inline distB="114300" distT="114300" distL="114300" distR="114300">
+            <wp:extent cx="5939480" cy="2413000"/>
+            <wp:effectExtent b="0" l="0" r="0" t="0"/>
+            <wp:docPr id="15" name="image4.png"/>
+            <a:graphic>
+              <a:graphicData uri="http://schemas.openxmlformats.org/drawingml/2006/picture">
+                <pic:pic>
+                  <pic:nvPicPr>
+                    <pic:cNvPr id="0" name="image4.png"/>
+                    <pic:cNvPicPr preferRelativeResize="0"/>
+                  </pic:nvPicPr>
+                  <pic:blipFill>
+                    <a:blip r:embed="rId51"/>
+                    <a:srcRect b="0" l="0" r="0" t="0"/>
+                    <a:stretch>
+                      <a:fillRect/>
+                    </a:stretch>
+                  </pic:blipFill>
+                  <pic:spPr>
+                    <a:xfrm>
+                      <a:off x="0" y="0"/>
+                      <a:ext cx="5939480" cy="2413000"/>
+                    </a:xfrm>
+                    <a:prstGeom prst="rect"/>
+                    <a:ln/>
+                  </pic:spPr>
+                </pic:pic>
+              </a:graphicData>
+            </a:graphic>
+          </wp:inline>
+        </w:drawing>
+      </w:r>
+      <w:r>
+        <w:rPr>
+          <w:rtl w:val="0"/>
+        </w:rPr>
+      </w:r>
+    </w:p>
+    <w:p>
+      <w:pPr>
+        <w:rPr>
+          <w:b w:val="1"/>
+          <w:sz w:val="28"/>
+          <w:szCs w:val="28"/>
+        </w:rPr>
+      </w:pPr>
+      <w:r>
+        <w:rPr>
+          <w:rtl w:val="0"/>
+        </w:rPr>
+      </w:r>
+    </w:p>
+    <w:p>
+      <w:pPr>
+        <w:rPr/>
+      </w:pPr>
+      <w:r>
+        <w:rPr>
+          <w:rtl w:val="0"/>
+        </w:rPr>
+        <w:t xml:space="preserve">Пробуем пинговать DNS-сервер Google с одного из полученных адресов - всё работает.</w:t>
+      </w:r>
+    </w:p>
+    <w:p>
+      <w:pPr>
+        <w:rPr>
+          <w:b w:val="1"/>
+          <w:sz w:val="28"/>
+          <w:szCs w:val="28"/>
+        </w:rPr>
+      </w:pPr>
+      <w:r>
+        <w:rPr>
+          <w:b w:val="1"/>
+          <w:sz w:val="28"/>
+          <w:szCs w:val="28"/>
+        </w:rPr>
+        <w:drawing>
+          <wp:inline distB="114300" distT="114300" distL="114300" distR="114300">
+            <wp:extent cx="5939480" cy="1346200"/>
+            <wp:effectExtent b="0" l="0" r="0" t="0"/>
+            <wp:docPr id="21" name="image5.png"/>
+            <a:graphic>
+              <a:graphicData uri="http://schemas.openxmlformats.org/drawingml/2006/picture">
+                <pic:pic>
+                  <pic:nvPicPr>
+                    <pic:cNvPr id="0" name="image5.png"/>
+                    <pic:cNvPicPr preferRelativeResize="0"/>
+                  </pic:nvPicPr>
+                  <pic:blipFill>
+                    <a:blip r:embed="rId52"/>
+                    <a:srcRect b="0" l="0" r="0" t="0"/>
+                    <a:stretch>
+                      <a:fillRect/>
+                    </a:stretch>
+                  </pic:blipFill>
+                  <pic:spPr>
+                    <a:xfrm>
+                      <a:off x="0" y="0"/>
+                      <a:ext cx="5939480" cy="1346200"/>
+                    </a:xfrm>
+                    <a:prstGeom prst="rect"/>
+                    <a:ln/>
+                  </pic:spPr>
+                </pic:pic>
+              </a:graphicData>
+            </a:graphic>
+          </wp:inline>
+        </w:drawing>
+      </w:r>
+      <w:r>
+        <w:rPr>
+          <w:rtl w:val="0"/>
+        </w:rPr>
+      </w:r>
+    </w:p>
+    <w:p>
+      <w:pPr>
+        <w:rPr>
+          <w:b w:val="1"/>
+          <w:sz w:val="28"/>
+          <w:szCs w:val="28"/>
+        </w:rPr>
+      </w:pPr>
+      <w:r>
+        <w:rPr>
+          <w:rtl w:val="0"/>
+        </w:rPr>
+      </w:r>
+    </w:p>
+    <w:p>
+      <w:pPr>
+        <w:rPr/>
+      </w:pPr>
+      <w:r>
+        <w:rPr>
+          <w:rtl w:val="0"/>
+        </w:rPr>
+        <w:t xml:space="preserve">6. На всех устройствах создадим новые виртуальные интерфейсы VLAN для доступа к VLAN с ID 3, и настроим в этой VLAN тегированный трафик для доступа в сеть vboxnet4 через созданные интерфейсы VLAN3.</w:t>
+      </w:r>
+    </w:p>
+    <w:p>
+      <w:pPr>
+        <w:rPr/>
+      </w:pPr>
+      <w:r>
+        <w:rPr>
+          <w:rtl w:val="0"/>
+        </w:rPr>
+      </w:r>
+      <w:r>
+        <w:drawing>
+          <wp:anchor allowOverlap="1" behindDoc="0" distB="114300" distT="114300" distL="114300" distR="114300" hidden="0" layoutInCell="1" locked="0" relativeHeight="0" simplePos="0">
+            <wp:simplePos x="0" y="0"/>
+            <wp:positionH relativeFrom="column">
+              <wp:posOffset>2676525</wp:posOffset>
+            </wp:positionH>
+            <wp:positionV relativeFrom="paragraph">
+              <wp:posOffset>133350</wp:posOffset>
+            </wp:positionV>
+            <wp:extent cx="2744153" cy="1172344"/>
+            <wp:effectExtent b="0" l="0" r="0" t="0"/>
+            <wp:wrapSquare wrapText="bothSides" distB="114300" distT="114300" distL="114300" distR="114300"/>
+            <wp:docPr id="35" name="image25.png"/>
+            <a:graphic>
+              <a:graphicData uri="http://schemas.openxmlformats.org/drawingml/2006/picture">
+                <pic:pic>
+                  <pic:nvPicPr>
+                    <pic:cNvPr id="0" name="image25.png"/>
+                    <pic:cNvPicPr preferRelativeResize="0"/>
+                  </pic:nvPicPr>
+                  <pic:blipFill>
+                    <a:blip r:embed="rId53"/>
+                    <a:srcRect b="0" l="0" r="0" t="0"/>
+                    <a:stretch>
+                      <a:fillRect/>
+                    </a:stretch>
+                  </pic:blipFill>
+                  <pic:spPr>
+                    <a:xfrm>
+                      <a:off x="0" y="0"/>
+                      <a:ext cx="2744153" cy="1172344"/>
+                    </a:xfrm>
+                    <a:prstGeom prst="rect"/>
+                    <a:ln/>
+                  </pic:spPr>
+                </pic:pic>
+              </a:graphicData>
+            </a:graphic>
+          </wp:anchor>
+        </w:drawing>
+      </w:r>
+      <w:r>
+        <w:drawing>
+          <wp:anchor allowOverlap="1" behindDoc="0" distB="114300" distT="114300" distL="114300" distR="114300" hidden="0" layoutInCell="1" locked="0" relativeHeight="0" simplePos="0">
+            <wp:simplePos x="0" y="0"/>
+            <wp:positionH relativeFrom="column">
+              <wp:posOffset>123825</wp:posOffset>
+            </wp:positionH>
+            <wp:positionV relativeFrom="paragraph">
+              <wp:posOffset>135285</wp:posOffset>
+            </wp:positionV>
+            <wp:extent cx="2210753" cy="2491979"/>
+            <wp:effectExtent b="0" l="0" r="0" t="0"/>
+            <wp:wrapSquare wrapText="bothSides" distB="114300" distT="114300" distL="114300" distR="114300"/>
+            <wp:docPr id="18" name="image14.png"/>
+            <a:graphic>
+              <a:graphicData uri="http://schemas.openxmlformats.org/drawingml/2006/picture">
+                <pic:pic>
+                  <pic:nvPicPr>
+                    <pic:cNvPr id="0" name="image14.png"/>
+                    <pic:cNvPicPr preferRelativeResize="0"/>
+                  </pic:nvPicPr>
+                  <pic:blipFill>
+                    <a:blip r:embed="rId54"/>
+                    <a:srcRect b="0" l="0" r="0" t="0"/>
+                    <a:stretch>
+                      <a:fillRect/>
+                    </a:stretch>
+                  </pic:blipFill>
+                  <pic:spPr>
+                    <a:xfrm>
+                      <a:off x="0" y="0"/>
+                      <a:ext cx="2210753" cy="2491979"/>
+                    </a:xfrm>
+                    <a:prstGeom prst="rect"/>
+                    <a:ln/>
+                  </pic:spPr>
+                </pic:pic>
+              </a:graphicData>
+            </a:graphic>
+          </wp:anchor>
+        </w:drawing>
+      </w:r>
+    </w:p>
+    <w:p>
+      <w:pPr>
+        <w:rPr/>
+      </w:pPr>
+      <w:r>
+        <w:rPr>
+          <w:rtl w:val="0"/>
+        </w:rPr>
+      </w:r>
+    </w:p>
+    <w:p>
+      <w:pPr>
+        <w:rPr/>
+      </w:pPr>
+      <w:r>
+        <w:rPr>
+          <w:rtl w:val="0"/>
+        </w:rPr>
+      </w:r>
+    </w:p>
+    <w:p>
+      <w:pPr>
+        <w:rPr/>
+      </w:pPr>
+      <w:r>
+        <w:rPr>
+          <w:rtl w:val="0"/>
+        </w:rPr>
+      </w:r>
+    </w:p>
+    <w:p>
+      <w:pPr>
+        <w:rPr/>
+      </w:pPr>
+      <w:r>
+        <w:rPr>
+          <w:rtl w:val="0"/>
+        </w:rPr>
+      </w:r>
+    </w:p>
+    <w:p>
+      <w:pPr>
+        <w:rPr/>
+      </w:pPr>
+      <w:r>
+        <w:rPr>
+          <w:rtl w:val="0"/>
+        </w:rPr>
+      </w:r>
+    </w:p>
+    <w:p>
+      <w:pPr>
+        <w:rPr/>
+      </w:pPr>
+      <w:r>
+        <w:rPr>
+          <w:rtl w:val="0"/>
+        </w:rPr>
+      </w:r>
+    </w:p>
+    <w:p>
+      <w:pPr>
+        <w:rPr/>
+      </w:pPr>
+      <w:r>
+        <w:rPr>
+          <w:rtl w:val="0"/>
+        </w:rPr>
+      </w:r>
+    </w:p>
+    <w:p>
+      <w:pPr>
+        <w:rPr/>
+      </w:pPr>
+      <w:r>
+        <w:rPr>
+          <w:rtl w:val="0"/>
+        </w:rPr>
+      </w:r>
+    </w:p>
+    <w:p>
+      <w:pPr>
+        <w:rPr/>
+      </w:pPr>
+      <w:r>
+        <w:rPr>
+          <w:rtl w:val="0"/>
+        </w:rPr>
+      </w:r>
+    </w:p>
+    <w:p>
+      <w:pPr>
+        <w:rPr/>
+      </w:pPr>
+      <w:r>
+        <w:rPr>
+          <w:rtl w:val="0"/>
+        </w:rPr>
+      </w:r>
+    </w:p>
+    <w:p>
+      <w:pPr>
+        <w:rPr/>
+      </w:pPr>
+      <w:r>
+        <w:rPr>
+          <w:rtl w:val="0"/>
+        </w:rPr>
+      </w:r>
+    </w:p>
+    <w:p>
+      <w:pPr>
+        <w:rPr/>
+      </w:pPr>
+      <w:r>
+        <w:rPr>
+          <w:rtl w:val="0"/>
+        </w:rPr>
+      </w:r>
+    </w:p>
+    <w:p>
+      <w:pPr>
+        <w:rPr/>
+      </w:pPr>
+      <w:r>
+        <w:rPr>
+          <w:rtl w:val="0"/>
+        </w:rPr>
+      </w:r>
+    </w:p>
+    <w:p>
+      <w:pPr>
+        <w:rPr/>
+      </w:pPr>
+      <w:r>
+        <w:rPr>
+          <w:rtl w:val="0"/>
+        </w:rPr>
+      </w:r>
+    </w:p>
+    <w:p>
+      <w:pPr>
+        <w:rPr/>
+      </w:pPr>
+      <w:r>
+        <w:rPr>
+          <w:rtl w:val="0"/>
+        </w:rPr>
+        <w:t xml:space="preserve">mt-01</w:t>
+      </w:r>
+    </w:p>
+    <w:p>
+      <w:pPr>
+        <w:rPr/>
+      </w:pPr>
+      <w:r>
+        <w:rPr/>
+        <w:drawing>
+          <wp:inline distB="114300" distT="114300" distL="114300" distR="114300">
+            <wp:extent cx="5782628" cy="880368"/>
+            <wp:effectExtent b="0" l="0" r="0" t="0"/>
+            <wp:docPr id="57" name="image54.png"/>
+            <a:graphic>
+              <a:graphicData uri="http://schemas.openxmlformats.org/drawingml/2006/picture">
+                <pic:pic>
+                  <pic:nvPicPr>
+                    <pic:cNvPr id="0" name="image54.png"/>
+                    <pic:cNvPicPr preferRelativeResize="0"/>
+                  </pic:nvPicPr>
+                  <pic:blipFill>
+                    <a:blip r:embed="rId55"/>
+                    <a:srcRect b="0" l="0" r="0" t="0"/>
+                    <a:stretch>
+                      <a:fillRect/>
+                    </a:stretch>
+                  </pic:blipFill>
+                  <pic:spPr>
+                    <a:xfrm>
+                      <a:off x="0" y="0"/>
+                      <a:ext cx="5782628" cy="880368"/>
+                    </a:xfrm>
+                    <a:prstGeom prst="rect"/>
+                    <a:ln/>
+                  </pic:spPr>
+                </pic:pic>
+              </a:graphicData>
+            </a:graphic>
+          </wp:inline>
+        </w:drawing>
+      </w:r>
+      <w:r>
+        <w:rPr>
+          <w:rtl w:val="0"/>
+        </w:rPr>
+      </w:r>
+    </w:p>
+    <w:p>
+      <w:pPr>
+        <w:rPr/>
+      </w:pPr>
+      <w:r>
+        <w:rPr>
+          <w:rtl w:val="0"/>
+        </w:rPr>
+      </w:r>
+    </w:p>
+    <w:p>
+      <w:pPr>
+        <w:rPr/>
+      </w:pPr>
+      <w:r>
+        <w:rPr>
+          <w:rtl w:val="0"/>
+        </w:rPr>
+        <w:t xml:space="preserve">mt-02</w:t>
+      </w:r>
+    </w:p>
+    <w:p>
+      <w:pPr>
+        <w:rPr/>
+      </w:pPr>
+      <w:r>
+        <w:rPr/>
+        <w:drawing>
+          <wp:inline distB="114300" distT="114300" distL="114300" distR="114300">
+            <wp:extent cx="5939480" cy="863600"/>
+            <wp:effectExtent b="0" l="0" r="0" t="0"/>
+            <wp:docPr id="58" name="image47.png"/>
+            <a:graphic>
+              <a:graphicData uri="http://schemas.openxmlformats.org/drawingml/2006/picture">
+                <pic:pic>
+                  <pic:nvPicPr>
+                    <pic:cNvPr id="0" name="image47.png"/>
+                    <pic:cNvPicPr preferRelativeResize="0"/>
+                  </pic:nvPicPr>
+                  <pic:blipFill>
+                    <a:blip r:embed="rId56"/>
+                    <a:srcRect b="0" l="0" r="0" t="0"/>
+                    <a:stretch>
+                      <a:fillRect/>
+                    </a:stretch>
+                  </pic:blipFill>
+                  <pic:spPr>
+                    <a:xfrm>
+                      <a:off x="0" y="0"/>
+                      <a:ext cx="5939480" cy="863600"/>
+                    </a:xfrm>
+                    <a:prstGeom prst="rect"/>
+                    <a:ln/>
+                  </pic:spPr>
+                </pic:pic>
+              </a:graphicData>
+            </a:graphic>
+          </wp:inline>
+        </w:drawing>
+      </w:r>
+      <w:r>
+        <w:rPr>
+          <w:rtl w:val="0"/>
+        </w:rPr>
+      </w:r>
+    </w:p>
+    <w:p>
+      <w:pPr>
+        <w:rPr/>
+      </w:pPr>
+      <w:r>
+        <w:rPr>
+          <w:rtl w:val="0"/>
+        </w:rPr>
+      </w:r>
+    </w:p>
+    <w:p>
+      <w:pPr>
+        <w:rPr/>
+      </w:pPr>
+      <w:r>
+        <w:rPr>
+          <w:rtl w:val="0"/>
+        </w:rPr>
+        <w:t xml:space="preserve">mt-03</w:t>
+      </w:r>
+    </w:p>
+    <w:p>
+      <w:pPr>
+        <w:rPr/>
+      </w:pPr>
+      <w:r>
+        <w:rPr/>
+        <w:drawing>
+          <wp:inline distB="114300" distT="114300" distL="114300" distR="114300">
+            <wp:extent cx="5939480" cy="914400"/>
+            <wp:effectExtent b="0" l="0" r="0" t="0"/>
+            <wp:docPr id="52" name="image60.png"/>
+            <a:graphic>
+              <a:graphicData uri="http://schemas.openxmlformats.org/drawingml/2006/picture">
+                <pic:pic>
+                  <pic:nvPicPr>
+                    <pic:cNvPr id="0" name="image60.png"/>
+                    <pic:cNvPicPr preferRelativeResize="0"/>
+                  </pic:nvPicPr>
+                  <pic:blipFill>
+                    <a:blip r:embed="rId57"/>
+                    <a:srcRect b="0" l="0" r="0" t="0"/>
+                    <a:stretch>
+                      <a:fillRect/>
+                    </a:stretch>
+                  </pic:blipFill>
+                  <pic:spPr>
+                    <a:xfrm>
+                      <a:off x="0" y="0"/>
+                      <a:ext cx="5939480" cy="914400"/>
+                    </a:xfrm>
+                    <a:prstGeom prst="rect"/>
+                    <a:ln/>
+                  </pic:spPr>
+                </pic:pic>
+              </a:graphicData>
+            </a:graphic>
+          </wp:inline>
+        </w:drawing>
+      </w:r>
+      <w:r>
+        <w:rPr>
+          <w:rtl w:val="0"/>
+        </w:rPr>
+      </w:r>
+    </w:p>
+    <w:p>
+      <w:pPr>
+        <w:rPr/>
+      </w:pPr>
+      <w:r>
+        <w:rPr>
+          <w:rtl w:val="0"/>
+        </w:rPr>
+      </w:r>
+    </w:p>
+    <w:p>
+      <w:pPr>
+        <w:rPr/>
+      </w:pPr>
+      <w:r>
+        <w:rPr>
+          <w:rtl w:val="0"/>
+        </w:rPr>
+        <w:t xml:space="preserve">mt-04</w:t>
+      </w:r>
+    </w:p>
+    <w:p>
+      <w:pPr>
+        <w:rPr/>
+      </w:pPr>
+      <w:r>
+        <w:rPr/>
+        <w:drawing>
+          <wp:inline distB="114300" distT="114300" distL="114300" distR="114300">
+            <wp:extent cx="5939480" cy="558800"/>
+            <wp:effectExtent b="0" l="0" r="0" t="0"/>
+            <wp:docPr id="37" name="image27.png"/>
+            <a:graphic>
+              <a:graphicData uri="http://schemas.openxmlformats.org/drawingml/2006/picture">
+                <pic:pic>
+                  <pic:nvPicPr>
+                    <pic:cNvPr id="0" name="image27.png"/>
+                    <pic:cNvPicPr preferRelativeResize="0"/>
+                  </pic:nvPicPr>
+                  <pic:blipFill>
+                    <a:blip r:embed="rId58"/>
+                    <a:srcRect b="0" l="0" r="0" t="0"/>
+                    <a:stretch>
+                      <a:fillRect/>
+                    </a:stretch>
+                  </pic:blipFill>
+                  <pic:spPr>
+                    <a:xfrm>
+                      <a:off x="0" y="0"/>
+                      <a:ext cx="5939480" cy="558800"/>
+                    </a:xfrm>
+                    <a:prstGeom prst="rect"/>
+                    <a:ln/>
+                  </pic:spPr>
+                </pic:pic>
+              </a:graphicData>
+            </a:graphic>
+          </wp:inline>
+        </w:drawing>
+      </w:r>
+      <w:r>
+        <w:rPr>
+          <w:rtl w:val="0"/>
+        </w:rPr>
+      </w:r>
+    </w:p>
+    <w:p>
+      <w:pPr>
+        <w:rPr/>
+      </w:pPr>
+      <w:r>
+        <w:rPr>
+          <w:rtl w:val="0"/>
+        </w:rPr>
+      </w:r>
+    </w:p>
+    <w:p>
+      <w:pPr>
+        <w:rPr/>
+      </w:pPr>
+      <w:r>
+        <w:rPr>
+          <w:rtl w:val="0"/>
+        </w:rPr>
+        <w:t xml:space="preserve">Для адресации узлов в этой сети используем третий диапазон из IPv4 адресов, полученных в пункте 4 (10.10.3.16-10.10.3.23).</w:t>
+      </w:r>
+    </w:p>
+    <w:p>
+      <w:pPr>
+        <w:rPr/>
+      </w:pPr>
+      <w:r>
+        <w:rPr>
+          <w:rtl w:val="0"/>
+        </w:rPr>
+      </w:r>
+    </w:p>
+    <w:p>
+      <w:pPr>
+        <w:ind w:firstLine="720"/>
+        <w:rPr/>
+      </w:pPr>
+      <w:r>
+        <w:rPr>
+          <w:rtl w:val="0"/>
+        </w:rPr>
+        <w:t xml:space="preserve">        mt-01 </w:t>
+        <w:tab/>
+        <w:tab/>
+        <w:tab/>
+        <w:tab/>
+        <w:tab/>
+        <w:t xml:space="preserve">       mt-02</w:t>
+      </w:r>
+    </w:p>
+    <w:p>
+      <w:pPr>
+        <w:rPr/>
+      </w:pPr>
+      <w:r>
+        <w:rPr>
+          <w:rtl w:val="0"/>
+        </w:rPr>
+        <w:t xml:space="preserve"> </w:t>
+      </w:r>
+      <w:r>
+        <w:rPr/>
+        <w:drawing>
+          <wp:inline distB="114300" distT="114300" distL="114300" distR="114300">
+            <wp:extent cx="2591753" cy="1322504"/>
+            <wp:effectExtent b="0" l="0" r="0" t="0"/>
+            <wp:docPr id="62" name="image51.png"/>
+            <a:graphic>
+              <a:graphicData uri="http://schemas.openxmlformats.org/drawingml/2006/picture">
+                <pic:pic>
+                  <pic:nvPicPr>
+                    <pic:cNvPr id="0" name="image51.png"/>
+                    <pic:cNvPicPr preferRelativeResize="0"/>
+                  </pic:nvPicPr>
+                  <pic:blipFill>
+                    <a:blip r:embed="rId59"/>
+                    <a:srcRect b="0" l="0" r="0" t="0"/>
+                    <a:stretch>
+                      <a:fillRect/>
+                    </a:stretch>
+                  </pic:blipFill>
+                  <pic:spPr>
+                    <a:xfrm>
+                      <a:off x="0" y="0"/>
+                      <a:ext cx="2591753" cy="1322504"/>
+                    </a:xfrm>
+                    <a:prstGeom prst="rect"/>
+                    <a:ln/>
+                  </pic:spPr>
+                </pic:pic>
+              </a:graphicData>
+            </a:graphic>
+          </wp:inline>
+        </w:drawing>
+      </w:r>
+      <w:r>
+        <w:rPr>
+          <w:rtl w:val="0"/>
+        </w:rPr>
+        <w:t xml:space="preserve"> </w:t>
+      </w:r>
+      <w:r>
+        <w:rPr/>
+        <w:drawing>
+          <wp:inline distB="114300" distT="114300" distL="114300" distR="114300">
+            <wp:extent cx="2525078" cy="1298355"/>
+            <wp:effectExtent b="0" l="0" r="0" t="0"/>
+            <wp:docPr id="55" name="image43.png"/>
+            <a:graphic>
+              <a:graphicData uri="http://schemas.openxmlformats.org/drawingml/2006/picture">
+                <pic:pic>
+                  <pic:nvPicPr>
+                    <pic:cNvPr id="0" name="image43.png"/>
+                    <pic:cNvPicPr preferRelativeResize="0"/>
+                  </pic:nvPicPr>
+                  <pic:blipFill>
+                    <a:blip r:embed="rId60"/>
+                    <a:srcRect b="0" l="0" r="0" t="0"/>
+                    <a:stretch>
+                      <a:fillRect/>
+                    </a:stretch>
+                  </pic:blipFill>
+                  <pic:spPr>
+                    <a:xfrm>
+                      <a:off x="0" y="0"/>
+                      <a:ext cx="2525078" cy="1298355"/>
+                    </a:xfrm>
+                    <a:prstGeom prst="rect"/>
+                    <a:ln/>
+                  </pic:spPr>
+                </pic:pic>
+              </a:graphicData>
+            </a:graphic>
+          </wp:inline>
+        </w:drawing>
+      </w:r>
+      <w:r>
+        <w:rPr>
+          <w:rtl w:val="0"/>
+        </w:rPr>
+      </w:r>
+    </w:p>
+    <w:p>
+      <w:pPr>
+        <w:rPr/>
+      </w:pPr>
+      <w:r>
+        <w:rPr>
+          <w:rtl w:val="0"/>
+        </w:rPr>
+      </w:r>
+    </w:p>
+    <w:p>
+      <w:pPr>
+        <w:ind w:left="720" w:firstLine="720"/>
+        <w:rPr/>
+      </w:pPr>
+      <w:r>
+        <w:rPr>
+          <w:rtl w:val="0"/>
+        </w:rPr>
+        <w:t xml:space="preserve">mt-03 </w:t>
+        <w:tab/>
+        <w:tab/>
+        <w:tab/>
+        <w:tab/>
+        <w:tab/>
+        <w:tab/>
+        <w:t xml:space="preserve">mt-04</w:t>
+      </w:r>
+    </w:p>
+    <w:p>
+      <w:pPr>
+        <w:rPr/>
+      </w:pPr>
+      <w:r>
+        <w:rPr>
+          <w:rtl w:val="0"/>
+        </w:rPr>
+        <w:t xml:space="preserve"> </w:t>
+      </w:r>
+      <w:r>
+        <w:rPr/>
+        <w:drawing>
+          <wp:inline distB="114300" distT="114300" distL="114300" distR="114300">
+            <wp:extent cx="2676525" cy="1343025"/>
+            <wp:effectExtent b="0" l="0" r="0" t="0"/>
+            <wp:docPr id="38" name="image26.png"/>
+            <a:graphic>
+              <a:graphicData uri="http://schemas.openxmlformats.org/drawingml/2006/picture">
+                <pic:pic>
+                  <pic:nvPicPr>
+                    <pic:cNvPr id="0" name="image26.png"/>
+                    <pic:cNvPicPr preferRelativeResize="0"/>
+                  </pic:nvPicPr>
+                  <pic:blipFill>
+                    <a:blip r:embed="rId61"/>
+                    <a:srcRect b="0" l="0" r="0" t="0"/>
+                    <a:stretch>
+                      <a:fillRect/>
+                    </a:stretch>
+                  </pic:blipFill>
+                  <pic:spPr>
+                    <a:xfrm>
+                      <a:off x="0" y="0"/>
+                      <a:ext cx="2676525" cy="1343025"/>
+                    </a:xfrm>
+                    <a:prstGeom prst="rect"/>
+                    <a:ln/>
+                  </pic:spPr>
+                </pic:pic>
+              </a:graphicData>
+            </a:graphic>
+          </wp:inline>
+        </w:drawing>
+      </w:r>
+      <w:r>
+        <w:rPr/>
+        <w:drawing>
+          <wp:inline distB="114300" distT="114300" distL="114300" distR="114300">
+            <wp:extent cx="2667953" cy="1300980"/>
+            <wp:effectExtent b="0" l="0" r="0" t="0"/>
+            <wp:docPr id="31" name="image22.png"/>
+            <a:graphic>
+              <a:graphicData uri="http://schemas.openxmlformats.org/drawingml/2006/picture">
+                <pic:pic>
+                  <pic:nvPicPr>
+                    <pic:cNvPr id="0" name="image22.png"/>
+                    <pic:cNvPicPr preferRelativeResize="0"/>
+                  </pic:nvPicPr>
+                  <pic:blipFill>
+                    <a:blip r:embed="rId62"/>
+                    <a:srcRect b="0" l="0" r="0" t="0"/>
+                    <a:stretch>
+                      <a:fillRect/>
+                    </a:stretch>
+                  </pic:blipFill>
+                  <pic:spPr>
+                    <a:xfrm>
+                      <a:off x="0" y="0"/>
+                      <a:ext cx="2667953" cy="1300980"/>
+                    </a:xfrm>
+                    <a:prstGeom prst="rect"/>
+                    <a:ln/>
+                  </pic:spPr>
+                </pic:pic>
+              </a:graphicData>
+            </a:graphic>
+          </wp:inline>
+        </w:drawing>
+      </w:r>
+      <w:r>
+        <w:rPr>
+          <w:rtl w:val="0"/>
+        </w:rPr>
+      </w:r>
+    </w:p>
+    <w:p>
+      <w:pPr>
+        <w:rPr/>
+      </w:pPr>
+      <w:r>
+        <w:rPr>
+          <w:rtl w:val="0"/>
+        </w:rPr>
+      </w:r>
+    </w:p>
+    <w:p>
+      <w:pPr>
+        <w:rPr/>
+      </w:pPr>
+      <w:r>
+        <w:rPr>
+          <w:rtl w:val="0"/>
+        </w:rPr>
+      </w:r>
+    </w:p>
+    <w:p>
+      <w:pPr>
+        <w:rPr/>
+      </w:pPr>
+      <w:r>
+        <w:rPr>
+          <w:rtl w:val="0"/>
+        </w:rPr>
+        <w:t xml:space="preserve">astra1</w:t>
+      </w:r>
+    </w:p>
+    <w:p>
+      <w:pPr>
+        <w:rPr/>
+      </w:pPr>
+      <w:r>
+        <w:rPr/>
+        <w:drawing>
+          <wp:inline distB="114300" distT="114300" distL="114300" distR="114300">
+            <wp:extent cx="3653790" cy="1200150"/>
+            <wp:effectExtent b="0" l="0" r="0" t="0"/>
+            <wp:docPr id="49" name="image40.png"/>
+            <a:graphic>
+              <a:graphicData uri="http://schemas.openxmlformats.org/drawingml/2006/picture">
+                <pic:pic>
+                  <pic:nvPicPr>
+                    <pic:cNvPr id="0" name="image40.png"/>
+                    <pic:cNvPicPr preferRelativeResize="0"/>
+                  </pic:nvPicPr>
+                  <pic:blipFill>
+                    <a:blip r:embed="rId63"/>
+                    <a:srcRect b="3609" l="0" r="1641" t="3740"/>
+                    <a:stretch>
+                      <a:fillRect/>
+                    </a:stretch>
+                  </pic:blipFill>
+                  <pic:spPr>
+                    <a:xfrm>
+                      <a:off x="0" y="0"/>
+                      <a:ext cx="3653790" cy="1200150"/>
+                    </a:xfrm>
+                    <a:prstGeom prst="rect"/>
+                    <a:ln/>
+                  </pic:spPr>
+                </pic:pic>
+              </a:graphicData>
+            </a:graphic>
+          </wp:inline>
+        </w:drawing>
+      </w:r>
+      <w:r>
+        <w:rPr>
+          <w:rtl w:val="0"/>
+        </w:rPr>
+        <w:br w:type="textWrapping"/>
+      </w:r>
+    </w:p>
+    <w:p>
+      <w:pPr>
+        <w:rPr/>
+      </w:pPr>
+      <w:r>
+        <w:rPr>
+          <w:rtl w:val="0"/>
+        </w:rPr>
+        <w:t xml:space="preserve">astra2</w:t>
+      </w:r>
+    </w:p>
+    <w:p>
+      <w:pPr>
+        <w:rPr/>
+      </w:pPr>
+      <w:r>
+        <w:rPr/>
+        <w:drawing>
+          <wp:inline distB="114300" distT="114300" distL="114300" distR="114300">
+            <wp:extent cx="4238625" cy="1258922"/>
+            <wp:effectExtent b="0" l="0" r="0" t="0"/>
+            <wp:docPr id="33" name="image20.png"/>
+            <a:graphic>
+              <a:graphicData uri="http://schemas.openxmlformats.org/drawingml/2006/picture">
+                <pic:pic>
+                  <pic:nvPicPr>
+                    <pic:cNvPr id="0" name="image20.png"/>
+                    <pic:cNvPicPr preferRelativeResize="0"/>
+                  </pic:nvPicPr>
+                  <pic:blipFill>
+                    <a:blip r:embed="rId64"/>
+                    <a:srcRect b="0" l="0" r="0" t="4224"/>
+                    <a:stretch>
+                      <a:fillRect/>
+                    </a:stretch>
+                  </pic:blipFill>
+                  <pic:spPr>
+                    <a:xfrm>
+                      <a:off x="0" y="0"/>
+                      <a:ext cx="4238625" cy="1258922"/>
+                    </a:xfrm>
+                    <a:prstGeom prst="rect"/>
+                    <a:ln/>
+                  </pic:spPr>
+                </pic:pic>
+              </a:graphicData>
+            </a:graphic>
+          </wp:inline>
+        </w:drawing>
+      </w:r>
+      <w:r>
+        <w:rPr>
+          <w:rtl w:val="0"/>
+        </w:rPr>
+      </w:r>
+    </w:p>
+    <w:p>
+      <w:pPr>
+        <w:rPr/>
+      </w:pPr>
+      <w:r>
+        <w:rPr>
+          <w:rtl w:val="0"/>
+        </w:rPr>
+      </w:r>
+    </w:p>
+    <w:p>
+      <w:pPr>
+        <w:rPr/>
+      </w:pPr>
+      <w:r>
+        <w:rPr>
+          <w:rtl w:val="0"/>
+        </w:rPr>
+        <w:t xml:space="preserve">Проверим, какие интерфейсы пингуются между собой: во-первых, все в подсети VLAN3 между собой (имеют также тег=3), также пингуются между собой 10.10.3.4-10.10.3.6 и не пингуются адреса маршрутизаторов из первого диапазона адресов (10.10.3.1-10.10.3.3).</w:t>
+      </w:r>
+    </w:p>
+    <w:p>
+      <w:pPr>
+        <w:rPr/>
+      </w:pPr>
+      <w:r>
+        <w:rPr>
+          <w:rtl w:val="0"/>
+        </w:rPr>
+      </w:r>
+    </w:p>
+    <w:p>
+      <w:pPr>
+        <w:rPr/>
+      </w:pPr>
+      <w:r>
+        <w:rPr>
+          <w:rtl w:val="0"/>
+        </w:rPr>
+        <w:t xml:space="preserve">Ниже приведена демонстрация отсутствия и наличия ping от astra1 до маршрутизаторов и машины astra2 с хостом.</w:t>
+      </w:r>
+    </w:p>
+    <w:p>
+      <w:pPr>
+        <w:rPr/>
+      </w:pPr>
+      <w:r>
+        <w:rPr/>
+        <w:drawing>
+          <wp:inline distB="114300" distT="114300" distL="114300" distR="114300">
+            <wp:extent cx="3920352" cy="4648140"/>
+            <wp:effectExtent b="0" l="0" r="0" t="0"/>
+            <wp:docPr id="6" name="image1.png"/>
+            <a:graphic>
+              <a:graphicData uri="http://schemas.openxmlformats.org/drawingml/2006/picture">
+                <pic:pic>
+                  <pic:nvPicPr>
+                    <pic:cNvPr id="0" name="image1.png"/>
+                    <pic:cNvPicPr preferRelativeResize="0"/>
+                  </pic:nvPicPr>
+                  <pic:blipFill>
+                    <a:blip r:embed="rId65"/>
+                    <a:srcRect b="0" l="0" r="0" t="0"/>
+                    <a:stretch>
+                      <a:fillRect/>
+                    </a:stretch>
+                  </pic:blipFill>
+                  <pic:spPr>
+                    <a:xfrm>
+                      <a:off x="0" y="0"/>
+                      <a:ext cx="3920352" cy="4648140"/>
+                    </a:xfrm>
+                    <a:prstGeom prst="rect"/>
+                    <a:ln/>
+                  </pic:spPr>
+                </pic:pic>
+              </a:graphicData>
+            </a:graphic>
+          </wp:inline>
+        </w:drawing>
+      </w:r>
+      <w:r>
+        <w:rPr>
+          <w:rtl w:val="0"/>
+        </w:rPr>
+      </w:r>
+    </w:p>
+    <w:p>
+      <w:pPr>
+        <w:rPr/>
+      </w:pPr>
+      <w:r>
+        <w:rPr>
+          <w:rtl w:val="0"/>
+        </w:rPr>
+      </w:r>
+    </w:p>
+    <w:p>
+      <w:pPr>
+        <w:rPr/>
+      </w:pPr>
+      <w:r>
+        <w:rPr>
+          <w:rtl w:val="0"/>
+        </w:rPr>
+        <w:t xml:space="preserve">Демонстрация тегированного трафика VLAN3 в сети vboxnet3:</w:t>
+      </w:r>
+    </w:p>
+    <w:p>
+      <w:pPr>
+        <w:rPr/>
+      </w:pPr>
+      <w:r>
+        <w:rPr/>
+        <w:drawing>
+          <wp:inline distB="114300" distT="114300" distL="114300" distR="114300">
+            <wp:extent cx="5263515" cy="1562100"/>
+            <wp:effectExtent b="0" l="0" r="0" t="0"/>
+            <wp:docPr id="5" name="image8.png"/>
+            <a:graphic>
+              <a:graphicData uri="http://schemas.openxmlformats.org/drawingml/2006/picture">
+                <pic:pic>
+                  <pic:nvPicPr>
+                    <pic:cNvPr id="0" name="image8.png"/>
+                    <pic:cNvPicPr preferRelativeResize="0"/>
+                  </pic:nvPicPr>
+                  <pic:blipFill>
+                    <a:blip r:embed="rId66"/>
+                    <a:srcRect b="0" l="989" r="1308" t="20909"/>
+                    <a:stretch>
+                      <a:fillRect/>
+                    </a:stretch>
+                  </pic:blipFill>
+                  <pic:spPr>
+                    <a:xfrm>
+                      <a:off x="0" y="0"/>
+                      <a:ext cx="5263515" cy="1562100"/>
+                    </a:xfrm>
+                    <a:prstGeom prst="rect"/>
+                    <a:ln/>
+                  </pic:spPr>
+                </pic:pic>
+              </a:graphicData>
+            </a:graphic>
+          </wp:inline>
+        </w:drawing>
+      </w:r>
+      <w:r>
+        <w:rPr>
+          <w:rtl w:val="0"/>
+        </w:rPr>
+      </w:r>
+    </w:p>
+    <w:p>
+      <w:pPr>
+        <w:rPr/>
+      </w:pPr>
+      <w:r>
+        <w:rPr>
+          <w:rtl w:val="0"/>
+        </w:rPr>
+      </w:r>
+    </w:p>
+    <w:p>
+      <w:pPr>
+        <w:rPr/>
+      </w:pPr>
+      <w:r>
+        <w:rPr>
+          <w:rtl w:val="0"/>
+        </w:rPr>
+        <w:t xml:space="preserve">Этот же трафик теряет тег в сети vboxnet4 (пинг до хоста):</w:t>
+      </w:r>
+    </w:p>
+    <w:p>
+      <w:pPr>
+        <w:rPr/>
+      </w:pPr>
+      <w:r>
+        <w:rPr/>
+        <w:drawing>
+          <wp:inline distB="114300" distT="114300" distL="114300" distR="114300">
+            <wp:extent cx="5939480" cy="1193800"/>
+            <wp:effectExtent b="0" l="0" r="0" t="0"/>
+            <wp:docPr id="34" name="image21.png"/>
+            <a:graphic>
+              <a:graphicData uri="http://schemas.openxmlformats.org/drawingml/2006/picture">
+                <pic:pic>
+                  <pic:nvPicPr>
+                    <pic:cNvPr id="0" name="image21.png"/>
+                    <pic:cNvPicPr preferRelativeResize="0"/>
+                  </pic:nvPicPr>
+                  <pic:blipFill>
+                    <a:blip r:embed="rId67"/>
+                    <a:srcRect b="0" l="0" r="0" t="0"/>
+                    <a:stretch>
+                      <a:fillRect/>
+                    </a:stretch>
+                  </pic:blipFill>
+                  <pic:spPr>
+                    <a:xfrm>
+                      <a:off x="0" y="0"/>
+                      <a:ext cx="5939480" cy="1193800"/>
+                    </a:xfrm>
+                    <a:prstGeom prst="rect"/>
+                    <a:ln/>
+                  </pic:spPr>
+                </pic:pic>
+              </a:graphicData>
+            </a:graphic>
+          </wp:inline>
+        </w:drawing>
+      </w:r>
       <w:r>
         <w:rPr>
           <w:rtl w:val="0"/>
@@ -4704,28 +6382,28 @@
         <w:rPr>
           <w:rtl w:val="0"/>
         </w:rPr>
-        <w:t xml:space="preserve">Изменим конфигурацию mt-02 таким образом, чтобы обеспечить доступ к тегированной VLAN с номером 2 через интерфейс в сети vboxnet2.</w:t>
-      </w:r>
-    </w:p>
-    <w:p>
-      <w:pPr>
-        <w:rPr/>
-      </w:pPr>
-      <w:r>
-        <w:rPr>
-          <w:rtl w:val="0"/>
-        </w:rPr>
-      </w:r>
-    </w:p>
-    <w:p>
-      <w:pPr>
-        <w:rPr/>
-      </w:pPr>
-      <w:r>
-        <w:rPr>
-          <w:rtl w:val="0"/>
-        </w:rPr>
-        <w:t xml:space="preserve">На виртуальной машине astra2 настроим виртуальный интерфейс таким образом, чтобы он получил настройки из сети NAT и получил доступ в сеть интернет.</w:t>
+        <w:t xml:space="preserve">Изменим конфигурацию mt-02 таким образом, чтобы обеспечить доступ к тегированной VLAN-2 через ether2.</w:t>
+      </w:r>
+    </w:p>
+    <w:p>
+      <w:pPr>
+        <w:rPr/>
+      </w:pPr>
+      <w:r>
+        <w:rPr>
+          <w:rtl w:val="0"/>
+        </w:rPr>
+      </w:r>
+    </w:p>
+    <w:p>
+      <w:pPr>
+        <w:rPr/>
+      </w:pPr>
+      <w:r>
+        <w:rPr>
+          <w:rtl w:val="0"/>
+        </w:rPr>
+        <w:t xml:space="preserve">На виртуальной машине astra2 настроим виртуальный интерфейс eth0.2 таким образом, чтобы он получил настройки из сети NAT и получил доступ в сеть интернет.</w:t>
       </w:r>
     </w:p>
     <w:p>
@@ -4818,38 +6496,38 @@
         <w:rPr>
           <w:rtl w:val="0"/>
         </w:rPr>
-        <w:t xml:space="preserve">10. На маршрутизаторе mt-03 из созданного пула адресов настройте IPv6 адрес на интерфейс в VLAN с номером 3 с трансляцией префикса. Убедитесь, что хост машина сконфигурировала себе адрес из транслируемого диапазона.</w:t>
-      </w:r>
-    </w:p>
-    <w:p>
-      <w:pPr>
-        <w:rPr/>
-      </w:pPr>
-      <w:r>
-        <w:rPr>
-          <w:rtl w:val="0"/>
-        </w:rPr>
-      </w:r>
-    </w:p>
-    <w:p>
-      <w:pPr>
-        <w:rPr/>
-      </w:pPr>
-      <w:r>
-        <w:rPr>
-          <w:rtl w:val="0"/>
-        </w:rPr>
-      </w:r>
-    </w:p>
-    <w:p>
-      <w:pPr>
-        <w:rPr/>
-      </w:pPr>
-      <w:r>
-        <w:rPr>
-          <w:rtl w:val="0"/>
-        </w:rPr>
-        <w:t xml:space="preserve">11. На маршрутизаторе mt-01 настройте DHCP клиента так, чтобы он получил префикс для распределения. Из полученного пула IPv6 адресов назначим адрес на интерфейс сетевого моста и настройте распространение префикса. На виртуальных машинах astalinux настройте автоматическую конфигурацию IPv6 адресов.</w:t>
+        <w:t xml:space="preserve">10. На маршрутизаторе mt-03 из созданного пула адресов настроим IPv6 адрес на интерфейс в VLAN3 с трансляцией префикса. Убедимся, что хост-машина получила адрес из транслируемого диапазона.</w:t>
+      </w:r>
+    </w:p>
+    <w:p>
+      <w:pPr>
+        <w:rPr/>
+      </w:pPr>
+      <w:r>
+        <w:rPr>
+          <w:rtl w:val="0"/>
+        </w:rPr>
+      </w:r>
+    </w:p>
+    <w:p>
+      <w:pPr>
+        <w:rPr/>
+      </w:pPr>
+      <w:r>
+        <w:rPr>
+          <w:rtl w:val="0"/>
+        </w:rPr>
+      </w:r>
+    </w:p>
+    <w:p>
+      <w:pPr>
+        <w:rPr/>
+      </w:pPr>
+      <w:r>
+        <w:rPr>
+          <w:rtl w:val="0"/>
+        </w:rPr>
+        <w:t xml:space="preserve">11. На маршрутизаторе mt-01 настроим DHCP-клиент так, чтобы он получил префикс для распределения. Из полученного пула IPv6 адресов назначим адрес на интерфейс сетевого моста и настройте распространение префикса. На виртуальных машинах astralinux настройте автоматическую конфигурацию IPv6 адресов.</w:t>
       </w:r>
     </w:p>
     <w:p>
@@ -4991,7 +6669,7 @@
       </w:r>
     </w:p>
     <w:sectPr>
-      <w:footerReference r:id="rId43" w:type="default"/>
+      <w:footerReference r:id="rId68" w:type="default"/>
       <w:pgSz w:h="16838" w:w="11906" w:orient="portrait"/>
       <w:pgMar w:bottom="1134" w:top="1134" w:left="1701" w:right="851" w:header="709" w:footer="709"/>
       <w:pgNumType w:start="1"/>
@@ -6248,7 +7926,7 @@
 
 <file path=customXML/item1.xml><?xml version="1.0" encoding="utf-8"?>
 <go:gDocsCustomXmlDataStorage xmlns:go="http://customooxmlschemas.google.com/" xmlns:r="http://schemas.openxmlformats.org/officeDocument/2006/relationships" uri="GoogleDocsCustomDataVersion1">
-  <go:docsCustomData xmlns:go="http://customooxmlschemas.google.com/" roundtripDataSignature="AMtx7mgTkZ4UaGxOEQCETz+Xu3hdNhK1Ig==">AMUW2mVulLgG7C3i5vBFB3YVHVGUnMg7wIOgv3ENdKM++MqWaRmSUoRAJl42zruMlEKIM8vdGVk3PPxB/3s9WpAM49x9qIt35k0g5P98vXbgJiKT1tn/z/LaWbOFuBWre+t61K3w5LGPLl2hJ/07e3rDm9brEoBqrsdh16UC2tLA0lSD+ZqPtlkCM3b8xTV/9XOqUcQXWtBX</go:docsCustomData>
+  <go:docsCustomData xmlns:go="http://customooxmlschemas.google.com/" roundtripDataSignature="AMtx7mgTkZ4UaGxOEQCETz+Xu3hdNhK1Ig==">AMUW2mWG5flHCsJAYigdnXHG34yrrLz/dDKMqVoxU8ejlJh4XvTR68nWGxroJJjOJZdd15IQtdaj/zVttQ3vThbUUKzPpPFocRjxZj1DWgWLDP/IsucDoKopiEaIdFSgYwvaR2Jbv/I2Ydyd03aEjdsqZ89CQ0Iv+of0wNBwEDoQvMJOIlrbLyDcczA+nVLMfg/fkJYtPqNh</go:docsCustomData>
 </go:gDocsCustomXmlDataStorage>
 </file>
 

</xml_diff>

<commit_message>
Finish the Word report
</commit_message>
<xml_diff>
--- a/rgz/report.docx
+++ b/rgz/report.docx
@@ -2035,12 +2035,12 @@
           <wp:inline distB="0" distT="0" distL="0" distR="0">
             <wp:extent cx="5500120" cy="4928587"/>
             <wp:effectExtent b="0" l="0" r="0" t="0"/>
-            <wp:docPr id="94" name="image93.png"/>
+            <wp:docPr id="98" name="image97.png"/>
             <a:graphic>
               <a:graphicData uri="http://schemas.openxmlformats.org/drawingml/2006/picture">
                 <pic:pic>
                   <pic:nvPicPr>
-                    <pic:cNvPr id="0" name="image93.png"/>
+                    <pic:cNvPr id="0" name="image97.png"/>
                     <pic:cNvPicPr preferRelativeResize="0"/>
                   </pic:nvPicPr>
                   <pic:blipFill>
@@ -2479,12 +2479,12 @@
           <wp:inline distB="114300" distT="114300" distL="114300" distR="114300">
             <wp:extent cx="5477828" cy="909876"/>
             <wp:effectExtent b="0" l="0" r="0" t="0"/>
-            <wp:docPr id="89" name="image81.png"/>
+            <wp:docPr id="93" name="image92.png"/>
             <a:graphic>
               <a:graphicData uri="http://schemas.openxmlformats.org/drawingml/2006/picture">
                 <pic:pic>
                   <pic:nvPicPr>
-                    <pic:cNvPr id="0" name="image81.png"/>
+                    <pic:cNvPr id="0" name="image92.png"/>
                     <pic:cNvPicPr preferRelativeResize="0"/>
                   </pic:nvPicPr>
                   <pic:blipFill>
@@ -2545,12 +2545,12 @@
           <wp:inline distB="114300" distT="114300" distL="114300" distR="114300">
             <wp:extent cx="5505450" cy="364755"/>
             <wp:effectExtent b="0" l="0" r="0" t="0"/>
-            <wp:docPr id="11" name="image80.png"/>
+            <wp:docPr id="11" name="image29.png"/>
             <a:graphic>
               <a:graphicData uri="http://schemas.openxmlformats.org/drawingml/2006/picture">
                 <pic:pic>
                   <pic:nvPicPr>
-                    <pic:cNvPr id="0" name="image80.png"/>
+                    <pic:cNvPr id="0" name="image29.png"/>
                     <pic:cNvPicPr preferRelativeResize="0"/>
                   </pic:nvPicPr>
                   <pic:blipFill>
@@ -2611,12 +2611,12 @@
           <wp:inline distB="114300" distT="114300" distL="114300" distR="114300">
             <wp:extent cx="2782253" cy="778016"/>
             <wp:effectExtent b="0" l="0" r="0" t="0"/>
-            <wp:docPr id="87" name="image79.png"/>
+            <wp:docPr id="91" name="image83.png"/>
             <a:graphic>
               <a:graphicData uri="http://schemas.openxmlformats.org/drawingml/2006/picture">
                 <pic:pic>
                   <pic:nvPicPr>
-                    <pic:cNvPr id="0" name="image79.png"/>
+                    <pic:cNvPr id="0" name="image83.png"/>
                     <pic:cNvPicPr preferRelativeResize="0"/>
                   </pic:nvPicPr>
                   <pic:blipFill>
@@ -2652,12 +2652,12 @@
           <wp:inline distB="114300" distT="114300" distL="114300" distR="114300">
             <wp:extent cx="2582228" cy="790290"/>
             <wp:effectExtent b="0" l="0" r="0" t="0"/>
-            <wp:docPr id="82" name="image70.png"/>
+            <wp:docPr id="86" name="image85.png"/>
             <a:graphic>
               <a:graphicData uri="http://schemas.openxmlformats.org/drawingml/2006/picture">
                 <pic:pic>
                   <pic:nvPicPr>
-                    <pic:cNvPr id="0" name="image70.png"/>
+                    <pic:cNvPr id="0" name="image85.png"/>
                     <pic:cNvPicPr preferRelativeResize="0"/>
                   </pic:nvPicPr>
                   <pic:blipFill>
@@ -2697,12 +2697,12 @@
           <wp:inline distB="114300" distT="114300" distL="114300" distR="114300">
             <wp:extent cx="2801303" cy="269216"/>
             <wp:effectExtent b="0" l="0" r="0" t="0"/>
-            <wp:docPr id="95" name="image89.png"/>
+            <wp:docPr id="99" name="image94.png"/>
             <a:graphic>
               <a:graphicData uri="http://schemas.openxmlformats.org/drawingml/2006/picture">
                 <pic:pic>
                   <pic:nvPicPr>
-                    <pic:cNvPr id="0" name="image89.png"/>
+                    <pic:cNvPr id="0" name="image94.png"/>
                     <pic:cNvPicPr preferRelativeResize="0"/>
                   </pic:nvPicPr>
                   <pic:blipFill>
@@ -2784,12 +2784,12 @@
           <wp:inline distB="114300" distT="114300" distL="114300" distR="114300">
             <wp:extent cx="1810703" cy="509260"/>
             <wp:effectExtent b="0" l="0" r="0" t="0"/>
-            <wp:docPr id="14" name="image11.png"/>
+            <wp:docPr id="14" name="image3.png"/>
             <a:graphic>
               <a:graphicData uri="http://schemas.openxmlformats.org/drawingml/2006/picture">
                 <pic:pic>
                   <pic:nvPicPr>
-                    <pic:cNvPr id="0" name="image11.png"/>
+                    <pic:cNvPr id="0" name="image3.png"/>
                     <pic:cNvPicPr preferRelativeResize="0"/>
                   </pic:nvPicPr>
                   <pic:blipFill>
@@ -2825,12 +2825,12 @@
           <wp:inline distB="114300" distT="114300" distL="114300" distR="114300">
             <wp:extent cx="1715453" cy="521751"/>
             <wp:effectExtent b="0" l="0" r="0" t="0"/>
-            <wp:docPr id="12" name="image7.png"/>
+            <wp:docPr id="12" name="image4.png"/>
             <a:graphic>
               <a:graphicData uri="http://schemas.openxmlformats.org/drawingml/2006/picture">
                 <pic:pic>
                   <pic:nvPicPr>
-                    <pic:cNvPr id="0" name="image7.png"/>
+                    <pic:cNvPr id="0" name="image4.png"/>
                     <pic:cNvPicPr preferRelativeResize="0"/>
                   </pic:nvPicPr>
                   <pic:blipFill>
@@ -2866,12 +2866,12 @@
           <wp:inline distB="114300" distT="114300" distL="114300" distR="114300">
             <wp:extent cx="1601153" cy="521724"/>
             <wp:effectExtent b="0" l="0" r="0" t="0"/>
-            <wp:docPr id="72" name="image58.png"/>
+            <wp:docPr id="75" name="image72.png"/>
             <a:graphic>
               <a:graphicData uri="http://schemas.openxmlformats.org/drawingml/2006/picture">
                 <pic:pic>
                   <pic:nvPicPr>
-                    <pic:cNvPr id="0" name="image58.png"/>
+                    <pic:cNvPr id="0" name="image72.png"/>
                     <pic:cNvPicPr preferRelativeResize="0"/>
                   </pic:nvPicPr>
                   <pic:blipFill>
@@ -2932,12 +2932,12 @@
           <wp:inline distB="114300" distT="114300" distL="114300" distR="114300">
             <wp:extent cx="1753553" cy="533690"/>
             <wp:effectExtent b="0" l="0" r="0" t="0"/>
-            <wp:docPr id="51" name="image41.png"/>
+            <wp:docPr id="54" name="image48.png"/>
             <a:graphic>
               <a:graphicData uri="http://schemas.openxmlformats.org/drawingml/2006/picture">
                 <pic:pic>
                   <pic:nvPicPr>
-                    <pic:cNvPr id="0" name="image41.png"/>
+                    <pic:cNvPr id="0" name="image48.png"/>
                     <pic:cNvPicPr preferRelativeResize="0"/>
                   </pic:nvPicPr>
                   <pic:blipFill>
@@ -2973,12 +2973,12 @@
           <wp:inline distB="114300" distT="114300" distL="114300" distR="114300">
             <wp:extent cx="1877378" cy="545045"/>
             <wp:effectExtent b="0" l="0" r="0" t="0"/>
-            <wp:docPr id="60" name="image50.png"/>
+            <wp:docPr id="63" name="image62.png"/>
             <a:graphic>
               <a:graphicData uri="http://schemas.openxmlformats.org/drawingml/2006/picture">
                 <pic:pic>
                   <pic:nvPicPr>
-                    <pic:cNvPr id="0" name="image50.png"/>
+                    <pic:cNvPr id="0" name="image62.png"/>
                     <pic:cNvPicPr preferRelativeResize="0"/>
                   </pic:nvPicPr>
                   <pic:blipFill>
@@ -3014,12 +3014,12 @@
           <wp:inline distB="114300" distT="114300" distL="114300" distR="114300">
             <wp:extent cx="1586864" cy="542605"/>
             <wp:effectExtent b="0" l="0" r="0" t="0"/>
-            <wp:docPr id="5" name="image3.png"/>
+            <wp:docPr id="5" name="image9.png"/>
             <a:graphic>
               <a:graphicData uri="http://schemas.openxmlformats.org/drawingml/2006/picture">
                 <pic:pic>
                   <pic:nvPicPr>
-                    <pic:cNvPr id="0" name="image3.png"/>
+                    <pic:cNvPr id="0" name="image9.png"/>
                     <pic:cNvPicPr preferRelativeResize="0"/>
                   </pic:nvPicPr>
                   <pic:blipFill>
@@ -3080,12 +3080,12 @@
           <wp:inline distB="114300" distT="114300" distL="114300" distR="114300">
             <wp:extent cx="1934528" cy="543510"/>
             <wp:effectExtent b="0" l="0" r="0" t="0"/>
-            <wp:docPr id="67" name="image84.png"/>
+            <wp:docPr id="70" name="image67.png"/>
             <a:graphic>
               <a:graphicData uri="http://schemas.openxmlformats.org/drawingml/2006/picture">
                 <pic:pic>
                   <pic:nvPicPr>
-                    <pic:cNvPr id="0" name="image84.png"/>
+                    <pic:cNvPr id="0" name="image67.png"/>
                     <pic:cNvPicPr preferRelativeResize="0"/>
                   </pic:nvPicPr>
                   <pic:blipFill>
@@ -3121,12 +3121,12 @@
           <wp:inline distB="114300" distT="114300" distL="114300" distR="114300">
             <wp:extent cx="1867853" cy="506989"/>
             <wp:effectExtent b="0" l="0" r="0" t="0"/>
-            <wp:docPr id="26" name="image17.png"/>
+            <wp:docPr id="26" name="image80.png"/>
             <a:graphic>
               <a:graphicData uri="http://schemas.openxmlformats.org/drawingml/2006/picture">
                 <pic:pic>
                   <pic:nvPicPr>
-                    <pic:cNvPr id="0" name="image17.png"/>
+                    <pic:cNvPr id="0" name="image80.png"/>
                     <pic:cNvPicPr preferRelativeResize="0"/>
                   </pic:nvPicPr>
                   <pic:blipFill>
@@ -3162,12 +3162,12 @@
           <wp:inline distB="114300" distT="114300" distL="114300" distR="114300">
             <wp:extent cx="1877378" cy="527742"/>
             <wp:effectExtent b="0" l="0" r="0" t="0"/>
-            <wp:docPr id="36" name="image24.png"/>
+            <wp:docPr id="37" name="image30.png"/>
             <a:graphic>
               <a:graphicData uri="http://schemas.openxmlformats.org/drawingml/2006/picture">
                 <pic:pic>
                   <pic:nvPicPr>
-                    <pic:cNvPr id="0" name="image24.png"/>
+                    <pic:cNvPr id="0" name="image30.png"/>
                     <pic:cNvPicPr preferRelativeResize="0"/>
                   </pic:nvPicPr>
                   <pic:blipFill>
@@ -3238,12 +3238,12 @@
           <wp:inline distB="114300" distT="114300" distL="114300" distR="114300">
             <wp:extent cx="1685925" cy="581025"/>
             <wp:effectExtent b="0" l="0" r="0" t="0"/>
-            <wp:docPr id="10" name="image6.png"/>
+            <wp:docPr id="10" name="image23.png"/>
             <a:graphic>
               <a:graphicData uri="http://schemas.openxmlformats.org/drawingml/2006/picture">
                 <pic:pic>
                   <pic:nvPicPr>
-                    <pic:cNvPr id="0" name="image6.png"/>
+                    <pic:cNvPr id="0" name="image23.png"/>
                     <pic:cNvPicPr preferRelativeResize="0"/>
                   </pic:nvPicPr>
                   <pic:blipFill>
@@ -3279,12 +3279,12 @@
           <wp:inline distB="114300" distT="114300" distL="114300" distR="114300">
             <wp:extent cx="1896428" cy="555052"/>
             <wp:effectExtent b="0" l="0" r="0" t="0"/>
-            <wp:docPr id="84" name="image72.png"/>
+            <wp:docPr id="88" name="image78.png"/>
             <a:graphic>
               <a:graphicData uri="http://schemas.openxmlformats.org/drawingml/2006/picture">
                 <pic:pic>
                   <pic:nvPicPr>
-                    <pic:cNvPr id="0" name="image72.png"/>
+                    <pic:cNvPr id="0" name="image78.png"/>
                     <pic:cNvPicPr preferRelativeResize="0"/>
                   </pic:nvPicPr>
                   <pic:blipFill>
@@ -3384,12 +3384,12 @@
           <wp:inline distB="114300" distT="114300" distL="114300" distR="114300">
             <wp:extent cx="2534603" cy="1192754"/>
             <wp:effectExtent b="0" l="0" r="0" t="0"/>
-            <wp:docPr id="27" name="image19.png"/>
+            <wp:docPr id="27" name="image87.png"/>
             <a:graphic>
               <a:graphicData uri="http://schemas.openxmlformats.org/drawingml/2006/picture">
                 <pic:pic>
                   <pic:nvPicPr>
-                    <pic:cNvPr id="0" name="image19.png"/>
+                    <pic:cNvPr id="0" name="image87.png"/>
                     <pic:cNvPicPr preferRelativeResize="0"/>
                   </pic:nvPicPr>
                   <pic:blipFill>
@@ -3425,12 +3425,12 @@
           <wp:inline distB="114300" distT="114300" distL="114300" distR="114300">
             <wp:extent cx="2696528" cy="1235281"/>
             <wp:effectExtent b="0" l="0" r="0" t="0"/>
-            <wp:docPr id="13" name="image13.png"/>
+            <wp:docPr id="13" name="image8.png"/>
             <a:graphic>
               <a:graphicData uri="http://schemas.openxmlformats.org/drawingml/2006/picture">
                 <pic:pic>
                   <pic:nvPicPr>
-                    <pic:cNvPr id="0" name="image13.png"/>
+                    <pic:cNvPr id="0" name="image8.png"/>
                     <pic:cNvPicPr preferRelativeResize="0"/>
                   </pic:nvPicPr>
                   <pic:blipFill>
@@ -3499,12 +3499,12 @@
           <wp:inline distB="114300" distT="114300" distL="114300" distR="114300">
             <wp:extent cx="2699407" cy="1252225"/>
             <wp:effectExtent b="0" l="0" r="0" t="0"/>
-            <wp:docPr id="71" name="image61.png"/>
+            <wp:docPr id="74" name="image68.png"/>
             <a:graphic>
               <a:graphicData uri="http://schemas.openxmlformats.org/drawingml/2006/picture">
                 <pic:pic>
                   <pic:nvPicPr>
-                    <pic:cNvPr id="0" name="image61.png"/>
+                    <pic:cNvPr id="0" name="image68.png"/>
                     <pic:cNvPicPr preferRelativeResize="0"/>
                   </pic:nvPicPr>
                   <pic:blipFill>
@@ -3540,12 +3540,12 @@
           <wp:inline distB="114300" distT="114300" distL="114300" distR="114300">
             <wp:extent cx="2772408" cy="1256615"/>
             <wp:effectExtent b="0" l="0" r="0" t="0"/>
-            <wp:docPr id="41" name="image34.png"/>
+            <wp:docPr id="43" name="image38.png"/>
             <a:graphic>
               <a:graphicData uri="http://schemas.openxmlformats.org/drawingml/2006/picture">
                 <pic:pic>
                   <pic:nvPicPr>
-                    <pic:cNvPr id="0" name="image34.png"/>
+                    <pic:cNvPr id="0" name="image38.png"/>
                     <pic:cNvPicPr preferRelativeResize="0"/>
                   </pic:nvPicPr>
                   <pic:blipFill>
@@ -3635,12 +3635,12 @@
           <wp:inline distB="114300" distT="114300" distL="114300" distR="114300">
             <wp:extent cx="2744153" cy="575845"/>
             <wp:effectExtent b="0" l="0" r="0" t="0"/>
-            <wp:docPr id="86" name="image76.png"/>
+            <wp:docPr id="90" name="image81.png"/>
             <a:graphic>
               <a:graphicData uri="http://schemas.openxmlformats.org/drawingml/2006/picture">
                 <pic:pic>
                   <pic:nvPicPr>
-                    <pic:cNvPr id="0" name="image76.png"/>
+                    <pic:cNvPr id="0" name="image81.png"/>
                     <pic:cNvPicPr preferRelativeResize="0"/>
                   </pic:nvPicPr>
                   <pic:blipFill>
@@ -3676,12 +3676,12 @@
           <wp:inline distB="114300" distT="114300" distL="114300" distR="114300">
             <wp:extent cx="2948229" cy="514930"/>
             <wp:effectExtent b="0" l="0" r="0" t="0"/>
-            <wp:docPr id="46" name="image36.png"/>
+            <wp:docPr id="48" name="image46.png"/>
             <a:graphic>
               <a:graphicData uri="http://schemas.openxmlformats.org/drawingml/2006/picture">
                 <pic:pic>
                   <pic:nvPicPr>
-                    <pic:cNvPr id="0" name="image36.png"/>
+                    <pic:cNvPr id="0" name="image46.png"/>
                     <pic:cNvPicPr preferRelativeResize="0"/>
                   </pic:nvPicPr>
                   <pic:blipFill>
@@ -3721,7 +3721,7 @@
           <wp:inline distB="114300" distT="114300" distL="114300" distR="114300">
             <wp:extent cx="2816985" cy="2178189"/>
             <wp:effectExtent b="0" l="0" r="0" t="0"/>
-            <wp:docPr id="93" name="image90.png"/>
+            <wp:docPr id="97" name="image90.png"/>
             <a:graphic>
               <a:graphicData uri="http://schemas.openxmlformats.org/drawingml/2006/picture">
                 <pic:pic>
@@ -3762,12 +3762,12 @@
           <wp:inline distB="114300" distT="114300" distL="114300" distR="114300">
             <wp:extent cx="2781300" cy="2177415"/>
             <wp:effectExtent b="0" l="0" r="0" t="0"/>
-            <wp:docPr id="58" name="image49.png"/>
+            <wp:docPr id="61" name="image54.png"/>
             <a:graphic>
               <a:graphicData uri="http://schemas.openxmlformats.org/drawingml/2006/picture">
                 <pic:pic>
                   <pic:nvPicPr>
-                    <pic:cNvPr id="0" name="image49.png"/>
+                    <pic:cNvPr id="0" name="image54.png"/>
                     <pic:cNvPicPr preferRelativeResize="0"/>
                   </pic:nvPicPr>
                   <pic:blipFill>
@@ -3830,12 +3830,12 @@
             <wp:extent cx="3713798" cy="2666076"/>
             <wp:effectExtent b="0" l="0" r="0" t="0"/>
             <wp:wrapSquare wrapText="bothSides" distB="114300" distT="114300" distL="114300" distR="114300"/>
-            <wp:docPr id="74" name="image65.png"/>
+            <wp:docPr id="77" name="image69.png"/>
             <a:graphic>
               <a:graphicData uri="http://schemas.openxmlformats.org/drawingml/2006/picture">
                 <pic:pic>
                   <pic:nvPicPr>
-                    <pic:cNvPr id="0" name="image65.png"/>
+                    <pic:cNvPr id="0" name="image69.png"/>
                     <pic:cNvPicPr preferRelativeResize="0"/>
                   </pic:nvPicPr>
                   <pic:blipFill>
@@ -3940,12 +3940,12 @@
           <wp:inline distB="114300" distT="114300" distL="114300" distR="114300">
             <wp:extent cx="2544128" cy="237940"/>
             <wp:effectExtent b="0" l="0" r="0" t="0"/>
-            <wp:docPr id="42" name="image32.png"/>
+            <wp:docPr id="44" name="image37.png"/>
             <a:graphic>
               <a:graphicData uri="http://schemas.openxmlformats.org/drawingml/2006/picture">
                 <pic:pic>
                   <pic:nvPicPr>
-                    <pic:cNvPr id="0" name="image32.png"/>
+                    <pic:cNvPr id="0" name="image37.png"/>
                     <pic:cNvPicPr preferRelativeResize="0"/>
                   </pic:nvPicPr>
                   <pic:blipFill>
@@ -3981,12 +3981,12 @@
           <wp:inline distB="114300" distT="114300" distL="114300" distR="114300">
             <wp:extent cx="2810828" cy="213973"/>
             <wp:effectExtent b="0" l="0" r="0" t="0"/>
-            <wp:docPr id="50" name="image43.png"/>
+            <wp:docPr id="52" name="image42.png"/>
             <a:graphic>
               <a:graphicData uri="http://schemas.openxmlformats.org/drawingml/2006/picture">
                 <pic:pic>
                   <pic:nvPicPr>
-                    <pic:cNvPr id="0" name="image43.png"/>
+                    <pic:cNvPr id="0" name="image42.png"/>
                     <pic:cNvPicPr preferRelativeResize="0"/>
                   </pic:nvPicPr>
                   <pic:blipFill>
@@ -4054,12 +4054,12 @@
           <wp:inline distB="114300" distT="114300" distL="114300" distR="114300">
             <wp:extent cx="2628900" cy="219075"/>
             <wp:effectExtent b="0" l="0" r="0" t="0"/>
-            <wp:docPr id="4" name="image5.png"/>
+            <wp:docPr id="4" name="image7.png"/>
             <a:graphic>
               <a:graphicData uri="http://schemas.openxmlformats.org/drawingml/2006/picture">
                 <pic:pic>
                   <pic:nvPicPr>
-                    <pic:cNvPr id="0" name="image5.png"/>
+                    <pic:cNvPr id="0" name="image7.png"/>
                     <pic:cNvPicPr preferRelativeResize="0"/>
                   </pic:nvPicPr>
                   <pic:blipFill>
@@ -4095,12 +4095,12 @@
           <wp:inline distB="114300" distT="114300" distL="114300" distR="114300">
             <wp:extent cx="2601278" cy="216773"/>
             <wp:effectExtent b="0" l="0" r="0" t="0"/>
-            <wp:docPr id="19" name="image15.png"/>
+            <wp:docPr id="19" name="image14.png"/>
             <a:graphic>
               <a:graphicData uri="http://schemas.openxmlformats.org/drawingml/2006/picture">
                 <pic:pic>
                   <pic:nvPicPr>
-                    <pic:cNvPr id="0" name="image15.png"/>
+                    <pic:cNvPr id="0" name="image14.png"/>
                     <pic:cNvPicPr preferRelativeResize="0"/>
                   </pic:nvPicPr>
                   <pic:blipFill>
@@ -4168,12 +4168,12 @@
           <wp:inline distB="114300" distT="114300" distL="114300" distR="114300">
             <wp:extent cx="2657475" cy="657225"/>
             <wp:effectExtent b="0" l="0" r="0" t="0"/>
-            <wp:docPr id="85" name="image78.png"/>
+            <wp:docPr id="89" name="image88.png"/>
             <a:graphic>
               <a:graphicData uri="http://schemas.openxmlformats.org/drawingml/2006/picture">
                 <pic:pic>
                   <pic:nvPicPr>
-                    <pic:cNvPr id="0" name="image78.png"/>
+                    <pic:cNvPr id="0" name="image88.png"/>
                     <pic:cNvPicPr preferRelativeResize="0"/>
                   </pic:nvPicPr>
                   <pic:blipFill>
@@ -4209,12 +4209,12 @@
           <wp:inline distB="114300" distT="114300" distL="114300" distR="114300">
             <wp:extent cx="3067050" cy="666750"/>
             <wp:effectExtent b="0" l="0" r="0" t="0"/>
-            <wp:docPr id="81" name="image71.png"/>
+            <wp:docPr id="85" name="image79.png"/>
             <a:graphic>
               <a:graphicData uri="http://schemas.openxmlformats.org/drawingml/2006/picture">
                 <pic:pic>
                   <pic:nvPicPr>
-                    <pic:cNvPr id="0" name="image71.png"/>
+                    <pic:cNvPr id="0" name="image79.png"/>
                     <pic:cNvPicPr preferRelativeResize="0"/>
                   </pic:nvPicPr>
                   <pic:blipFill>
@@ -4298,12 +4298,12 @@
           <wp:inline distB="114300" distT="114300" distL="114300" distR="114300">
             <wp:extent cx="4353878" cy="2190864"/>
             <wp:effectExtent b="0" l="0" r="0" t="0"/>
-            <wp:docPr id="80" name="image74.png"/>
+            <wp:docPr id="84" name="image84.png"/>
             <a:graphic>
               <a:graphicData uri="http://schemas.openxmlformats.org/drawingml/2006/picture">
                 <pic:pic>
                   <pic:nvPicPr>
-                    <pic:cNvPr id="0" name="image74.png"/>
+                    <pic:cNvPr id="0" name="image84.png"/>
                     <pic:cNvPicPr preferRelativeResize="0"/>
                   </pic:nvPicPr>
                   <pic:blipFill>
@@ -4344,12 +4344,12 @@
           <wp:inline distB="114300" distT="114300" distL="114300" distR="114300">
             <wp:extent cx="4941172" cy="1591628"/>
             <wp:effectExtent b="0" l="0" r="0" t="0"/>
-            <wp:docPr id="17" name="image52.png"/>
+            <wp:docPr id="17" name="image5.png"/>
             <a:graphic>
               <a:graphicData uri="http://schemas.openxmlformats.org/drawingml/2006/picture">
                 <pic:pic>
                   <pic:nvPicPr>
-                    <pic:cNvPr id="0" name="image52.png"/>
+                    <pic:cNvPr id="0" name="image5.png"/>
                     <pic:cNvPicPr preferRelativeResize="0"/>
                   </pic:nvPicPr>
                   <pic:blipFill>
@@ -4410,12 +4410,12 @@
           <wp:inline distB="114300" distT="114300" distL="114300" distR="114300">
             <wp:extent cx="3544253" cy="4129640"/>
             <wp:effectExtent b="0" l="0" r="0" t="0"/>
-            <wp:docPr id="90" name="image82.png"/>
+            <wp:docPr id="94" name="image101.png"/>
             <a:graphic>
               <a:graphicData uri="http://schemas.openxmlformats.org/drawingml/2006/picture">
                 <pic:pic>
                   <pic:nvPicPr>
-                    <pic:cNvPr id="0" name="image82.png"/>
+                    <pic:cNvPr id="0" name="image101.png"/>
                     <pic:cNvPicPr preferRelativeResize="0"/>
                   </pic:nvPicPr>
                   <pic:blipFill>
@@ -4469,12 +4469,12 @@
             <wp:extent cx="2182178" cy="2900363"/>
             <wp:effectExtent b="0" l="0" r="0" t="0"/>
             <wp:wrapSquare wrapText="bothSides" distB="114300" distT="114300" distL="114300" distR="114300"/>
-            <wp:docPr id="52" name="image44.png"/>
+            <wp:docPr id="55" name="image50.png"/>
             <a:graphic>
               <a:graphicData uri="http://schemas.openxmlformats.org/drawingml/2006/picture">
                 <pic:pic>
                   <pic:nvPicPr>
-                    <pic:cNvPr id="0" name="image44.png"/>
+                    <pic:cNvPr id="0" name="image50.png"/>
                     <pic:cNvPicPr preferRelativeResize="0"/>
                   </pic:nvPicPr>
                   <pic:blipFill>
@@ -4541,12 +4541,12 @@
           <wp:inline distB="114300" distT="114300" distL="114300" distR="114300">
             <wp:extent cx="5939480" cy="482600"/>
             <wp:effectExtent b="0" l="0" r="0" t="0"/>
-            <wp:docPr id="68" name="image87.png"/>
+            <wp:docPr id="71" name="image86.png"/>
             <a:graphic>
               <a:graphicData uri="http://schemas.openxmlformats.org/drawingml/2006/picture">
                 <pic:pic>
                   <pic:nvPicPr>
-                    <pic:cNvPr id="0" name="image87.png"/>
+                    <pic:cNvPr id="0" name="image86.png"/>
                     <pic:cNvPicPr preferRelativeResize="0"/>
                   </pic:nvPicPr>
                   <pic:blipFill>
@@ -4624,12 +4624,12 @@
           <wp:inline distB="114300" distT="114300" distL="114300" distR="114300">
             <wp:extent cx="994336" cy="200025"/>
             <wp:effectExtent b="0" l="0" r="0" t="0"/>
-            <wp:docPr id="54" name="image56.png"/>
+            <wp:docPr id="57" name="image52.png"/>
             <a:graphic>
               <a:graphicData uri="http://schemas.openxmlformats.org/drawingml/2006/picture">
                 <pic:pic>
                   <pic:nvPicPr>
-                    <pic:cNvPr id="0" name="image56.png"/>
+                    <pic:cNvPr id="0" name="image52.png"/>
                     <pic:cNvPicPr preferRelativeResize="0"/>
                   </pic:nvPicPr>
                   <pic:blipFill>
@@ -4711,12 +4711,12 @@
           <wp:inline distB="114300" distT="114300" distL="114300" distR="114300">
             <wp:extent cx="5306378" cy="523164"/>
             <wp:effectExtent b="0" l="0" r="0" t="0"/>
-            <wp:docPr id="22" name="image26.png"/>
+            <wp:docPr id="22" name="image32.png"/>
             <a:graphic>
               <a:graphicData uri="http://schemas.openxmlformats.org/drawingml/2006/picture">
                 <pic:pic>
                   <pic:nvPicPr>
-                    <pic:cNvPr id="0" name="image26.png"/>
+                    <pic:cNvPr id="0" name="image32.png"/>
                     <pic:cNvPicPr preferRelativeResize="0"/>
                   </pic:nvPicPr>
                   <pic:blipFill>
@@ -4777,12 +4777,12 @@
           <wp:inline distB="114300" distT="114300" distL="114300" distR="114300">
             <wp:extent cx="5382578" cy="479078"/>
             <wp:effectExtent b="0" l="0" r="0" t="0"/>
-            <wp:docPr id="78" name="image67.png"/>
+            <wp:docPr id="82" name="image74.png"/>
             <a:graphic>
               <a:graphicData uri="http://schemas.openxmlformats.org/drawingml/2006/picture">
                 <pic:pic>
                   <pic:nvPicPr>
-                    <pic:cNvPr id="0" name="image67.png"/>
+                    <pic:cNvPr id="0" name="image74.png"/>
                     <pic:cNvPicPr preferRelativeResize="0"/>
                   </pic:nvPicPr>
                   <pic:blipFill>
@@ -4843,12 +4843,12 @@
           <wp:inline distB="114300" distT="114300" distL="114300" distR="114300">
             <wp:extent cx="5315903" cy="530675"/>
             <wp:effectExtent b="0" l="0" r="0" t="0"/>
-            <wp:docPr id="57" name="image48.png"/>
+            <wp:docPr id="60" name="image58.png"/>
             <a:graphic>
               <a:graphicData uri="http://schemas.openxmlformats.org/drawingml/2006/picture">
                 <pic:pic>
                   <pic:nvPicPr>
-                    <pic:cNvPr id="0" name="image48.png"/>
+                    <pic:cNvPr id="0" name="image58.png"/>
                     <pic:cNvPicPr preferRelativeResize="0"/>
                   </pic:nvPicPr>
                   <pic:blipFill>
@@ -4960,12 +4960,12 @@
           <wp:inline distB="114300" distT="114300" distL="114300" distR="114300">
             <wp:extent cx="2925128" cy="196884"/>
             <wp:effectExtent b="0" l="0" r="0" t="0"/>
-            <wp:docPr id="16" name="image8.png"/>
+            <wp:docPr id="16" name="image1.png"/>
             <a:graphic>
               <a:graphicData uri="http://schemas.openxmlformats.org/drawingml/2006/picture">
                 <pic:pic>
                   <pic:nvPicPr>
-                    <pic:cNvPr id="0" name="image8.png"/>
+                    <pic:cNvPr id="0" name="image1.png"/>
                     <pic:cNvPicPr preferRelativeResize="0"/>
                   </pic:nvPicPr>
                   <pic:blipFill>
@@ -5001,12 +5001,12 @@
           <wp:inline distB="114300" distT="114300" distL="114300" distR="114300">
             <wp:extent cx="2848928" cy="196801"/>
             <wp:effectExtent b="0" l="0" r="0" t="0"/>
-            <wp:docPr id="2" name="image1.png"/>
+            <wp:docPr id="2" name="image6.png"/>
             <a:graphic>
               <a:graphicData uri="http://schemas.openxmlformats.org/drawingml/2006/picture">
                 <pic:pic>
                   <pic:nvPicPr>
-                    <pic:cNvPr id="0" name="image1.png"/>
+                    <pic:cNvPr id="0" name="image6.png"/>
                     <pic:cNvPicPr preferRelativeResize="0"/>
                   </pic:nvPicPr>
                   <pic:blipFill>
@@ -5065,12 +5065,12 @@
           <wp:inline distB="114300" distT="114300" distL="114300" distR="114300">
             <wp:extent cx="2905125" cy="200025"/>
             <wp:effectExtent b="0" l="0" r="0" t="0"/>
-            <wp:docPr id="25" name="image20.png"/>
+            <wp:docPr id="25" name="image19.png"/>
             <a:graphic>
               <a:graphicData uri="http://schemas.openxmlformats.org/drawingml/2006/picture">
                 <pic:pic>
                   <pic:nvPicPr>
-                    <pic:cNvPr id="0" name="image20.png"/>
+                    <pic:cNvPr id="0" name="image19.png"/>
                     <pic:cNvPicPr preferRelativeResize="0"/>
                   </pic:nvPicPr>
                   <pic:blipFill>
@@ -5149,12 +5149,12 @@
           <wp:inline distB="114300" distT="114300" distL="114300" distR="114300">
             <wp:extent cx="5715953" cy="2386458"/>
             <wp:effectExtent b="0" l="0" r="0" t="0"/>
-            <wp:docPr id="45" name="image39.png"/>
+            <wp:docPr id="47" name="image43.png"/>
             <a:graphic>
               <a:graphicData uri="http://schemas.openxmlformats.org/drawingml/2006/picture">
                 <pic:pic>
                   <pic:nvPicPr>
-                    <pic:cNvPr id="0" name="image39.png"/>
+                    <pic:cNvPr id="0" name="image43.png"/>
                     <pic:cNvPicPr preferRelativeResize="0"/>
                   </pic:nvPicPr>
                   <pic:blipFill>
@@ -5227,12 +5227,12 @@
           <wp:inline distB="114300" distT="114300" distL="114300" distR="114300">
             <wp:extent cx="5849303" cy="909267"/>
             <wp:effectExtent b="0" l="0" r="0" t="0"/>
-            <wp:docPr id="30" name="image25.png"/>
+            <wp:docPr id="30" name="image27.png"/>
             <a:graphic>
               <a:graphicData uri="http://schemas.openxmlformats.org/drawingml/2006/picture">
                 <pic:pic>
                   <pic:nvPicPr>
-                    <pic:cNvPr id="0" name="image25.png"/>
+                    <pic:cNvPr id="0" name="image27.png"/>
                     <pic:cNvPicPr preferRelativeResize="0"/>
                   </pic:nvPicPr>
                   <pic:blipFill>
@@ -5320,12 +5320,12 @@
             <wp:extent cx="2704148" cy="3059132"/>
             <wp:effectExtent b="0" l="0" r="0" t="0"/>
             <wp:wrapSquare wrapText="bothSides" distB="114300" distT="114300" distL="114300" distR="114300"/>
-            <wp:docPr id="15" name="image31.png"/>
+            <wp:docPr id="15" name="image11.png"/>
             <a:graphic>
               <a:graphicData uri="http://schemas.openxmlformats.org/drawingml/2006/picture">
                 <pic:pic>
                   <pic:nvPicPr>
-                    <pic:cNvPr id="0" name="image31.png"/>
+                    <pic:cNvPr id="0" name="image11.png"/>
                     <pic:cNvPicPr preferRelativeResize="0"/>
                   </pic:nvPicPr>
                   <pic:blipFill>
@@ -5382,12 +5382,12 @@
           <wp:inline distB="114300" distT="114300" distL="114300" distR="114300">
             <wp:extent cx="2638425" cy="1295400"/>
             <wp:effectExtent b="0" l="0" r="0" t="0"/>
-            <wp:docPr id="38" name="image45.png"/>
+            <wp:docPr id="40" name="image41.png"/>
             <a:graphic>
               <a:graphicData uri="http://schemas.openxmlformats.org/drawingml/2006/picture">
                 <pic:pic>
                   <pic:nvPicPr>
-                    <pic:cNvPr id="0" name="image45.png"/>
+                    <pic:cNvPr id="0" name="image41.png"/>
                     <pic:cNvPicPr preferRelativeResize="0"/>
                   </pic:nvPicPr>
                   <pic:blipFill>
@@ -5445,12 +5445,12 @@
           <wp:inline distB="114300" distT="114300" distL="114300" distR="114300">
             <wp:extent cx="2714625" cy="1285875"/>
             <wp:effectExtent b="0" l="0" r="0" t="0"/>
-            <wp:docPr id="53" name="image46.png"/>
+            <wp:docPr id="56" name="image49.png"/>
             <a:graphic>
               <a:graphicData uri="http://schemas.openxmlformats.org/drawingml/2006/picture">
                 <pic:pic>
                   <pic:nvPicPr>
-                    <pic:cNvPr id="0" name="image46.png"/>
+                    <pic:cNvPr id="0" name="image49.png"/>
                     <pic:cNvPicPr preferRelativeResize="0"/>
                   </pic:nvPicPr>
                   <pic:blipFill>
@@ -5525,12 +5525,12 @@
           <wp:inline distB="114300" distT="114300" distL="114300" distR="114300">
             <wp:extent cx="2676525" cy="1295400"/>
             <wp:effectExtent b="0" l="0" r="0" t="0"/>
-            <wp:docPr id="43" name="image33.png"/>
+            <wp:docPr id="45" name="image40.png"/>
             <a:graphic>
               <a:graphicData uri="http://schemas.openxmlformats.org/drawingml/2006/picture">
                 <pic:pic>
                   <pic:nvPicPr>
-                    <pic:cNvPr id="0" name="image33.png"/>
+                    <pic:cNvPr id="0" name="image40.png"/>
                     <pic:cNvPicPr preferRelativeResize="0"/>
                   </pic:nvPicPr>
                   <pic:blipFill>
@@ -5566,12 +5566,12 @@
           <wp:inline distB="114300" distT="114300" distL="114300" distR="114300">
             <wp:extent cx="2686050" cy="1323975"/>
             <wp:effectExtent b="0" l="0" r="0" t="0"/>
-            <wp:docPr id="64" name="image57.png"/>
+            <wp:docPr id="67" name="image64.png"/>
             <a:graphic>
               <a:graphicData uri="http://schemas.openxmlformats.org/drawingml/2006/picture">
                 <pic:pic>
                   <pic:nvPicPr>
-                    <pic:cNvPr id="0" name="image57.png"/>
+                    <pic:cNvPr id="0" name="image64.png"/>
                     <pic:cNvPicPr preferRelativeResize="0"/>
                   </pic:nvPicPr>
                   <pic:blipFill>
@@ -5641,12 +5641,12 @@
           <wp:inline distB="114300" distT="114300" distL="114300" distR="114300">
             <wp:extent cx="2763203" cy="696510"/>
             <wp:effectExtent b="0" l="0" r="0" t="0"/>
-            <wp:docPr id="40" name="image30.png"/>
+            <wp:docPr id="42" name="image35.png"/>
             <a:graphic>
               <a:graphicData uri="http://schemas.openxmlformats.org/drawingml/2006/picture">
                 <pic:pic>
                   <pic:nvPicPr>
-                    <pic:cNvPr id="0" name="image30.png"/>
+                    <pic:cNvPr id="0" name="image35.png"/>
                     <pic:cNvPicPr preferRelativeResize="0"/>
                   </pic:nvPicPr>
                   <pic:blipFill>
@@ -5682,12 +5682,12 @@
           <wp:inline distB="114300" distT="114300" distL="114300" distR="114300">
             <wp:extent cx="2905042" cy="705803"/>
             <wp:effectExtent b="0" l="0" r="0" t="0"/>
-            <wp:docPr id="61" name="image51.png"/>
+            <wp:docPr id="64" name="image56.png"/>
             <a:graphic>
               <a:graphicData uri="http://schemas.openxmlformats.org/drawingml/2006/picture">
                 <pic:pic>
                   <pic:nvPicPr>
-                    <pic:cNvPr id="0" name="image51.png"/>
+                    <pic:cNvPr id="0" name="image56.png"/>
                     <pic:cNvPicPr preferRelativeResize="0"/>
                   </pic:nvPicPr>
                   <pic:blipFill>
@@ -5748,12 +5748,12 @@
           <wp:inline distB="114300" distT="114300" distL="114300" distR="114300">
             <wp:extent cx="5706428" cy="795608"/>
             <wp:effectExtent b="0" l="0" r="0" t="0"/>
-            <wp:docPr id="47" name="image37.png"/>
+            <wp:docPr id="49" name="image47.png"/>
             <a:graphic>
               <a:graphicData uri="http://schemas.openxmlformats.org/drawingml/2006/picture">
                 <pic:pic>
                   <pic:nvPicPr>
-                    <pic:cNvPr id="0" name="image37.png"/>
+                    <pic:cNvPr id="0" name="image47.png"/>
                     <pic:cNvPicPr preferRelativeResize="0"/>
                   </pic:nvPicPr>
                   <pic:blipFill>
@@ -5814,12 +5814,12 @@
           <wp:inline distB="114300" distT="114300" distL="114300" distR="114300">
             <wp:extent cx="5715953" cy="723654"/>
             <wp:effectExtent b="0" l="0" r="0" t="0"/>
-            <wp:docPr id="97" name="image91.png"/>
+            <wp:docPr id="102" name="image93.png"/>
             <a:graphic>
               <a:graphicData uri="http://schemas.openxmlformats.org/drawingml/2006/picture">
                 <pic:pic>
                   <pic:nvPicPr>
-                    <pic:cNvPr id="0" name="image91.png"/>
+                    <pic:cNvPr id="0" name="image93.png"/>
                     <pic:cNvPicPr preferRelativeResize="0"/>
                   </pic:nvPicPr>
                   <pic:blipFill>
@@ -5878,12 +5878,12 @@
           <wp:inline distB="114300" distT="114300" distL="114300" distR="114300">
             <wp:extent cx="933450" cy="200025"/>
             <wp:effectExtent b="0" l="0" r="0" t="0"/>
-            <wp:docPr id="70" name="image59.png"/>
+            <wp:docPr id="73" name="image65.png"/>
             <a:graphic>
               <a:graphicData uri="http://schemas.openxmlformats.org/drawingml/2006/picture">
                 <pic:pic>
                   <pic:nvPicPr>
-                    <pic:cNvPr id="0" name="image59.png"/>
+                    <pic:cNvPr id="0" name="image65.png"/>
                     <pic:cNvPicPr preferRelativeResize="0"/>
                   </pic:nvPicPr>
                   <pic:blipFill>
@@ -5944,12 +5944,12 @@
           <wp:inline distB="114300" distT="114300" distL="114300" distR="114300">
             <wp:extent cx="4992053" cy="602188"/>
             <wp:effectExtent b="0" l="0" r="0" t="0"/>
-            <wp:docPr id="59" name="image55.png"/>
+            <wp:docPr id="62" name="image75.png"/>
             <a:graphic>
               <a:graphicData uri="http://schemas.openxmlformats.org/drawingml/2006/picture">
                 <pic:pic>
                   <pic:nvPicPr>
-                    <pic:cNvPr id="0" name="image55.png"/>
+                    <pic:cNvPr id="0" name="image75.png"/>
                     <pic:cNvPicPr preferRelativeResize="0"/>
                   </pic:nvPicPr>
                   <pic:blipFill>
@@ -6031,12 +6031,12 @@
           <wp:inline distB="114300" distT="114300" distL="114300" distR="114300">
             <wp:extent cx="5773103" cy="1637563"/>
             <wp:effectExtent b="0" l="0" r="0" t="0"/>
-            <wp:docPr id="77" name="image64.png"/>
+            <wp:docPr id="81" name="image76.png"/>
             <a:graphic>
               <a:graphicData uri="http://schemas.openxmlformats.org/drawingml/2006/picture">
                 <pic:pic>
                   <pic:nvPicPr>
-                    <pic:cNvPr id="0" name="image64.png"/>
+                    <pic:cNvPr id="0" name="image76.png"/>
                     <pic:cNvPicPr preferRelativeResize="0"/>
                   </pic:nvPicPr>
                   <pic:blipFill>
@@ -6097,12 +6097,12 @@
           <wp:inline distB="114300" distT="114300" distL="114300" distR="114300">
             <wp:extent cx="5820728" cy="1110043"/>
             <wp:effectExtent b="0" l="0" r="0" t="0"/>
-            <wp:docPr id="18" name="image12.png"/>
+            <wp:docPr id="18" name="image13.png"/>
             <a:graphic>
               <a:graphicData uri="http://schemas.openxmlformats.org/drawingml/2006/picture">
                 <pic:pic>
                   <pic:nvPicPr>
-                    <pic:cNvPr id="0" name="image12.png"/>
+                    <pic:cNvPr id="0" name="image13.png"/>
                     <pic:cNvPicPr preferRelativeResize="0"/>
                   </pic:nvPicPr>
                   <pic:blipFill>
@@ -6179,12 +6179,12 @@
           <wp:inline distB="114300" distT="114300" distL="114300" distR="114300">
             <wp:extent cx="2086928" cy="263537"/>
             <wp:effectExtent b="0" l="0" r="0" t="0"/>
-            <wp:docPr id="92" name="image85.png"/>
+            <wp:docPr id="96" name="image89.png"/>
             <a:graphic>
               <a:graphicData uri="http://schemas.openxmlformats.org/drawingml/2006/picture">
                 <pic:pic>
                   <pic:nvPicPr>
-                    <pic:cNvPr id="0" name="image85.png"/>
+                    <pic:cNvPr id="0" name="image89.png"/>
                     <pic:cNvPicPr preferRelativeResize="0"/>
                   </pic:nvPicPr>
                   <pic:blipFill>
@@ -6235,12 +6235,12 @@
           <wp:inline distB="114300" distT="114300" distL="114300" distR="114300">
             <wp:extent cx="4914900" cy="295275"/>
             <wp:effectExtent b="0" l="0" r="0" t="0"/>
-            <wp:docPr id="55" name="image47.png"/>
+            <wp:docPr id="58" name="image53.png"/>
             <a:graphic>
               <a:graphicData uri="http://schemas.openxmlformats.org/drawingml/2006/picture">
                 <pic:pic>
                   <pic:nvPicPr>
-                    <pic:cNvPr id="0" name="image47.png"/>
+                    <pic:cNvPr id="0" name="image53.png"/>
                     <pic:cNvPicPr preferRelativeResize="0"/>
                   </pic:nvPicPr>
                   <pic:blipFill>
@@ -6311,12 +6311,12 @@
           <wp:inline distB="114300" distT="114300" distL="114300" distR="114300">
             <wp:extent cx="5939480" cy="520700"/>
             <wp:effectExtent b="0" l="0" r="0" t="0"/>
-            <wp:docPr id="21" name="image4.png"/>
+            <wp:docPr id="21" name="image12.png"/>
             <a:graphic>
               <a:graphicData uri="http://schemas.openxmlformats.org/drawingml/2006/picture">
                 <pic:pic>
                   <pic:nvPicPr>
-                    <pic:cNvPr id="0" name="image4.png"/>
+                    <pic:cNvPr id="0" name="image12.png"/>
                     <pic:cNvPicPr preferRelativeResize="0"/>
                   </pic:nvPicPr>
                   <pic:blipFill>
@@ -6377,12 +6377,12 @@
           <wp:inline distB="114300" distT="114300" distL="114300" distR="114300">
             <wp:extent cx="4868228" cy="1560955"/>
             <wp:effectExtent b="0" l="0" r="0" t="0"/>
-            <wp:docPr id="96" name="image86.png"/>
+            <wp:docPr id="100" name="image96.png"/>
             <a:graphic>
               <a:graphicData uri="http://schemas.openxmlformats.org/drawingml/2006/picture">
                 <pic:pic>
                   <pic:nvPicPr>
-                    <pic:cNvPr id="0" name="image86.png"/>
+                    <pic:cNvPr id="0" name="image96.png"/>
                     <pic:cNvPicPr preferRelativeResize="0"/>
                   </pic:nvPicPr>
                   <pic:blipFill>
@@ -6443,12 +6443,12 @@
           <wp:inline distB="114300" distT="114300" distL="114300" distR="114300">
             <wp:extent cx="5939480" cy="1143000"/>
             <wp:effectExtent b="0" l="0" r="0" t="0"/>
-            <wp:docPr id="24" name="image18.png"/>
+            <wp:docPr id="24" name="image28.png"/>
             <a:graphic>
               <a:graphicData uri="http://schemas.openxmlformats.org/drawingml/2006/picture">
                 <pic:pic>
                   <pic:nvPicPr>
-                    <pic:cNvPr id="0" name="image18.png"/>
+                    <pic:cNvPr id="0" name="image28.png"/>
                     <pic:cNvPicPr preferRelativeResize="0"/>
                   </pic:nvPicPr>
                   <pic:blipFill>
@@ -6519,12 +6519,12 @@
           <wp:inline distB="114300" distT="114300" distL="114300" distR="114300">
             <wp:extent cx="5192078" cy="196941"/>
             <wp:effectExtent b="0" l="0" r="0" t="0"/>
-            <wp:docPr id="28" name="image22.png"/>
+            <wp:docPr id="28" name="image18.png"/>
             <a:graphic>
               <a:graphicData uri="http://schemas.openxmlformats.org/drawingml/2006/picture">
                 <pic:pic>
                   <pic:nvPicPr>
-                    <pic:cNvPr id="0" name="image22.png"/>
+                    <pic:cNvPr id="0" name="image18.png"/>
                     <pic:cNvPicPr preferRelativeResize="0"/>
                   </pic:nvPicPr>
                   <pic:blipFill>
@@ -6640,12 +6640,12 @@
           <wp:inline distB="114300" distT="114300" distL="114300" distR="114300">
             <wp:extent cx="1893049" cy="420678"/>
             <wp:effectExtent b="0" l="0" r="0" t="0"/>
-            <wp:docPr id="31" name="image23.png"/>
+            <wp:docPr id="31" name="image22.png"/>
             <a:graphic>
               <a:graphicData uri="http://schemas.openxmlformats.org/drawingml/2006/picture">
                 <pic:pic>
                   <pic:nvPicPr>
-                    <pic:cNvPr id="0" name="image23.png"/>
+                    <pic:cNvPr id="0" name="image22.png"/>
                     <pic:cNvPicPr preferRelativeResize="0"/>
                   </pic:nvPicPr>
                   <pic:blipFill>
@@ -6706,12 +6706,12 @@
           <wp:inline distB="114300" distT="114300" distL="114300" distR="114300">
             <wp:extent cx="4931105" cy="2229803"/>
             <wp:effectExtent b="0" l="0" r="0" t="0"/>
-            <wp:docPr id="98" name="image92.png"/>
+            <wp:docPr id="103" name="image95.png"/>
             <a:graphic>
               <a:graphicData uri="http://schemas.openxmlformats.org/drawingml/2006/picture">
                 <pic:pic>
                   <pic:nvPicPr>
-                    <pic:cNvPr id="0" name="image92.png"/>
+                    <pic:cNvPr id="0" name="image95.png"/>
                     <pic:cNvPicPr preferRelativeResize="0"/>
                   </pic:nvPicPr>
                   <pic:blipFill>
@@ -6782,12 +6782,12 @@
           <wp:inline distB="114300" distT="114300" distL="114300" distR="114300">
             <wp:extent cx="3058478" cy="190500"/>
             <wp:effectExtent b="0" l="0" r="0" t="0"/>
-            <wp:docPr id="75" name="image63.png"/>
+            <wp:docPr id="78" name="image73.png"/>
             <a:graphic>
               <a:graphicData uri="http://schemas.openxmlformats.org/drawingml/2006/picture">
                 <pic:pic>
                   <pic:nvPicPr>
-                    <pic:cNvPr id="0" name="image63.png"/>
+                    <pic:cNvPr id="0" name="image73.png"/>
                     <pic:cNvPicPr preferRelativeResize="0"/>
                   </pic:nvPicPr>
                   <pic:blipFill>
@@ -6827,12 +6827,12 @@
           <wp:inline distB="114300" distT="114300" distL="114300" distR="114300">
             <wp:extent cx="5649278" cy="4599091"/>
             <wp:effectExtent b="0" l="0" r="0" t="0"/>
-            <wp:docPr id="23" name="image35.png"/>
+            <wp:docPr id="23" name="image20.png"/>
             <a:graphic>
               <a:graphicData uri="http://schemas.openxmlformats.org/drawingml/2006/picture">
                 <pic:pic>
                   <pic:nvPicPr>
-                    <pic:cNvPr id="0" name="image35.png"/>
+                    <pic:cNvPr id="0" name="image20.png"/>
                     <pic:cNvPicPr preferRelativeResize="0"/>
                   </pic:nvPicPr>
                   <pic:blipFill>
@@ -6903,12 +6903,12 @@
           <wp:inline distB="114300" distT="114300" distL="114300" distR="114300">
             <wp:extent cx="5939480" cy="1244600"/>
             <wp:effectExtent b="0" l="0" r="0" t="0"/>
-            <wp:docPr id="48" name="image40.png"/>
+            <wp:docPr id="50" name="image44.png"/>
             <a:graphic>
               <a:graphicData uri="http://schemas.openxmlformats.org/drawingml/2006/picture">
                 <pic:pic>
                   <pic:nvPicPr>
-                    <pic:cNvPr id="0" name="image40.png"/>
+                    <pic:cNvPr id="0" name="image44.png"/>
                     <pic:cNvPicPr preferRelativeResize="0"/>
                   </pic:nvPicPr>
                   <pic:blipFill>
@@ -6992,12 +6992,12 @@
             <wp:extent cx="2591590" cy="2951277"/>
             <wp:effectExtent b="0" l="0" r="0" t="0"/>
             <wp:wrapSquare wrapText="bothSides" distB="114300" distT="114300" distL="114300" distR="114300"/>
-            <wp:docPr id="49" name="image42.png"/>
+            <wp:docPr id="51" name="image45.png"/>
             <a:graphic>
               <a:graphicData uri="http://schemas.openxmlformats.org/drawingml/2006/picture">
                 <pic:pic>
                   <pic:nvPicPr>
-                    <pic:cNvPr id="0" name="image42.png"/>
+                    <pic:cNvPr id="0" name="image45.png"/>
                     <pic:cNvPicPr preferRelativeResize="0"/>
                   </pic:nvPicPr>
                   <pic:blipFill>
@@ -7042,12 +7042,12 @@
           <wp:inline distB="114300" distT="114300" distL="114300" distR="114300">
             <wp:extent cx="2295525" cy="1838325"/>
             <wp:effectExtent b="0" l="0" r="0" t="0"/>
-            <wp:docPr id="32" name="image27.png"/>
+            <wp:docPr id="33" name="image21.png"/>
             <a:graphic>
               <a:graphicData uri="http://schemas.openxmlformats.org/drawingml/2006/picture">
                 <pic:pic>
                   <pic:nvPicPr>
-                    <pic:cNvPr id="0" name="image27.png"/>
+                    <pic:cNvPr id="0" name="image21.png"/>
                     <pic:cNvPicPr preferRelativeResize="0"/>
                   </pic:nvPicPr>
                   <pic:blipFill>
@@ -7179,12 +7179,12 @@
           <wp:inline distB="114300" distT="114300" distL="114300" distR="114300">
             <wp:extent cx="5458778" cy="2248247"/>
             <wp:effectExtent b="0" l="0" r="0" t="0"/>
-            <wp:docPr id="34" name="image29.png"/>
+            <wp:docPr id="35" name="image26.png"/>
             <a:graphic>
               <a:graphicData uri="http://schemas.openxmlformats.org/drawingml/2006/picture">
                 <pic:pic>
                   <pic:nvPicPr>
-                    <pic:cNvPr id="0" name="image29.png"/>
+                    <pic:cNvPr id="0" name="image26.png"/>
                     <pic:cNvPicPr preferRelativeResize="0"/>
                   </pic:nvPicPr>
                   <pic:blipFill>
@@ -7266,12 +7266,12 @@
           <wp:inline distB="114300" distT="114300" distL="114300" distR="114300">
             <wp:extent cx="5131644" cy="5841742"/>
             <wp:effectExtent b="0" l="0" r="0" t="0"/>
-            <wp:docPr id="63" name="image68.png"/>
+            <wp:docPr id="66" name="image57.png"/>
             <a:graphic>
               <a:graphicData uri="http://schemas.openxmlformats.org/drawingml/2006/picture">
                 <pic:pic>
                   <pic:nvPicPr>
-                    <pic:cNvPr id="0" name="image68.png"/>
+                    <pic:cNvPr id="0" name="image57.png"/>
                     <pic:cNvPicPr preferRelativeResize="0"/>
                   </pic:nvPicPr>
                   <pic:blipFill>
@@ -7342,12 +7342,12 @@
           <wp:inline distB="114300" distT="114300" distL="114300" distR="114300">
             <wp:extent cx="2990850" cy="1066800"/>
             <wp:effectExtent b="0" l="0" r="0" t="0"/>
-            <wp:docPr id="44" name="image38.png"/>
+            <wp:docPr id="46" name="image39.png"/>
             <a:graphic>
               <a:graphicData uri="http://schemas.openxmlformats.org/drawingml/2006/picture">
                 <pic:pic>
                   <pic:nvPicPr>
-                    <pic:cNvPr id="0" name="image38.png"/>
+                    <pic:cNvPr id="0" name="image39.png"/>
                     <pic:cNvPicPr preferRelativeResize="0"/>
                   </pic:nvPicPr>
                   <pic:blipFill>
@@ -7383,12 +7383,12 @@
           <wp:inline distB="114300" distT="114300" distL="114300" distR="114300">
             <wp:extent cx="2810828" cy="1450485"/>
             <wp:effectExtent b="0" l="0" r="0" t="0"/>
-            <wp:docPr id="62" name="image53.png"/>
+            <wp:docPr id="65" name="image59.png"/>
             <a:graphic>
               <a:graphicData uri="http://schemas.openxmlformats.org/drawingml/2006/picture">
                 <pic:pic>
                   <pic:nvPicPr>
-                    <pic:cNvPr id="0" name="image53.png"/>
+                    <pic:cNvPr id="0" name="image59.png"/>
                     <pic:cNvPicPr preferRelativeResize="0"/>
                   </pic:nvPicPr>
                   <pic:blipFill>
@@ -7462,12 +7462,12 @@
             <wp:extent cx="2478475" cy="1823948"/>
             <wp:effectExtent b="0" l="0" r="0" t="0"/>
             <wp:wrapSquare wrapText="bothSides" distB="114300" distT="114300" distL="114300" distR="114300"/>
-            <wp:docPr id="20" name="image16.png"/>
+            <wp:docPr id="20" name="image17.png"/>
             <a:graphic>
               <a:graphicData uri="http://schemas.openxmlformats.org/drawingml/2006/picture">
                 <pic:pic>
                   <pic:nvPicPr>
-                    <pic:cNvPr id="0" name="image16.png"/>
+                    <pic:cNvPr id="0" name="image17.png"/>
                     <pic:cNvPicPr preferRelativeResize="0"/>
                   </pic:nvPicPr>
                   <pic:blipFill>
@@ -7533,12 +7533,12 @@
           <wp:inline distB="114300" distT="114300" distL="114300" distR="114300">
             <wp:extent cx="3334703" cy="904764"/>
             <wp:effectExtent b="0" l="0" r="0" t="0"/>
-            <wp:docPr id="79" name="image75.png"/>
+            <wp:docPr id="83" name="image77.png"/>
             <a:graphic>
               <a:graphicData uri="http://schemas.openxmlformats.org/drawingml/2006/picture">
                 <pic:pic>
                   <pic:nvPicPr>
-                    <pic:cNvPr id="0" name="image75.png"/>
+                    <pic:cNvPr id="0" name="image77.png"/>
                     <pic:cNvPicPr preferRelativeResize="0"/>
                   </pic:nvPicPr>
                   <pic:blipFill>
@@ -7580,12 +7580,12 @@
             <wp:extent cx="2313623" cy="1681826"/>
             <wp:effectExtent b="0" l="0" r="0" t="0"/>
             <wp:wrapSquare wrapText="bothSides" distB="114300" distT="114300" distL="114300" distR="114300"/>
-            <wp:docPr id="66" name="image54.png"/>
+            <wp:docPr id="69" name="image70.png"/>
             <a:graphic>
               <a:graphicData uri="http://schemas.openxmlformats.org/drawingml/2006/picture">
                 <pic:pic>
                   <pic:nvPicPr>
-                    <pic:cNvPr id="0" name="image54.png"/>
+                    <pic:cNvPr id="0" name="image70.png"/>
                     <pic:cNvPicPr preferRelativeResize="0"/>
                   </pic:nvPicPr>
                   <pic:blipFill>
@@ -7653,12 +7653,12 @@
             <wp:extent cx="4249866" cy="478721"/>
             <wp:effectExtent b="0" l="0" r="0" t="0"/>
             <wp:wrapSquare wrapText="bothSides" distB="114300" distT="114300" distL="114300" distR="114300"/>
-            <wp:docPr id="29" name="image21.png"/>
+            <wp:docPr id="29" name="image25.png"/>
             <a:graphic>
               <a:graphicData uri="http://schemas.openxmlformats.org/drawingml/2006/picture">
                 <pic:pic>
                   <pic:nvPicPr>
-                    <pic:cNvPr id="0" name="image21.png"/>
+                    <pic:cNvPr id="0" name="image25.png"/>
                     <pic:cNvPicPr preferRelativeResize="0"/>
                   </pic:nvPicPr>
                   <pic:blipFill>
@@ -7726,12 +7726,12 @@
             <wp:extent cx="2610141" cy="1768465"/>
             <wp:effectExtent b="0" l="0" r="0" t="0"/>
             <wp:wrapSquare wrapText="bothSides" distB="114300" distT="114300" distL="114300" distR="114300"/>
-            <wp:docPr id="88" name="image95.png"/>
+            <wp:docPr id="92" name="image82.png"/>
             <a:graphic>
               <a:graphicData uri="http://schemas.openxmlformats.org/drawingml/2006/picture">
                 <pic:pic>
                   <pic:nvPicPr>
-                    <pic:cNvPr id="0" name="image95.png"/>
+                    <pic:cNvPr id="0" name="image82.png"/>
                     <pic:cNvPicPr preferRelativeResize="0"/>
                   </pic:nvPicPr>
                   <pic:blipFill>
@@ -7811,12 +7811,12 @@
             <wp:extent cx="3158154" cy="2506027"/>
             <wp:effectExtent b="0" l="0" r="0" t="0"/>
             <wp:wrapSquare wrapText="bothSides" distB="114300" distT="114300" distL="114300" distR="114300"/>
-            <wp:docPr id="56" name="image96.png"/>
+            <wp:docPr id="59" name="image51.png"/>
             <a:graphic>
               <a:graphicData uri="http://schemas.openxmlformats.org/drawingml/2006/picture">
                 <pic:pic>
                   <pic:nvPicPr>
-                    <pic:cNvPr id="0" name="image96.png"/>
+                    <pic:cNvPr id="0" name="image51.png"/>
                     <pic:cNvPicPr preferRelativeResize="0"/>
                   </pic:nvPicPr>
                   <pic:blipFill>
@@ -7885,12 +7885,12 @@
             <wp:extent cx="3012449" cy="778728"/>
             <wp:effectExtent b="0" l="0" r="0" t="0"/>
             <wp:wrapSquare wrapText="bothSides" distB="114300" distT="114300" distL="114300" distR="114300"/>
-            <wp:docPr id="8" name="image14.png"/>
+            <wp:docPr id="8" name="image15.png"/>
             <a:graphic>
               <a:graphicData uri="http://schemas.openxmlformats.org/drawingml/2006/picture">
                 <pic:pic>
                   <pic:nvPicPr>
-                    <pic:cNvPr id="0" name="image14.png"/>
+                    <pic:cNvPr id="0" name="image15.png"/>
                     <pic:cNvPicPr preferRelativeResize="0"/>
                   </pic:nvPicPr>
                   <pic:blipFill>
@@ -7927,12 +7927,12 @@
             <wp:extent cx="3021692" cy="801052"/>
             <wp:effectExtent b="0" l="0" r="0" t="0"/>
             <wp:wrapNone/>
-            <wp:docPr id="83" name="image14.png"/>
+            <wp:docPr id="87" name="image15.png"/>
             <a:graphic>
               <a:graphicData uri="http://schemas.openxmlformats.org/drawingml/2006/picture">
                 <pic:pic>
                   <pic:nvPicPr>
-                    <pic:cNvPr id="0" name="image14.png"/>
+                    <pic:cNvPr id="0" name="image15.png"/>
                     <pic:cNvPicPr preferRelativeResize="0"/>
                   </pic:nvPicPr>
                   <pic:blipFill>
@@ -8010,12 +8010,12 @@
             <wp:extent cx="1944053" cy="1232146"/>
             <wp:effectExtent b="0" l="0" r="0" t="0"/>
             <wp:wrapNone/>
-            <wp:docPr id="39" name="image83.png"/>
+            <wp:docPr id="41" name="image34.png"/>
             <a:graphic>
               <a:graphicData uri="http://schemas.openxmlformats.org/drawingml/2006/picture">
                 <pic:pic>
                   <pic:nvPicPr>
-                    <pic:cNvPr id="0" name="image83.png"/>
+                    <pic:cNvPr id="0" name="image34.png"/>
                     <pic:cNvPicPr preferRelativeResize="0"/>
                   </pic:nvPicPr>
                   <pic:blipFill>
@@ -8060,12 +8060,12 @@
           <wp:inline distB="114300" distT="114300" distL="114300" distR="114300">
             <wp:extent cx="2572703" cy="2667988"/>
             <wp:effectExtent b="0" l="0" r="0" t="0"/>
-            <wp:docPr id="3" name="image10.png"/>
+            <wp:docPr id="3" name="image16.png"/>
             <a:graphic>
               <a:graphicData uri="http://schemas.openxmlformats.org/drawingml/2006/picture">
                 <pic:pic>
                   <pic:nvPicPr>
-                    <pic:cNvPr id="0" name="image10.png"/>
+                    <pic:cNvPr id="0" name="image16.png"/>
                     <pic:cNvPicPr preferRelativeResize="0"/>
                   </pic:nvPicPr>
                   <pic:blipFill>
@@ -8101,12 +8101,12 @@
           <wp:inline distB="114300" distT="114300" distL="114300" distR="114300">
             <wp:extent cx="2506028" cy="1512567"/>
             <wp:effectExtent b="0" l="0" r="0" t="0"/>
-            <wp:docPr id="65" name="image88.png"/>
+            <wp:docPr id="68" name="image60.png"/>
             <a:graphic>
               <a:graphicData uri="http://schemas.openxmlformats.org/drawingml/2006/picture">
                 <pic:pic>
                   <pic:nvPicPr>
-                    <pic:cNvPr id="0" name="image88.png"/>
+                    <pic:cNvPr id="0" name="image60.png"/>
                     <pic:cNvPicPr preferRelativeResize="0"/>
                   </pic:nvPicPr>
                   <pic:blipFill>
@@ -8167,12 +8167,12 @@
           <wp:inline distB="114300" distT="114300" distL="114300" distR="114300">
             <wp:extent cx="5939480" cy="3454400"/>
             <wp:effectExtent b="0" l="0" r="0" t="0"/>
-            <wp:docPr id="76" name="image62.png"/>
+            <wp:docPr id="80" name="image100.png"/>
             <a:graphic>
               <a:graphicData uri="http://schemas.openxmlformats.org/drawingml/2006/picture">
                 <pic:pic>
                   <pic:nvPicPr>
-                    <pic:cNvPr id="0" name="image62.png"/>
+                    <pic:cNvPr id="0" name="image100.png"/>
                     <pic:cNvPicPr preferRelativeResize="0"/>
                   </pic:nvPicPr>
                   <pic:blipFill>
@@ -8225,12 +8225,12 @@
             <wp:extent cx="5334953" cy="2190779"/>
             <wp:effectExtent b="0" l="0" r="0" t="0"/>
             <wp:wrapNone/>
-            <wp:docPr id="73" name="image66.png"/>
+            <wp:docPr id="76" name="image71.png"/>
             <a:graphic>
               <a:graphicData uri="http://schemas.openxmlformats.org/drawingml/2006/picture">
                 <pic:pic>
                   <pic:nvPicPr>
-                    <pic:cNvPr id="0" name="image66.png"/>
+                    <pic:cNvPr id="0" name="image71.png"/>
                     <pic:cNvPicPr preferRelativeResize="0"/>
                   </pic:nvPicPr>
                   <pic:blipFill>
@@ -8377,12 +8377,12 @@
           <wp:inline distB="114300" distT="114300" distL="114300" distR="114300">
             <wp:extent cx="5611178" cy="1079073"/>
             <wp:effectExtent b="0" l="0" r="0" t="0"/>
-            <wp:docPr id="33" name="image60.png"/>
+            <wp:docPr id="34" name="image24.png"/>
             <a:graphic>
               <a:graphicData uri="http://schemas.openxmlformats.org/drawingml/2006/picture">
                 <pic:pic>
                   <pic:nvPicPr>
-                    <pic:cNvPr id="0" name="image60.png"/>
+                    <pic:cNvPr id="0" name="image24.png"/>
                     <pic:cNvPicPr preferRelativeResize="0"/>
                   </pic:nvPicPr>
                   <pic:blipFill>
@@ -8443,12 +8443,12 @@
           <wp:inline distB="114300" distT="114300" distL="114300" distR="114300">
             <wp:extent cx="5677853" cy="1064597"/>
             <wp:effectExtent b="0" l="0" r="0" t="0"/>
-            <wp:docPr id="35" name="image73.png"/>
+            <wp:docPr id="36" name="image55.png"/>
             <a:graphic>
               <a:graphicData uri="http://schemas.openxmlformats.org/drawingml/2006/picture">
                 <pic:pic>
                   <pic:nvPicPr>
-                    <pic:cNvPr id="0" name="image73.png"/>
+                    <pic:cNvPr id="0" name="image55.png"/>
                     <pic:cNvPicPr preferRelativeResize="0"/>
                   </pic:nvPicPr>
                   <pic:blipFill>
@@ -8509,12 +8509,12 @@
           <wp:inline distB="114300" distT="114300" distL="114300" distR="114300">
             <wp:extent cx="5525453" cy="1998169"/>
             <wp:effectExtent b="0" l="0" r="0" t="0"/>
-            <wp:docPr id="37" name="image69.png"/>
+            <wp:docPr id="39" name="image36.png"/>
             <a:graphic>
               <a:graphicData uri="http://schemas.openxmlformats.org/drawingml/2006/picture">
                 <pic:pic>
                   <pic:nvPicPr>
-                    <pic:cNvPr id="0" name="image69.png"/>
+                    <pic:cNvPr id="0" name="image36.png"/>
                     <pic:cNvPicPr preferRelativeResize="0"/>
                   </pic:nvPicPr>
                   <pic:blipFill>
@@ -8554,12 +8554,12 @@
           <wp:inline distB="114300" distT="114300" distL="114300" distR="114300">
             <wp:extent cx="5939480" cy="1231900"/>
             <wp:effectExtent b="0" l="0" r="0" t="0"/>
-            <wp:docPr id="9" name="image28.png"/>
+            <wp:docPr id="9" name="image10.png"/>
             <a:graphic>
               <a:graphicData uri="http://schemas.openxmlformats.org/drawingml/2006/picture">
                 <pic:pic>
                   <pic:nvPicPr>
-                    <pic:cNvPr id="0" name="image28.png"/>
+                    <pic:cNvPr id="0" name="image10.png"/>
                     <pic:cNvPicPr preferRelativeResize="0"/>
                   </pic:nvPicPr>
                   <pic:blipFill>
@@ -8620,12 +8620,12 @@
           <wp:inline distB="114300" distT="114300" distL="114300" distR="114300">
             <wp:extent cx="4747260" cy="485775"/>
             <wp:effectExtent b="0" l="0" r="0" t="0"/>
-            <wp:docPr id="7" name="image9.png"/>
+            <wp:docPr id="7" name="image33.png"/>
             <a:graphic>
               <a:graphicData uri="http://schemas.openxmlformats.org/drawingml/2006/picture">
                 <pic:pic>
                   <pic:nvPicPr>
-                    <pic:cNvPr id="0" name="image9.png"/>
+                    <pic:cNvPr id="0" name="image33.png"/>
                     <pic:cNvPicPr preferRelativeResize="0"/>
                   </pic:nvPicPr>
                   <pic:blipFill>
@@ -8686,12 +8686,12 @@
           <wp:inline distB="114300" distT="114300" distL="114300" distR="114300">
             <wp:extent cx="4677728" cy="844716"/>
             <wp:effectExtent b="0" l="0" r="0" t="0"/>
-            <wp:docPr id="91" name="image94.png"/>
+            <wp:docPr id="95" name="image91.png"/>
             <a:graphic>
               <a:graphicData uri="http://schemas.openxmlformats.org/drawingml/2006/picture">
                 <pic:pic>
                   <pic:nvPicPr>
-                    <pic:cNvPr id="0" name="image94.png"/>
+                    <pic:cNvPr id="0" name="image91.png"/>
                     <pic:cNvPicPr preferRelativeResize="0"/>
                   </pic:nvPicPr>
                   <pic:blipFill>
@@ -8729,6 +8729,62 @@
         <w:rPr>
           <w:rtl w:val="0"/>
         </w:rPr>
+        <w:t xml:space="preserve">Перезапустим систему DNS:</w:t>
+      </w:r>
+    </w:p>
+    <w:p>
+      <w:pPr>
+        <w:rPr/>
+      </w:pPr>
+      <w:r>
+        <w:rPr/>
+        <w:drawing>
+          <wp:inline distB="114300" distT="114300" distL="114300" distR="114300">
+            <wp:extent cx="4476452" cy="223823"/>
+            <wp:effectExtent b="0" l="0" r="0" t="0"/>
+            <wp:docPr id="38" name="image63.png"/>
+            <a:graphic>
+              <a:graphicData uri="http://schemas.openxmlformats.org/drawingml/2006/picture">
+                <pic:pic>
+                  <pic:nvPicPr>
+                    <pic:cNvPr id="0" name="image63.png"/>
+                    <pic:cNvPicPr preferRelativeResize="0"/>
+                  </pic:nvPicPr>
+                  <pic:blipFill>
+                    <a:blip r:embed="rId102"/>
+                    <a:srcRect b="0" l="0" r="0" t="0"/>
+                    <a:stretch>
+                      <a:fillRect/>
+                    </a:stretch>
+                  </pic:blipFill>
+                  <pic:spPr>
+                    <a:xfrm>
+                      <a:off x="0" y="0"/>
+                      <a:ext cx="4476452" cy="223823"/>
+                    </a:xfrm>
+                    <a:prstGeom prst="rect"/>
+                    <a:ln/>
+                  </pic:spPr>
+                </pic:pic>
+              </a:graphicData>
+            </a:graphic>
+          </wp:inline>
+        </w:drawing>
+      </w:r>
+      <w:r>
+        <w:rPr>
+          <w:rtl w:val="0"/>
+        </w:rPr>
+      </w:r>
+    </w:p>
+    <w:p>
+      <w:pPr>
+        <w:rPr/>
+      </w:pPr>
+      <w:r>
+        <w:rPr>
+          <w:rtl w:val="0"/>
+        </w:rPr>
       </w:r>
       <w:r>
         <w:drawing>
@@ -8743,16 +8799,16 @@
             <wp:extent cx="2710815" cy="619125"/>
             <wp:effectExtent b="0" l="0" r="0" t="0"/>
             <wp:wrapSquare wrapText="bothSides" distB="114300" distT="114300" distL="114300" distR="114300"/>
-            <wp:docPr id="69" name="image77.png"/>
+            <wp:docPr id="72" name="image66.png"/>
             <a:graphic>
               <a:graphicData uri="http://schemas.openxmlformats.org/drawingml/2006/picture">
                 <pic:pic>
                   <pic:nvPicPr>
-                    <pic:cNvPr id="0" name="image77.png"/>
+                    <pic:cNvPr id="0" name="image66.png"/>
                     <pic:cNvPicPr preferRelativeResize="0"/>
                   </pic:nvPicPr>
                   <pic:blipFill>
-                    <a:blip r:embed="rId102"/>
+                    <a:blip r:embed="rId103"/>
                     <a:srcRect b="88701" l="0" r="15044" t="0"/>
                     <a:stretch>
                       <a:fillRect/>
@@ -8802,7 +8858,240 @@
         <w:rPr>
           <w:rtl w:val="0"/>
         </w:rPr>
-        <w:t xml:space="preserve">14. Используя консольные утилиты с узла astra2, найдём информацию о DNS-зоне csc.sibsutis.ru, IPv4 имени ans.csc.sibsutis.ru, IPv4 адрес домена mail.ru и обо всех IP адресах, найденных для домена mail.ru.</w:t>
+        <w:t xml:space="preserve">14. Используя консольную утилиту nslookup, загруженную командой “apt-get install dnsutils”, с узла astra2, найдём информацию о DNS-зоне csc.sibsutis.ru:</w:t>
+      </w:r>
+    </w:p>
+    <w:p>
+      <w:pPr>
+        <w:rPr/>
+      </w:pPr>
+      <w:r>
+        <w:rPr>
+          <w:rtl w:val="0"/>
+        </w:rPr>
+      </w:r>
+    </w:p>
+    <w:p>
+      <w:pPr>
+        <w:rPr/>
+      </w:pPr>
+      <w:r>
+        <w:rPr/>
+        <w:drawing>
+          <wp:inline distB="114300" distT="114300" distL="114300" distR="114300">
+            <wp:extent cx="4762500" cy="3162300"/>
+            <wp:effectExtent b="0" l="0" r="0" t="0"/>
+            <wp:docPr id="101" name="image99.png"/>
+            <a:graphic>
+              <a:graphicData uri="http://schemas.openxmlformats.org/drawingml/2006/picture">
+                <pic:pic>
+                  <pic:nvPicPr>
+                    <pic:cNvPr id="0" name="image99.png"/>
+                    <pic:cNvPicPr preferRelativeResize="0"/>
+                  </pic:nvPicPr>
+                  <pic:blipFill>
+                    <a:blip r:embed="rId104"/>
+                    <a:srcRect b="0" l="0" r="0" t="0"/>
+                    <a:stretch>
+                      <a:fillRect/>
+                    </a:stretch>
+                  </pic:blipFill>
+                  <pic:spPr>
+                    <a:xfrm>
+                      <a:off x="0" y="0"/>
+                      <a:ext cx="4762500" cy="3162300"/>
+                    </a:xfrm>
+                    <a:prstGeom prst="rect"/>
+                    <a:ln/>
+                  </pic:spPr>
+                </pic:pic>
+              </a:graphicData>
+            </a:graphic>
+          </wp:inline>
+        </w:drawing>
+      </w:r>
+      <w:r>
+        <w:rPr>
+          <w:rtl w:val="0"/>
+        </w:rPr>
+      </w:r>
+    </w:p>
+    <w:p>
+      <w:pPr>
+        <w:rPr/>
+      </w:pPr>
+      <w:r>
+        <w:rPr>
+          <w:rtl w:val="0"/>
+        </w:rPr>
+      </w:r>
+    </w:p>
+    <w:p>
+      <w:pPr>
+        <w:rPr/>
+      </w:pPr>
+      <w:r>
+        <w:rPr>
+          <w:rtl w:val="0"/>
+        </w:rPr>
+        <w:t xml:space="preserve">Об IPv4 имени ans.csc.sibsutis.ru:</w:t>
+        <w:tab/>
+        <w:tab/>
+        <w:tab/>
+        <w:tab/>
+        <w:t xml:space="preserve">IPv4 адрес домена mail.ru:</w:t>
+      </w:r>
+      <w:r>
+        <w:drawing>
+          <wp:anchor allowOverlap="1" behindDoc="0" distB="114300" distT="114300" distL="114300" distR="114300" hidden="0" layoutInCell="1" locked="0" relativeHeight="0" simplePos="0">
+            <wp:simplePos x="0" y="0"/>
+            <wp:positionH relativeFrom="column">
+              <wp:posOffset>3295650</wp:posOffset>
+            </wp:positionH>
+            <wp:positionV relativeFrom="paragraph">
+              <wp:posOffset>225251</wp:posOffset>
+            </wp:positionV>
+            <wp:extent cx="2582228" cy="1954118"/>
+            <wp:effectExtent b="0" l="0" r="0" t="0"/>
+            <wp:wrapNone/>
+            <wp:docPr id="32" name="image31.png"/>
+            <a:graphic>
+              <a:graphicData uri="http://schemas.openxmlformats.org/drawingml/2006/picture">
+                <pic:pic>
+                  <pic:nvPicPr>
+                    <pic:cNvPr id="0" name="image31.png"/>
+                    <pic:cNvPicPr preferRelativeResize="0"/>
+                  </pic:nvPicPr>
+                  <pic:blipFill>
+                    <a:blip r:embed="rId105"/>
+                    <a:srcRect b="0" l="0" r="0" t="0"/>
+                    <a:stretch>
+                      <a:fillRect/>
+                    </a:stretch>
+                  </pic:blipFill>
+                  <pic:spPr>
+                    <a:xfrm>
+                      <a:off x="0" y="0"/>
+                      <a:ext cx="2582228" cy="1954118"/>
+                    </a:xfrm>
+                    <a:prstGeom prst="rect"/>
+                    <a:ln/>
+                  </pic:spPr>
+                </pic:pic>
+              </a:graphicData>
+            </a:graphic>
+          </wp:anchor>
+        </w:drawing>
+      </w:r>
+    </w:p>
+    <w:p>
+      <w:pPr>
+        <w:rPr/>
+      </w:pPr>
+      <w:r>
+        <w:rPr/>
+        <w:drawing>
+          <wp:inline distB="114300" distT="114300" distL="114300" distR="114300">
+            <wp:extent cx="3001328" cy="975892"/>
+            <wp:effectExtent b="0" l="0" r="0" t="0"/>
+            <wp:docPr id="79" name="image98.png"/>
+            <a:graphic>
+              <a:graphicData uri="http://schemas.openxmlformats.org/drawingml/2006/picture">
+                <pic:pic>
+                  <pic:nvPicPr>
+                    <pic:cNvPr id="0" name="image98.png"/>
+                    <pic:cNvPicPr preferRelativeResize="0"/>
+                  </pic:nvPicPr>
+                  <pic:blipFill>
+                    <a:blip r:embed="rId106"/>
+                    <a:srcRect b="0" l="0" r="0" t="0"/>
+                    <a:stretch>
+                      <a:fillRect/>
+                    </a:stretch>
+                  </pic:blipFill>
+                  <pic:spPr>
+                    <a:xfrm>
+                      <a:off x="0" y="0"/>
+                      <a:ext cx="3001328" cy="975892"/>
+                    </a:xfrm>
+                    <a:prstGeom prst="rect"/>
+                    <a:ln/>
+                  </pic:spPr>
+                </pic:pic>
+              </a:graphicData>
+            </a:graphic>
+          </wp:inline>
+        </w:drawing>
+      </w:r>
+      <w:r>
+        <w:rPr>
+          <w:rtl w:val="0"/>
+        </w:rPr>
+      </w:r>
+    </w:p>
+    <w:p>
+      <w:pPr>
+        <w:rPr/>
+      </w:pPr>
+      <w:r>
+        <w:rPr>
+          <w:rtl w:val="0"/>
+        </w:rPr>
+      </w:r>
+    </w:p>
+    <w:p>
+      <w:pPr>
+        <w:rPr/>
+      </w:pPr>
+      <w:r>
+        <w:rPr>
+          <w:rtl w:val="0"/>
+        </w:rPr>
+        <w:t xml:space="preserve">Обо всех IP адресах, найденных</w:t>
+        <w:br w:type="textWrapping"/>
+        <w:t xml:space="preserve">для домена mail.ru:</w:t>
+      </w:r>
+      <w:r>
+        <w:drawing>
+          <wp:anchor allowOverlap="1" behindDoc="0" distB="114300" distT="114300" distL="114300" distR="114300" hidden="0" layoutInCell="1" locked="0" relativeHeight="0" simplePos="0">
+            <wp:simplePos x="0" y="0"/>
+            <wp:positionH relativeFrom="column">
+              <wp:posOffset>76201</wp:posOffset>
+            </wp:positionH>
+            <wp:positionV relativeFrom="paragraph">
+              <wp:posOffset>419100</wp:posOffset>
+            </wp:positionV>
+            <wp:extent cx="2534603" cy="2194595"/>
+            <wp:effectExtent b="0" l="0" r="0" t="0"/>
+            <wp:wrapNone/>
+            <wp:docPr id="53" name="image61.png"/>
+            <a:graphic>
+              <a:graphicData uri="http://schemas.openxmlformats.org/drawingml/2006/picture">
+                <pic:pic>
+                  <pic:nvPicPr>
+                    <pic:cNvPr id="0" name="image61.png"/>
+                    <pic:cNvPicPr preferRelativeResize="0"/>
+                  </pic:nvPicPr>
+                  <pic:blipFill>
+                    <a:blip r:embed="rId107"/>
+                    <a:srcRect b="0" l="0" r="0" t="0"/>
+                    <a:stretch>
+                      <a:fillRect/>
+                    </a:stretch>
+                  </pic:blipFill>
+                  <pic:spPr>
+                    <a:xfrm>
+                      <a:off x="0" y="0"/>
+                      <a:ext cx="2534603" cy="2194595"/>
+                    </a:xfrm>
+                    <a:prstGeom prst="rect"/>
+                    <a:ln/>
+                  </pic:spPr>
+                </pic:pic>
+              </a:graphicData>
+            </a:graphic>
+          </wp:anchor>
+        </w:drawing>
       </w:r>
     </w:p>
     <w:p>
@@ -8847,12 +9136,79 @@
         <w:rPr>
           <w:rtl w:val="0"/>
         </w:rPr>
+      </w:r>
+    </w:p>
+    <w:p>
+      <w:pPr>
+        <w:jc w:val="both"/>
+        <w:rPr/>
+      </w:pPr>
+      <w:r>
+        <w:rPr>
+          <w:rtl w:val="0"/>
+        </w:rPr>
+      </w:r>
+    </w:p>
+    <w:p>
+      <w:pPr>
+        <w:jc w:val="both"/>
+        <w:rPr/>
+      </w:pPr>
+      <w:r>
+        <w:rPr>
+          <w:rtl w:val="0"/>
+        </w:rPr>
+      </w:r>
+    </w:p>
+    <w:p>
+      <w:pPr>
+        <w:jc w:val="both"/>
+        <w:rPr/>
+      </w:pPr>
+      <w:r>
+        <w:rPr>
+          <w:rtl w:val="0"/>
+        </w:rPr>
+      </w:r>
+    </w:p>
+    <w:p>
+      <w:pPr>
+        <w:jc w:val="both"/>
+        <w:rPr/>
+      </w:pPr>
+      <w:r>
+        <w:rPr>
+          <w:rtl w:val="0"/>
+        </w:rPr>
+      </w:r>
+    </w:p>
+    <w:p>
+      <w:pPr>
+        <w:jc w:val="both"/>
+        <w:rPr/>
+      </w:pPr>
+      <w:r>
+        <w:rPr>
+          <w:rtl w:val="0"/>
+        </w:rPr>
+      </w:r>
+    </w:p>
+    <w:p>
+      <w:pPr>
+        <w:ind w:left="5760" w:firstLine="0"/>
+        <w:jc w:val="both"/>
+        <w:rPr/>
+      </w:pPr>
+      <w:r>
+        <w:rPr>
+          <w:rtl w:val="0"/>
+        </w:rPr>
         <w:t xml:space="preserve">Все задания расчётно-графической работы выполнены успешно.</w:t>
       </w:r>
     </w:p>
     <w:sectPr>
-      <w:headerReference r:id="rId103" w:type="default"/>
-      <w:footerReference r:id="rId104" w:type="default"/>
+      <w:headerReference r:id="rId108" w:type="default"/>
+      <w:footerReference r:id="rId109" w:type="default"/>
       <w:pgSz w:h="16838" w:w="11906" w:orient="portrait"/>
       <w:pgMar w:bottom="1134" w:top="1134" w:left="1701" w:right="851" w:header="709" w:footer="709"/>
       <w:pgNumType w:start="1"/>
@@ -10124,7 +10480,7 @@
 
 <file path=customXML/item1.xml><?xml version="1.0" encoding="utf-8"?>
 <go:gDocsCustomXmlDataStorage xmlns:go="http://customooxmlschemas.google.com/" xmlns:r="http://schemas.openxmlformats.org/officeDocument/2006/relationships" uri="GoogleDocsCustomDataVersion1">
-  <go:docsCustomData xmlns:go="http://customooxmlschemas.google.com/" roundtripDataSignature="AMtx7mgTkZ4UaGxOEQCETz+Xu3hdNhK1Ig==">AMUW2mWCQqGfFd7gQL2ENMuybu/sbKWl0v5hJ3bzZcyY40gkdTNkS3m1A4R6SnaMSaErOgQ12yb0IneaCxK5CscY/QS+si1RbxAqOrXPKTsg23NqJAW5MEGPVflytZ3rTbNjO+IuJvSKwk1yCiU1VpFYhosJ+74n7B8ZIXFZ+MgoOQ4Kswg7CcGFDlqcKM+J7djDKoRZBuyD</go:docsCustomData>
+  <go:docsCustomData xmlns:go="http://customooxmlschemas.google.com/" roundtripDataSignature="AMtx7mgTkZ4UaGxOEQCETz+Xu3hdNhK1Ig==">AMUW2mURK/0td5r0M1xFgUjHVvy+rE1NM4zbNzMIupP7T7odv/MabeW10d7lkRSSaE7YW3LtliuG2qgHMppuKlU0wpzuXsywfmh36+DQ87KfbBp9AXUrBQx7LChC+G10R/Ay04EDWjFn6HQJ35BjSHjR6X3B1jslOBfB8W6QQqo+7cbn5T60pUz+xx4H4396GdT5jsuyNEWk</go:docsCustomData>
 </go:gDocsCustomXmlDataStorage>
 </file>
 

</xml_diff>